<commit_message>
Test Case Specification - V1.1 e Test di Integrità
- Test Case Specification: Rivisitata gestione oggetto Camera nei test.
- Test di Integrità: Implementato il test di integrità per PrenotazioniController che gestisce finalizza prenotazione e per GestioneUtentiService che gestisce l'autenticazione dell'utente nel sistema.
</commit_message>
<xml_diff>
--- a/Project/Documents/TestCaseSpecification_HotelCampus.docx
+++ b/Project/Documents/TestCaseSpecification_HotelCampus.docx
@@ -1,6 +1,6 @@
 
 <file path=word/document.xml><?xml version="1.0" encoding="utf-8"?>
-<w:document xmlns:wpc="http://schemas.microsoft.com/office/word/2010/wordprocessingCanvas" xmlns:cx="http://schemas.microsoft.com/office/drawing/2014/chartex" xmlns:cx1="http://schemas.microsoft.com/office/drawing/2015/9/8/chartex" xmlns:cx2="http://schemas.microsoft.com/office/drawing/2015/10/21/chartex" xmlns:cx3="http://schemas.microsoft.com/office/drawing/2016/5/9/chartex" xmlns:cx4="http://schemas.microsoft.com/office/drawing/2016/5/10/chartex" xmlns:cx5="http://schemas.microsoft.com/office/drawing/2016/5/11/chartex" xmlns:cx6="http://schemas.microsoft.com/office/drawing/2016/5/12/chartex" xmlns:cx7="http://schemas.microsoft.com/office/drawing/2016/5/13/chartex" xmlns:cx8="http://schemas.microsoft.com/office/drawing/2016/5/14/chartex" xmlns:mc="http://schemas.openxmlformats.org/markup-compatibility/2006" xmlns:aink="http://schemas.microsoft.com/office/drawing/2016/ink" xmlns:am3d="http://schemas.microsoft.com/office/drawing/2017/model3d" xmlns:o="urn:schemas-microsoft-com:office:office" xmlns:oel="http://schemas.microsoft.com/office/2019/extlst" xmlns:r="http://schemas.openxmlformats.org/officeDocument/2006/relationships" xmlns:m="http://schemas.openxmlformats.org/officeDocument/2006/math" xmlns:v="urn:schemas-microsoft-com:vml" xmlns:wp14="http://schemas.microsoft.com/office/word/2010/wordprocessingDrawing" xmlns:wp="http://schemas.openxmlformats.org/drawingml/2006/wordprocessingDrawing" xmlns:w10="urn:schemas-microsoft-com:office:word" xmlns:w="http://schemas.openxmlformats.org/wordprocessingml/2006/main" xmlns:w14="http://schemas.microsoft.com/office/word/2010/wordml" xmlns:w15="http://schemas.microsoft.com/office/word/2012/wordml" xmlns:w16cex="http://schemas.microsoft.com/office/word/2018/wordml/cex" xmlns:w16cid="http://schemas.microsoft.com/office/word/2016/wordml/cid" xmlns:w16="http://schemas.microsoft.com/office/word/2018/wordml" xmlns:w16du="http://schemas.microsoft.com/office/word/2023/wordml/word16du" xmlns:w16sdtdh="http://schemas.microsoft.com/office/word/2020/wordml/sdtdatahash" xmlns:w16se="http://schemas.microsoft.com/office/word/2015/wordml/symex" xmlns:wpg="http://schemas.microsoft.com/office/word/2010/wordprocessingGroup" xmlns:wpi="http://schemas.microsoft.com/office/word/2010/wordprocessingInk" xmlns:wne="http://schemas.microsoft.com/office/word/2006/wordml" xmlns:wps="http://schemas.microsoft.com/office/word/2010/wordprocessingShape" mc:Ignorable="w14 w15 w16se w16cid w16 w16cex w16sdtdh w16du wp14">
+<w:document xmlns:wpc="http://schemas.microsoft.com/office/word/2010/wordprocessingCanvas" xmlns:cx="http://schemas.microsoft.com/office/drawing/2014/chartex" xmlns:cx1="http://schemas.microsoft.com/office/drawing/2015/9/8/chartex" xmlns:cx2="http://schemas.microsoft.com/office/drawing/2015/10/21/chartex" xmlns:cx3="http://schemas.microsoft.com/office/drawing/2016/5/9/chartex" xmlns:cx4="http://schemas.microsoft.com/office/drawing/2016/5/10/chartex" xmlns:cx5="http://schemas.microsoft.com/office/drawing/2016/5/11/chartex" xmlns:cx6="http://schemas.microsoft.com/office/drawing/2016/5/12/chartex" xmlns:cx7="http://schemas.microsoft.com/office/drawing/2016/5/13/chartex" xmlns:cx8="http://schemas.microsoft.com/office/drawing/2016/5/14/chartex" xmlns:mc="http://schemas.openxmlformats.org/markup-compatibility/2006" xmlns:aink="http://schemas.microsoft.com/office/drawing/2016/ink" xmlns:am3d="http://schemas.microsoft.com/office/drawing/2017/model3d" xmlns:o="urn:schemas-microsoft-com:office:office" xmlns:oel="http://schemas.microsoft.com/office/2019/extlst" xmlns:r="http://schemas.openxmlformats.org/officeDocument/2006/relationships" xmlns:m="http://schemas.openxmlformats.org/officeDocument/2006/math" xmlns:v="urn:schemas-microsoft-com:vml" xmlns:wp14="http://schemas.microsoft.com/office/word/2010/wordprocessingDrawing" xmlns:wp="http://schemas.openxmlformats.org/drawingml/2006/wordprocessingDrawing" xmlns:w10="urn:schemas-microsoft-com:office:word" xmlns:w="http://schemas.openxmlformats.org/wordprocessingml/2006/main" xmlns:w14="http://schemas.microsoft.com/office/word/2010/wordml" xmlns:w15="http://schemas.microsoft.com/office/word/2012/wordml" xmlns:w16cex="http://schemas.microsoft.com/office/word/2018/wordml/cex" xmlns:w16cid="http://schemas.microsoft.com/office/word/2016/wordml/cid" xmlns:w16="http://schemas.microsoft.com/office/word/2018/wordml" xmlns:w16du="http://schemas.microsoft.com/office/word/2023/wordml/word16du" xmlns:w16sdtdh="http://schemas.microsoft.com/office/word/2020/wordml/sdtdatahash" xmlns:w16sdtfl="http://schemas.microsoft.com/office/word/2024/wordml/sdtformatlock" xmlns:w16se="http://schemas.microsoft.com/office/word/2015/wordml/symex" xmlns:wpg="http://schemas.microsoft.com/office/word/2010/wordprocessingGroup" xmlns:wpi="http://schemas.microsoft.com/office/word/2010/wordprocessingInk" xmlns:wne="http://schemas.microsoft.com/office/word/2006/wordml" xmlns:wps="http://schemas.microsoft.com/office/word/2010/wordprocessingShape" mc:Ignorable="w14 w15 w16se w16cid w16 w16cex w16sdtdh w16sdtfl w16du wp14">
   <w:body>
     <w:p>
       <w:pPr>
@@ -157,7 +157,26 @@
           <w:lang w:val="en-GB"/>
         </w:rPr>
         <w:br/>
-        <w:t xml:space="preserve">Versione </w:t>
+      </w:r>
+      <w:proofErr w:type="spellStart"/>
+      <w:r>
+        <w:rPr>
+          <w:rFonts w:ascii="Arial" w:hAnsi="Arial"/>
+          <w:b/>
+          <w:sz w:val="36"/>
+          <w:lang w:val="en-GB"/>
+        </w:rPr>
+        <w:t>Versione</w:t>
+      </w:r>
+      <w:proofErr w:type="spellEnd"/>
+      <w:r>
+        <w:rPr>
+          <w:rFonts w:ascii="Arial" w:hAnsi="Arial"/>
+          <w:b/>
+          <w:sz w:val="36"/>
+          <w:lang w:val="en-GB"/>
+        </w:rPr>
+        <w:t xml:space="preserve"> </w:t>
       </w:r>
       <w:r>
         <w:rPr>
@@ -166,7 +185,16 @@
           <w:sz w:val="36"/>
           <w:lang w:val="en-GB"/>
         </w:rPr>
-        <w:t>1.0</w:t>
+        <w:t>1.</w:t>
+      </w:r>
+      <w:r>
+        <w:rPr>
+          <w:rFonts w:ascii="Arial" w:hAnsi="Arial"/>
+          <w:b/>
+          <w:sz w:val="36"/>
+          <w:lang w:val="en-GB"/>
+        </w:rPr>
+        <w:t>1</w:t>
       </w:r>
       <w:r>
         <w:rPr>
@@ -417,7 +445,7 @@
         <w:rPr>
           <w:sz w:val="32"/>
         </w:rPr>
-        <w:t>6</w:t>
+        <w:t>1</w:t>
       </w:r>
       <w:r>
         <w:rPr>
@@ -429,13 +457,19 @@
         <w:rPr>
           <w:sz w:val="32"/>
         </w:rPr>
-        <w:t>12</w:t>
+        <w:t>01</w:t>
       </w:r>
       <w:r>
         <w:rPr>
           <w:sz w:val="32"/>
         </w:rPr>
-        <w:t>/2024</w:t>
+        <w:t>/202</w:t>
+      </w:r>
+      <w:r>
+        <w:rPr>
+          <w:sz w:val="32"/>
+        </w:rPr>
+        <w:t>5</w:t>
       </w:r>
     </w:p>
     <w:p>
@@ -499,6 +533,7 @@
         <w:rPr>
           <w:b/>
         </w:rPr>
+        <w:lastRenderedPageBreak/>
         <w:t>Coordinatore del progetto:</w:t>
       </w:r>
     </w:p>
@@ -1130,8 +1165,16 @@
               <w:rPr>
                 <w:sz w:val="20"/>
               </w:rPr>
-              <w:t>Team members</w:t>
-            </w:r>
+              <w:t xml:space="preserve">Team </w:t>
+            </w:r>
+            <w:proofErr w:type="spellStart"/>
+            <w:r>
+              <w:rPr>
+                <w:sz w:val="20"/>
+              </w:rPr>
+              <w:t>members</w:t>
+            </w:r>
+            <w:proofErr w:type="spellEnd"/>
           </w:p>
         </w:tc>
       </w:tr>
@@ -1177,13 +1220,23 @@
           <w:sz w:val="32"/>
         </w:rPr>
       </w:pPr>
+      <w:proofErr w:type="spellStart"/>
       <w:r>
         <w:rPr>
           <w:rFonts w:ascii="Arial" w:hAnsi="Arial"/>
           <w:b/>
           <w:sz w:val="32"/>
         </w:rPr>
-        <w:t>Revision History</w:t>
+        <w:t>Revision</w:t>
+      </w:r>
+      <w:proofErr w:type="spellEnd"/>
+      <w:r>
+        <w:rPr>
+          <w:rFonts w:ascii="Arial" w:hAnsi="Arial"/>
+          <w:b/>
+          <w:sz w:val="32"/>
+        </w:rPr>
+        <w:t xml:space="preserve"> History</w:t>
       </w:r>
     </w:p>
     <w:tbl>
@@ -1578,6 +1631,128 @@
             <w:tcBorders>
               <w:top w:val="single" w:sz="4" w:space="0" w:color="auto"/>
               <w:left w:val="single" w:sz="2" w:space="0" w:color="000000"/>
+              <w:bottom w:val="single" w:sz="4" w:space="0" w:color="auto"/>
+              <w:right w:val="single" w:sz="2" w:space="0" w:color="000000"/>
+            </w:tcBorders>
+          </w:tcPr>
+          <w:p>
+            <w:pPr>
+              <w:suppressLineNumbers/>
+              <w:rPr>
+                <w:sz w:val="20"/>
+              </w:rPr>
+            </w:pPr>
+            <w:r>
+              <w:rPr>
+                <w:sz w:val="20"/>
+              </w:rPr>
+              <w:t>16/12/2024</w:t>
+            </w:r>
+          </w:p>
+        </w:tc>
+        <w:tc>
+          <w:tcPr>
+            <w:tcW w:w="964" w:type="dxa"/>
+            <w:tcBorders>
+              <w:top w:val="single" w:sz="4" w:space="0" w:color="auto"/>
+              <w:left w:val="single" w:sz="2" w:space="0" w:color="000000"/>
+              <w:bottom w:val="single" w:sz="4" w:space="0" w:color="auto"/>
+              <w:right w:val="single" w:sz="2" w:space="0" w:color="000000"/>
+            </w:tcBorders>
+          </w:tcPr>
+          <w:p>
+            <w:pPr>
+              <w:suppressLineNumbers/>
+              <w:rPr>
+                <w:sz w:val="20"/>
+              </w:rPr>
+            </w:pPr>
+            <w:r>
+              <w:rPr>
+                <w:sz w:val="20"/>
+              </w:rPr>
+              <w:t>1.0</w:t>
+            </w:r>
+          </w:p>
+        </w:tc>
+        <w:tc>
+          <w:tcPr>
+            <w:tcW w:w="4336" w:type="dxa"/>
+            <w:tcBorders>
+              <w:top w:val="single" w:sz="4" w:space="0" w:color="auto"/>
+              <w:left w:val="single" w:sz="2" w:space="0" w:color="000000"/>
+              <w:bottom w:val="single" w:sz="4" w:space="0" w:color="auto"/>
+              <w:right w:val="single" w:sz="2" w:space="0" w:color="000000"/>
+            </w:tcBorders>
+          </w:tcPr>
+          <w:p>
+            <w:pPr>
+              <w:suppressLineNumbers/>
+              <w:rPr>
+                <w:kern w:val="2"/>
+                <w:sz w:val="20"/>
+              </w:rPr>
+            </w:pPr>
+            <w:r>
+              <w:rPr>
+                <w:kern w:val="2"/>
+                <w:sz w:val="20"/>
+              </w:rPr>
+              <w:t xml:space="preserve">Revisione e modifica </w:t>
+            </w:r>
+            <w:r>
+              <w:rPr>
+                <w:kern w:val="2"/>
+                <w:sz w:val="20"/>
+              </w:rPr>
+              <w:t>della funzionalità testata “Finalizza prenotazione”, aggiunta testing funzionalità “Login”</w:t>
+            </w:r>
+          </w:p>
+        </w:tc>
+        <w:tc>
+          <w:tcPr>
+            <w:tcW w:w="2410" w:type="dxa"/>
+            <w:tcBorders>
+              <w:top w:val="single" w:sz="4" w:space="0" w:color="auto"/>
+              <w:left w:val="single" w:sz="2" w:space="0" w:color="000000"/>
+              <w:bottom w:val="single" w:sz="4" w:space="0" w:color="auto"/>
+              <w:right w:val="single" w:sz="2" w:space="0" w:color="000000"/>
+            </w:tcBorders>
+          </w:tcPr>
+          <w:p>
+            <w:pPr>
+              <w:suppressLineNumbers/>
+              <w:rPr>
+                <w:sz w:val="20"/>
+              </w:rPr>
+            </w:pPr>
+            <w:r>
+              <w:rPr>
+                <w:sz w:val="20"/>
+              </w:rPr>
+              <w:t xml:space="preserve">Team </w:t>
+            </w:r>
+            <w:proofErr w:type="spellStart"/>
+            <w:r>
+              <w:rPr>
+                <w:sz w:val="20"/>
+              </w:rPr>
+              <w:t>members</w:t>
+            </w:r>
+            <w:proofErr w:type="spellEnd"/>
+          </w:p>
+        </w:tc>
+      </w:tr>
+      <w:tr>
+        <w:trPr>
+          <w:trHeight w:val="230"/>
+        </w:trPr>
+        <w:tc>
+          <w:tcPr>
+            <w:tcW w:w="1927" w:type="dxa"/>
+            <w:tcBorders>
+              <w:top w:val="single" w:sz="4" w:space="0" w:color="auto"/>
+              <w:left w:val="single" w:sz="2" w:space="0" w:color="000000"/>
               <w:bottom w:val="single" w:sz="2" w:space="0" w:color="000000"/>
               <w:right w:val="single" w:sz="2" w:space="0" w:color="000000"/>
             </w:tcBorders>
@@ -1593,7 +1768,7 @@
               <w:rPr>
                 <w:sz w:val="20"/>
               </w:rPr>
-              <w:t>16/12/2024</w:t>
+              <w:t>11/01/2025</w:t>
             </w:r>
           </w:p>
         </w:tc>
@@ -1618,7 +1793,7 @@
               <w:rPr>
                 <w:sz w:val="20"/>
               </w:rPr>
-              <w:t>1.0</w:t>
+              <w:t>1.1</w:t>
             </w:r>
           </w:p>
         </w:tc>
@@ -1645,15 +1820,31 @@
                 <w:kern w:val="2"/>
                 <w:sz w:val="20"/>
               </w:rPr>
-              <w:t xml:space="preserve">Revisione e modifica </w:t>
+              <w:t>Rivisitat</w:t>
             </w:r>
             <w:r>
               <w:rPr>
                 <w:kern w:val="2"/>
                 <w:sz w:val="20"/>
               </w:rPr>
-              <w:t>della funzionalità testata “Finalizza prenotazione”, aggiunta testing funzionalità “Login”</w:t>
-            </w:r>
+              <w:t>a</w:t>
+            </w:r>
+            <w:r>
+              <w:rPr>
+                <w:kern w:val="2"/>
+                <w:sz w:val="20"/>
+              </w:rPr>
+              <w:t xml:space="preserve"> gestione oggetto Camera nei test: assegnazione dinamica delle prenotazioni</w:t>
+            </w:r>
+          </w:p>
+          <w:p>
+            <w:pPr>
+              <w:suppressLineNumbers/>
+              <w:rPr>
+                <w:kern w:val="2"/>
+                <w:sz w:val="20"/>
+              </w:rPr>
+            </w:pPr>
           </w:p>
         </w:tc>
         <w:tc>
@@ -1677,7 +1868,7 @@
               <w:rPr>
                 <w:sz w:val="20"/>
               </w:rPr>
-              <w:t>Team members</w:t>
+              <w:t>Luca Del Bue</w:t>
             </w:r>
           </w:p>
         </w:tc>
@@ -1729,17 +1920,18 @@
         <w:pStyle w:val="Intestazioneindice"/>
       </w:pPr>
       <w:r>
+        <w:lastRenderedPageBreak/>
         <w:t>Indice</w:t>
       </w:r>
     </w:p>
     <w:p>
       <w:pPr>
-        <w:pStyle w:val="TOC5"/>
+        <w:pStyle w:val="Sommario5"/>
       </w:pPr>
     </w:p>
     <w:p>
       <w:pPr>
-        <w:pStyle w:val="TOC1"/>
+        <w:pStyle w:val="Sommario1"/>
         <w:tabs>
           <w:tab w:val="left" w:pos="566"/>
         </w:tabs>
@@ -1824,7 +2016,7 @@
     </w:p>
     <w:p>
       <w:pPr>
-        <w:pStyle w:val="TOC2"/>
+        <w:pStyle w:val="Sommario2"/>
         <w:tabs>
           <w:tab w:val="left" w:pos="1132"/>
         </w:tabs>
@@ -1900,7 +2092,7 @@
     </w:p>
     <w:p>
       <w:pPr>
-        <w:pStyle w:val="TOC2"/>
+        <w:pStyle w:val="Sommario2"/>
         <w:tabs>
           <w:tab w:val="left" w:pos="1132"/>
         </w:tabs>
@@ -1976,7 +2168,7 @@
     </w:p>
     <w:p>
       <w:pPr>
-        <w:pStyle w:val="TOC5"/>
+        <w:pStyle w:val="Sommario5"/>
       </w:pPr>
       <w:r>
         <w:fldChar w:fldCharType="end"/>
@@ -1984,12 +2176,12 @@
     </w:p>
     <w:p>
       <w:pPr>
-        <w:pStyle w:val="TOC5"/>
+        <w:pStyle w:val="Sommario5"/>
       </w:pPr>
     </w:p>
     <w:p>
       <w:pPr>
-        <w:pStyle w:val="Title"/>
+        <w:pStyle w:val="Titolo"/>
         <w:tabs>
           <w:tab w:val="left" w:pos="3109"/>
         </w:tabs>
@@ -2007,7 +2199,7 @@
     </w:p>
     <w:p>
       <w:pPr>
-        <w:pStyle w:val="Title"/>
+        <w:pStyle w:val="Titolo"/>
         <w:numPr>
           <w:ilvl w:val="0"/>
           <w:numId w:val="16"/>
@@ -2015,6 +2207,7 @@
       </w:pPr>
       <w:bookmarkStart w:id="0" w:name="_Toc185256963"/>
       <w:r>
+        <w:lastRenderedPageBreak/>
         <w:t>Test Cases</w:t>
       </w:r>
       <w:bookmarkEnd w:id="0"/>
@@ -2024,10 +2217,34 @@
         <w:ind w:left="360"/>
       </w:pPr>
       <w:r>
-        <w:t>L’approccio per la definizione dei test frame sarà il category partition. Ogni scelta annotata con una condizione di errore verrà testata singolarmente assumendo che le altre categorie abbiano scelte valide, senza combinare errori di altre categorie. Ogni errore isolato rappresenta già un caso test valido.</w:t>
+        <w:t xml:space="preserve">L’approccio per la definizione dei test frame sarà il </w:t>
+      </w:r>
+      <w:proofErr w:type="spellStart"/>
+      <w:r>
+        <w:t>category</w:t>
+      </w:r>
+      <w:proofErr w:type="spellEnd"/>
+      <w:r>
+        <w:t xml:space="preserve"> </w:t>
+      </w:r>
+      <w:proofErr w:type="spellStart"/>
+      <w:r>
+        <w:t>partition</w:t>
+      </w:r>
+      <w:proofErr w:type="spellEnd"/>
+      <w:r>
+        <w:t>. Ogni scelta annotata con una condizione di errore verrà testata singolarmente assumendo che le altre categorie abbiano scelte valide, senza combinare errori di altre categorie. Ogni errore isolato rappresenta già un caso test valido.</w:t>
       </w:r>
       <w:r>
-        <w:t xml:space="preserve"> I seguenti test cases </w:t>
+        <w:t xml:space="preserve"> I seguenti test </w:t>
+      </w:r>
+      <w:proofErr w:type="spellStart"/>
+      <w:r>
+        <w:t>cases</w:t>
+      </w:r>
+      <w:proofErr w:type="spellEnd"/>
+      <w:r>
+        <w:t xml:space="preserve"> </w:t>
       </w:r>
       <w:r>
         <w:t>sono relativi al test di sistema.</w:t>
@@ -2040,7 +2257,7 @@
     </w:p>
     <w:p>
       <w:pPr>
-        <w:pStyle w:val="Heading2"/>
+        <w:pStyle w:val="Titolo2"/>
       </w:pPr>
       <w:bookmarkStart w:id="1" w:name="_Toc185256964"/>
       <w:r>
@@ -2064,57 +2281,15 @@
         <w:ind w:left="567"/>
       </w:pPr>
       <w:r>
-        <w:t xml:space="preserve">Per la definizione di test cases automatizzati e riutilizzabili, definiamo le date dinamicamente, in modo da rimuovere la dipendenza delle date scelte per il testing. Allo stesso modo, definiamo due oggetti Camera: </w:t>
+        <w:t xml:space="preserve">Per garantire la definizione di test </w:t>
       </w:r>
+      <w:proofErr w:type="spellStart"/>
       <w:r>
-        <w:rPr>
-          <w:i/>
-          <w:iCs/>
-        </w:rPr>
-        <w:t>cameraDisponibile</w:t>
+        <w:t>cases</w:t>
       </w:r>
+      <w:proofErr w:type="spellEnd"/>
       <w:r>
-        <w:t xml:space="preserve"> e </w:t>
-      </w:r>
-      <w:r>
-        <w:rPr>
-          <w:i/>
-          <w:iCs/>
-        </w:rPr>
-        <w:t>cameraNonDisponibile</w:t>
-      </w:r>
-      <w:r>
-        <w:t xml:space="preserve">. L’oggetto </w:t>
-      </w:r>
-      <w:r>
-        <w:rPr>
-          <w:i/>
-          <w:iCs/>
-        </w:rPr>
-        <w:t>cameraDisponibile</w:t>
-      </w:r>
-      <w:r>
-        <w:t xml:space="preserve"> non ha nessuna prenotazione associata e viene considerata come disponibile, </w:t>
-      </w:r>
-      <w:r>
-        <w:rPr>
-          <w:i/>
-          <w:iCs/>
-        </w:rPr>
-        <w:t>cameraNonDisponibile</w:t>
-      </w:r>
-      <w:r>
-        <w:t xml:space="preserve"> ha una prenotazione che coincide con le date inserite per il testing e viene considerata come non disponibile. Entrambe le camere hanno un numero massimo di ospiti pari a 2. L’oggetto </w:t>
-      </w:r>
-      <w:r>
-        <w:rPr>
-          <w:i/>
-          <w:iCs/>
-        </w:rPr>
-        <w:t>cliente</w:t>
-      </w:r>
-      <w:r>
-        <w:t xml:space="preserve"> rappresenta un cliente qualunque autenticato nel sistema.</w:t>
+        <w:t xml:space="preserve"> automatizzati e riutilizzabili, definiamo le date dinamicamente in modo da non dipendere da valori statici scelti per il testing. L’oggetto camera viene utilizzato nei test per rappresentare sia una camera disponibile che una non disponibile. Quando la camera è disponibile, non ha nessuna prenotazione associata e viene considerata libera per qualsiasi periodo. Nei test in cui è richiesta una camera non disponibile, le viene assegnata dinamicamente una prenotazione che coincide con le date utilizzate nel test, in modo da risultare occupata. La camera supporta un numero massimo di ospiti pari a due. L’oggetto cliente rappresenta un cliente autenticato nel sistema.</w:t>
       </w:r>
     </w:p>
     <w:p>
@@ -2147,8 +2322,13 @@
         </w:tabs>
         <w:ind w:left="1287"/>
       </w:pPr>
+      <w:proofErr w:type="spellStart"/>
       <w:r>
-        <w:t>dataCheckIn (CI)</w:t>
+        <w:t>dataCheckIn</w:t>
+      </w:r>
+      <w:proofErr w:type="spellEnd"/>
+      <w:r>
+        <w:t xml:space="preserve"> (CI)</w:t>
       </w:r>
     </w:p>
     <w:p>
@@ -2162,8 +2342,13 @@
         </w:tabs>
         <w:ind w:left="1287"/>
       </w:pPr>
+      <w:proofErr w:type="spellStart"/>
       <w:r>
-        <w:t>dataCheckOut (CO)</w:t>
+        <w:t>dataCheckOut</w:t>
+      </w:r>
+      <w:proofErr w:type="spellEnd"/>
+      <w:r>
+        <w:t xml:space="preserve"> (CO)</w:t>
       </w:r>
     </w:p>
     <w:p>
@@ -2177,8 +2362,13 @@
         </w:tabs>
         <w:ind w:left="1287"/>
       </w:pPr>
+      <w:proofErr w:type="spellStart"/>
       <w:r>
-        <w:t>numeroOspiti (NO)</w:t>
+        <w:t>numeroOspiti</w:t>
+      </w:r>
+      <w:proofErr w:type="spellEnd"/>
+      <w:r>
+        <w:t xml:space="preserve"> (NO)</w:t>
       </w:r>
     </w:p>
     <w:p>
@@ -2257,9 +2447,11 @@
         </w:numPr>
         <w:ind w:left="1287"/>
       </w:pPr>
+      <w:proofErr w:type="spellStart"/>
       <w:r>
         <w:t>dataCheckIn</w:t>
       </w:r>
+      <w:proofErr w:type="spellEnd"/>
     </w:p>
     <w:p>
       <w:pPr>
@@ -2270,7 +2462,15 @@
         <w:ind w:left="2007"/>
       </w:pPr>
       <w:r>
-        <w:t>nessuna data selezionata [error]</w:t>
+        <w:t>nessuna data selezionata [</w:t>
+      </w:r>
+      <w:proofErr w:type="spellStart"/>
+      <w:r>
+        <w:t>error</w:t>
+      </w:r>
+      <w:proofErr w:type="spellEnd"/>
+      <w:r>
+        <w:t>]</w:t>
       </w:r>
     </w:p>
     <w:p>
@@ -2282,7 +2482,15 @@
         <w:ind w:left="2007"/>
       </w:pPr>
       <w:r>
-        <w:t>data minore della data corrente [error]</w:t>
+        <w:t>data minore della data corrente [</w:t>
+      </w:r>
+      <w:proofErr w:type="spellStart"/>
+      <w:r>
+        <w:t>error</w:t>
+      </w:r>
+      <w:proofErr w:type="spellEnd"/>
+      <w:r>
+        <w:t>]</w:t>
       </w:r>
     </w:p>
     <w:p>
@@ -2317,9 +2525,11 @@
         </w:numPr>
         <w:ind w:left="1287"/>
       </w:pPr>
+      <w:proofErr w:type="spellStart"/>
       <w:r>
         <w:t>dataCheckOut</w:t>
       </w:r>
+      <w:proofErr w:type="spellEnd"/>
     </w:p>
     <w:p>
       <w:pPr>
@@ -2330,7 +2540,15 @@
         <w:ind w:left="2007"/>
       </w:pPr>
       <w:r>
-        <w:t>nessuna data selezionata [error]</w:t>
+        <w:t>nessuna data selezionata [</w:t>
+      </w:r>
+      <w:proofErr w:type="spellStart"/>
+      <w:r>
+        <w:t>error</w:t>
+      </w:r>
+      <w:proofErr w:type="spellEnd"/>
+      <w:r>
+        <w:t>]</w:t>
       </w:r>
     </w:p>
     <w:p>
@@ -2342,8 +2560,13 @@
         <w:ind w:left="2007"/>
       </w:pPr>
       <w:r>
-        <w:t>data maggiore della data di check in</w:t>
+        <w:t xml:space="preserve">data maggiore della data di </w:t>
       </w:r>
+      <w:proofErr w:type="gramStart"/>
+      <w:r>
+        <w:t>check in</w:t>
+      </w:r>
+      <w:proofErr w:type="gramEnd"/>
     </w:p>
     <w:p>
       <w:pPr>
@@ -2354,7 +2577,23 @@
         <w:ind w:left="2007"/>
       </w:pPr>
       <w:r>
-        <w:t>data minore della data di check in [error]</w:t>
+        <w:t xml:space="preserve">data minore della data di </w:t>
+      </w:r>
+      <w:proofErr w:type="gramStart"/>
+      <w:r>
+        <w:t>check in</w:t>
+      </w:r>
+      <w:proofErr w:type="gramEnd"/>
+      <w:r>
+        <w:t xml:space="preserve"> [</w:t>
+      </w:r>
+      <w:proofErr w:type="spellStart"/>
+      <w:r>
+        <w:t>error</w:t>
+      </w:r>
+      <w:proofErr w:type="spellEnd"/>
+      <w:r>
+        <w:t>]</w:t>
       </w:r>
     </w:p>
     <w:p>
@@ -2366,7 +2605,23 @@
         <w:ind w:left="2007"/>
       </w:pPr>
       <w:r>
-        <w:t>data uguale alla data di check in [error]</w:t>
+        <w:t xml:space="preserve">data uguale alla data di </w:t>
+      </w:r>
+      <w:proofErr w:type="gramStart"/>
+      <w:r>
+        <w:t>check in</w:t>
+      </w:r>
+      <w:proofErr w:type="gramEnd"/>
+      <w:r>
+        <w:t xml:space="preserve"> [</w:t>
+      </w:r>
+      <w:proofErr w:type="spellStart"/>
+      <w:r>
+        <w:t>error</w:t>
+      </w:r>
+      <w:proofErr w:type="spellEnd"/>
+      <w:r>
+        <w:t>]</w:t>
       </w:r>
     </w:p>
     <w:p>
@@ -2377,9 +2632,11 @@
         </w:numPr>
         <w:ind w:left="1287"/>
       </w:pPr>
+      <w:proofErr w:type="spellStart"/>
       <w:r>
         <w:t>numeroOspiti</w:t>
       </w:r>
+      <w:proofErr w:type="spellEnd"/>
     </w:p>
     <w:p>
       <w:pPr>
@@ -2390,7 +2647,15 @@
         <w:ind w:left="2007"/>
       </w:pPr>
       <w:r>
-        <w:t>numero minore o uguale a 0 [error]</w:t>
+        <w:t>numero minore o uguale a 0 [</w:t>
+      </w:r>
+      <w:proofErr w:type="spellStart"/>
+      <w:r>
+        <w:t>error</w:t>
+      </w:r>
+      <w:proofErr w:type="spellEnd"/>
+      <w:r>
+        <w:t>]</w:t>
       </w:r>
     </w:p>
     <w:p>
@@ -2414,7 +2679,15 @@
         <w:ind w:left="2007"/>
       </w:pPr>
       <w:r>
-        <w:t>numero maggiore del numero massimo di ospiti della camera [error]</w:t>
+        <w:t>numero maggiore del numero massimo di ospiti della camera [</w:t>
+      </w:r>
+      <w:proofErr w:type="spellStart"/>
+      <w:r>
+        <w:t>error</w:t>
+      </w:r>
+      <w:proofErr w:type="spellEnd"/>
+      <w:r>
+        <w:t>]</w:t>
       </w:r>
     </w:p>
     <w:p>
@@ -2444,7 +2717,15 @@
         <w:t xml:space="preserve"> non selezionata</w:t>
       </w:r>
       <w:r>
-        <w:t xml:space="preserve"> [error]</w:t>
+        <w:t xml:space="preserve"> [</w:t>
+      </w:r>
+      <w:proofErr w:type="spellStart"/>
+      <w:r>
+        <w:t>error</w:t>
+      </w:r>
+      <w:proofErr w:type="spellEnd"/>
+      <w:r>
+        <w:t>]</w:t>
       </w:r>
     </w:p>
     <w:p>
@@ -2468,7 +2749,15 @@
         <w:ind w:left="2007"/>
       </w:pPr>
       <w:r>
-        <w:t>camera non disponibile [error]</w:t>
+        <w:t>camera non disponibile [</w:t>
+      </w:r>
+      <w:proofErr w:type="spellStart"/>
+      <w:r>
+        <w:t>error</w:t>
+      </w:r>
+      <w:proofErr w:type="spellEnd"/>
+      <w:r>
+        <w:t>]</w:t>
       </w:r>
     </w:p>
     <w:p>
@@ -2480,6 +2769,7 @@
         <w:ind w:left="1287"/>
       </w:pPr>
       <w:r>
+        <w:lastRenderedPageBreak/>
         <w:t>servizi</w:t>
       </w:r>
     </w:p>
@@ -2516,7 +2806,15 @@
         <w:ind w:left="2007"/>
       </w:pPr>
       <w:r>
-        <w:t>per almeno un tipo di servizio selezionato il numero di servizi è maggiore del numero di ospiti della prenotazione [error]</w:t>
+        <w:t>per almeno un tipo di servizio selezionato il numero di servizi è maggiore del numero di ospiti della prenotazione [</w:t>
+      </w:r>
+      <w:proofErr w:type="spellStart"/>
+      <w:r>
+        <w:t>error</w:t>
+      </w:r>
+      <w:proofErr w:type="spellEnd"/>
+      <w:r>
+        <w:t>]</w:t>
       </w:r>
     </w:p>
     <w:p>
@@ -2540,7 +2838,15 @@
         <w:ind w:left="2007"/>
       </w:pPr>
       <w:r>
-        <w:t>cliente non autenticato [error]</w:t>
+        <w:t>cliente non autenticato [</w:t>
+      </w:r>
+      <w:proofErr w:type="spellStart"/>
+      <w:r>
+        <w:t>error</w:t>
+      </w:r>
+      <w:proofErr w:type="spellEnd"/>
+      <w:r>
+        <w:t>]</w:t>
       </w:r>
     </w:p>
     <w:p>
@@ -2563,7 +2869,7 @@
     </w:p>
     <w:tbl>
       <w:tblPr>
-        <w:tblStyle w:val="GridTable5Dark-Accent1"/>
+        <w:tblStyle w:val="Tabellagriglia5scura-colore1"/>
         <w:tblW w:w="0" w:type="auto"/>
         <w:tblBorders>
           <w:top w:val="single" w:sz="4" w:space="0" w:color="auto"/>
@@ -3420,11 +3726,19 @@
               <w:jc w:val="center"/>
               <w:cnfStyle w:val="000000000000" w:firstRow="0" w:lastRow="0" w:firstColumn="0" w:lastColumn="0" w:oddVBand="0" w:evenVBand="0" w:oddHBand="0" w:evenHBand="0" w:firstRowFirstColumn="0" w:firstRowLastColumn="0" w:lastRowFirstColumn="0" w:lastRowLastColumn="0"/>
             </w:pPr>
+            <w:proofErr w:type="spellStart"/>
             <w:r>
               <w:rPr>
                 <w:color w:val="000000"/>
               </w:rPr>
-              <w:t xml:space="preserve">Prenotazion non </w:t>
+              <w:t>Prenotazion</w:t>
+            </w:r>
+            <w:proofErr w:type="spellEnd"/>
+            <w:r>
+              <w:rPr>
+                <w:color w:val="000000"/>
+              </w:rPr>
+              <w:t xml:space="preserve"> non </w:t>
             </w:r>
             <w:r>
               <w:rPr>
@@ -3539,6 +3853,7 @@
               <w:jc w:val="center"/>
             </w:pPr>
             <w:r>
+              <w:lastRenderedPageBreak/>
               <w:t>TC12</w:t>
             </w:r>
           </w:p>
@@ -3819,7 +4134,7 @@
     </w:p>
     <w:tbl>
       <w:tblPr>
-        <w:tblStyle w:val="GridTable4-Accent1"/>
+        <w:tblStyle w:val="Tabellagriglia4-colore1"/>
         <w:tblW w:w="0" w:type="auto"/>
         <w:tblBorders>
           <w:top w:val="single" w:sz="4" w:space="0" w:color="auto"/>
@@ -4069,6 +4384,7 @@
                 <w:bCs w:val="0"/>
               </w:rPr>
             </w:pPr>
+            <w:proofErr w:type="spellStart"/>
             <w:r>
               <w:rPr>
                 <w:b w:val="0"/>
@@ -4076,6 +4392,7 @@
               </w:rPr>
               <w:t>dataCheckIn</w:t>
             </w:r>
+            <w:proofErr w:type="spellEnd"/>
           </w:p>
         </w:tc>
         <w:tc>
@@ -4091,6 +4408,7 @@
               </w:tabs>
               <w:cnfStyle w:val="000000100000" w:firstRow="0" w:lastRow="0" w:firstColumn="0" w:lastColumn="0" w:oddVBand="0" w:evenVBand="0" w:oddHBand="1" w:evenHBand="0" w:firstRowFirstColumn="0" w:firstRowLastColumn="0" w:lastRowFirstColumn="0" w:lastRowLastColumn="0"/>
             </w:pPr>
+            <w:proofErr w:type="spellStart"/>
             <w:r>
               <w:rPr>
                 <w:i/>
@@ -4105,6 +4423,7 @@
               </w:rPr>
               <w:t>ull</w:t>
             </w:r>
+            <w:proofErr w:type="spellEnd"/>
           </w:p>
         </w:tc>
       </w:tr>
@@ -4129,6 +4448,7 @@
                 <w:bCs w:val="0"/>
               </w:rPr>
             </w:pPr>
+            <w:proofErr w:type="spellStart"/>
             <w:r>
               <w:rPr>
                 <w:b w:val="0"/>
@@ -4136,6 +4456,7 @@
               </w:rPr>
               <w:t>dataCheckOut</w:t>
             </w:r>
+            <w:proofErr w:type="spellEnd"/>
           </w:p>
         </w:tc>
         <w:tc>
@@ -4151,6 +4472,7 @@
               </w:tabs>
               <w:cnfStyle w:val="000000000000" w:firstRow="0" w:lastRow="0" w:firstColumn="0" w:lastColumn="0" w:oddVBand="0" w:evenVBand="0" w:oddHBand="0" w:evenHBand="0" w:firstRowFirstColumn="0" w:firstRowLastColumn="0" w:lastRowFirstColumn="0" w:lastRowLastColumn="0"/>
             </w:pPr>
+            <w:proofErr w:type="spellStart"/>
             <w:r>
               <w:rPr>
                 <w:i/>
@@ -4158,6 +4480,7 @@
               </w:rPr>
               <w:t>currentDay</w:t>
             </w:r>
+            <w:proofErr w:type="spellEnd"/>
             <w:r>
               <w:t xml:space="preserve"> + 10</w:t>
             </w:r>
@@ -4186,6 +4509,7 @@
                 <w:bCs w:val="0"/>
               </w:rPr>
             </w:pPr>
+            <w:proofErr w:type="spellStart"/>
             <w:r>
               <w:rPr>
                 <w:b w:val="0"/>
@@ -4193,6 +4517,7 @@
               </w:rPr>
               <w:t>numeroOspiti</w:t>
             </w:r>
+            <w:proofErr w:type="spellEnd"/>
           </w:p>
         </w:tc>
         <w:tc>
@@ -4257,6 +4582,7 @@
               </w:tabs>
               <w:cnfStyle w:val="000000000000" w:firstRow="0" w:lastRow="0" w:firstColumn="0" w:lastColumn="0" w:oddVBand="0" w:evenVBand="0" w:oddHBand="0" w:evenHBand="0" w:firstRowFirstColumn="0" w:firstRowLastColumn="0" w:lastRowFirstColumn="0" w:lastRowLastColumn="0"/>
             </w:pPr>
+            <w:proofErr w:type="spellStart"/>
             <w:r>
               <w:rPr>
                 <w:i/>
@@ -4264,6 +4590,7 @@
               </w:rPr>
               <w:t>cameraDisponibile</w:t>
             </w:r>
+            <w:proofErr w:type="spellEnd"/>
           </w:p>
         </w:tc>
       </w:tr>
@@ -4455,7 +4782,7 @@
     </w:p>
     <w:tbl>
       <w:tblPr>
-        <w:tblStyle w:val="GridTable4-Accent1"/>
+        <w:tblStyle w:val="Tabellagriglia4-colore1"/>
         <w:tblW w:w="0" w:type="auto"/>
         <w:tblBorders>
           <w:top w:val="single" w:sz="4" w:space="0" w:color="auto"/>
@@ -4701,6 +5028,7 @@
                 <w:bCs w:val="0"/>
               </w:rPr>
             </w:pPr>
+            <w:proofErr w:type="spellStart"/>
             <w:r>
               <w:rPr>
                 <w:b w:val="0"/>
@@ -4708,6 +5036,7 @@
               </w:rPr>
               <w:t>dataCheckIn</w:t>
             </w:r>
+            <w:proofErr w:type="spellEnd"/>
           </w:p>
         </w:tc>
         <w:tc>
@@ -4723,6 +5052,7 @@
               </w:tabs>
               <w:cnfStyle w:val="000000100000" w:firstRow="0" w:lastRow="0" w:firstColumn="0" w:lastColumn="0" w:oddVBand="0" w:evenVBand="0" w:oddHBand="1" w:evenHBand="0" w:firstRowFirstColumn="0" w:firstRowLastColumn="0" w:lastRowFirstColumn="0" w:lastRowLastColumn="0"/>
             </w:pPr>
+            <w:proofErr w:type="spellStart"/>
             <w:r>
               <w:rPr>
                 <w:i/>
@@ -4730,6 +5060,7 @@
               </w:rPr>
               <w:t>currentDay</w:t>
             </w:r>
+            <w:proofErr w:type="spellEnd"/>
             <w:r>
               <w:t xml:space="preserve"> - 1</w:t>
             </w:r>
@@ -4757,6 +5088,7 @@
                 <w:bCs w:val="0"/>
               </w:rPr>
             </w:pPr>
+            <w:proofErr w:type="spellStart"/>
             <w:r>
               <w:rPr>
                 <w:b w:val="0"/>
@@ -4764,6 +5096,7 @@
               </w:rPr>
               <w:t>dataCheckOut</w:t>
             </w:r>
+            <w:proofErr w:type="spellEnd"/>
           </w:p>
         </w:tc>
         <w:tc>
@@ -4779,6 +5112,7 @@
               </w:tabs>
               <w:cnfStyle w:val="000000000000" w:firstRow="0" w:lastRow="0" w:firstColumn="0" w:lastColumn="0" w:oddVBand="0" w:evenVBand="0" w:oddHBand="0" w:evenHBand="0" w:firstRowFirstColumn="0" w:firstRowLastColumn="0" w:lastRowFirstColumn="0" w:lastRowLastColumn="0"/>
             </w:pPr>
+            <w:proofErr w:type="spellStart"/>
             <w:r>
               <w:rPr>
                 <w:i/>
@@ -4786,6 +5120,7 @@
               </w:rPr>
               <w:t>currentDay</w:t>
             </w:r>
+            <w:proofErr w:type="spellEnd"/>
             <w:r>
               <w:t xml:space="preserve"> + 10</w:t>
             </w:r>
@@ -4814,6 +5149,7 @@
                 <w:bCs w:val="0"/>
               </w:rPr>
             </w:pPr>
+            <w:proofErr w:type="spellStart"/>
             <w:r>
               <w:rPr>
                 <w:b w:val="0"/>
@@ -4821,6 +5157,7 @@
               </w:rPr>
               <w:t>numeroOspiti</w:t>
             </w:r>
+            <w:proofErr w:type="spellEnd"/>
           </w:p>
         </w:tc>
         <w:tc>
@@ -4885,6 +5222,7 @@
               </w:tabs>
               <w:cnfStyle w:val="000000000000" w:firstRow="0" w:lastRow="0" w:firstColumn="0" w:lastColumn="0" w:oddVBand="0" w:evenVBand="0" w:oddHBand="0" w:evenHBand="0" w:firstRowFirstColumn="0" w:firstRowLastColumn="0" w:lastRowFirstColumn="0" w:lastRowLastColumn="0"/>
             </w:pPr>
+            <w:proofErr w:type="spellStart"/>
             <w:r>
               <w:rPr>
                 <w:i/>
@@ -4892,6 +5230,7 @@
               </w:rPr>
               <w:t>cameraDisponibile</w:t>
             </w:r>
+            <w:proofErr w:type="spellEnd"/>
           </w:p>
         </w:tc>
       </w:tr>
@@ -5069,7 +5408,7 @@
     </w:p>
     <w:tbl>
       <w:tblPr>
-        <w:tblStyle w:val="GridTable4-Accent1"/>
+        <w:tblStyle w:val="Tabellagriglia4-colore1"/>
         <w:tblW w:w="0" w:type="auto"/>
         <w:tblBorders>
           <w:top w:val="single" w:sz="4" w:space="0" w:color="auto"/>
@@ -5315,6 +5654,7 @@
                 <w:bCs w:val="0"/>
               </w:rPr>
             </w:pPr>
+            <w:proofErr w:type="spellStart"/>
             <w:r>
               <w:rPr>
                 <w:b w:val="0"/>
@@ -5322,6 +5662,7 @@
               </w:rPr>
               <w:t>dataCheckIn</w:t>
             </w:r>
+            <w:proofErr w:type="spellEnd"/>
           </w:p>
         </w:tc>
         <w:tc>
@@ -5337,6 +5678,7 @@
               </w:tabs>
               <w:cnfStyle w:val="000000100000" w:firstRow="0" w:lastRow="0" w:firstColumn="0" w:lastColumn="0" w:oddVBand="0" w:evenVBand="0" w:oddHBand="1" w:evenHBand="0" w:firstRowFirstColumn="0" w:firstRowLastColumn="0" w:lastRowFirstColumn="0" w:lastRowLastColumn="0"/>
             </w:pPr>
+            <w:proofErr w:type="spellStart"/>
             <w:r>
               <w:rPr>
                 <w:i/>
@@ -5344,6 +5686,7 @@
               </w:rPr>
               <w:t>currentDay</w:t>
             </w:r>
+            <w:proofErr w:type="spellEnd"/>
             <w:r>
               <w:t xml:space="preserve"> + 5</w:t>
             </w:r>
@@ -5371,13 +5714,16 @@
                 <w:bCs w:val="0"/>
               </w:rPr>
             </w:pPr>
-            <w:r>
-              <w:rPr>
-                <w:b w:val="0"/>
-                <w:bCs w:val="0"/>
-              </w:rPr>
+            <w:proofErr w:type="spellStart"/>
+            <w:r>
+              <w:rPr>
+                <w:b w:val="0"/>
+                <w:bCs w:val="0"/>
+              </w:rPr>
+              <w:lastRenderedPageBreak/>
               <w:t>dataCheckOut</w:t>
             </w:r>
+            <w:proofErr w:type="spellEnd"/>
           </w:p>
         </w:tc>
         <w:tc>
@@ -5393,6 +5739,7 @@
               </w:tabs>
               <w:cnfStyle w:val="000000000000" w:firstRow="0" w:lastRow="0" w:firstColumn="0" w:lastColumn="0" w:oddVBand="0" w:evenVBand="0" w:oddHBand="0" w:evenHBand="0" w:firstRowFirstColumn="0" w:firstRowLastColumn="0" w:lastRowFirstColumn="0" w:lastRowLastColumn="0"/>
             </w:pPr>
+            <w:proofErr w:type="spellStart"/>
             <w:r>
               <w:rPr>
                 <w:i/>
@@ -5400,6 +5747,7 @@
               </w:rPr>
               <w:t>null</w:t>
             </w:r>
+            <w:proofErr w:type="spellEnd"/>
           </w:p>
         </w:tc>
       </w:tr>
@@ -5425,6 +5773,7 @@
                 <w:bCs w:val="0"/>
               </w:rPr>
             </w:pPr>
+            <w:proofErr w:type="spellStart"/>
             <w:r>
               <w:rPr>
                 <w:b w:val="0"/>
@@ -5432,6 +5781,7 @@
               </w:rPr>
               <w:t>numeroOspiti</w:t>
             </w:r>
+            <w:proofErr w:type="spellEnd"/>
           </w:p>
         </w:tc>
         <w:tc>
@@ -5496,6 +5846,7 @@
               </w:tabs>
               <w:cnfStyle w:val="000000000000" w:firstRow="0" w:lastRow="0" w:firstColumn="0" w:lastColumn="0" w:oddVBand="0" w:evenVBand="0" w:oddHBand="0" w:evenHBand="0" w:firstRowFirstColumn="0" w:firstRowLastColumn="0" w:lastRowFirstColumn="0" w:lastRowLastColumn="0"/>
             </w:pPr>
+            <w:proofErr w:type="spellStart"/>
             <w:r>
               <w:rPr>
                 <w:i/>
@@ -5503,6 +5854,7 @@
               </w:rPr>
               <w:t>cameraDisponibile</w:t>
             </w:r>
+            <w:proofErr w:type="spellEnd"/>
           </w:p>
         </w:tc>
       </w:tr>
@@ -5680,7 +6032,7 @@
     </w:p>
     <w:tbl>
       <w:tblPr>
-        <w:tblStyle w:val="GridTable4-Accent1"/>
+        <w:tblStyle w:val="Tabellagriglia4-colore1"/>
         <w:tblW w:w="0" w:type="auto"/>
         <w:tblBorders>
           <w:top w:val="single" w:sz="4" w:space="0" w:color="auto"/>
@@ -5926,6 +6278,7 @@
                 <w:bCs w:val="0"/>
               </w:rPr>
             </w:pPr>
+            <w:proofErr w:type="spellStart"/>
             <w:r>
               <w:rPr>
                 <w:b w:val="0"/>
@@ -5933,6 +6286,7 @@
               </w:rPr>
               <w:t>dataCheckIn</w:t>
             </w:r>
+            <w:proofErr w:type="spellEnd"/>
           </w:p>
         </w:tc>
         <w:tc>
@@ -5948,12 +6302,21 @@
               </w:tabs>
               <w:cnfStyle w:val="000000100000" w:firstRow="0" w:lastRow="0" w:firstColumn="0" w:lastColumn="0" w:oddVBand="0" w:evenVBand="0" w:oddHBand="1" w:evenHBand="0" w:firstRowFirstColumn="0" w:firstRowLastColumn="0" w:lastRowFirstColumn="0" w:lastRowLastColumn="0"/>
             </w:pPr>
+            <w:proofErr w:type="spellStart"/>
             <w:r>
               <w:rPr>
                 <w:i/>
                 <w:iCs/>
               </w:rPr>
-              <w:t xml:space="preserve">currentDay </w:t>
+              <w:t>currentDay</w:t>
+            </w:r>
+            <w:proofErr w:type="spellEnd"/>
+            <w:r>
+              <w:rPr>
+                <w:i/>
+                <w:iCs/>
+              </w:rPr>
+              <w:t xml:space="preserve"> </w:t>
             </w:r>
             <w:r>
               <w:t>+ 5</w:t>
@@ -5982,6 +6345,7 @@
                 <w:bCs w:val="0"/>
               </w:rPr>
             </w:pPr>
+            <w:proofErr w:type="spellStart"/>
             <w:r>
               <w:rPr>
                 <w:b w:val="0"/>
@@ -5989,6 +6353,7 @@
               </w:rPr>
               <w:t>dataCheckOut</w:t>
             </w:r>
+            <w:proofErr w:type="spellEnd"/>
           </w:p>
         </w:tc>
         <w:tc>
@@ -6004,6 +6369,7 @@
               </w:tabs>
               <w:cnfStyle w:val="000000000000" w:firstRow="0" w:lastRow="0" w:firstColumn="0" w:lastColumn="0" w:oddVBand="0" w:evenVBand="0" w:oddHBand="0" w:evenHBand="0" w:firstRowFirstColumn="0" w:firstRowLastColumn="0" w:lastRowFirstColumn="0" w:lastRowLastColumn="0"/>
             </w:pPr>
+            <w:proofErr w:type="spellStart"/>
             <w:r>
               <w:rPr>
                 <w:i/>
@@ -6011,6 +6377,7 @@
               </w:rPr>
               <w:t>currentDay</w:t>
             </w:r>
+            <w:proofErr w:type="spellEnd"/>
             <w:r>
               <w:t xml:space="preserve"> + </w:t>
             </w:r>
@@ -6042,6 +6409,7 @@
                 <w:bCs w:val="0"/>
               </w:rPr>
             </w:pPr>
+            <w:proofErr w:type="spellStart"/>
             <w:r>
               <w:rPr>
                 <w:b w:val="0"/>
@@ -6049,6 +6417,7 @@
               </w:rPr>
               <w:t>numeroOspiti</w:t>
             </w:r>
+            <w:proofErr w:type="spellEnd"/>
           </w:p>
         </w:tc>
         <w:tc>
@@ -6113,6 +6482,7 @@
               </w:tabs>
               <w:cnfStyle w:val="000000000000" w:firstRow="0" w:lastRow="0" w:firstColumn="0" w:lastColumn="0" w:oddVBand="0" w:evenVBand="0" w:oddHBand="0" w:evenHBand="0" w:firstRowFirstColumn="0" w:firstRowLastColumn="0" w:lastRowFirstColumn="0" w:lastRowLastColumn="0"/>
             </w:pPr>
+            <w:proofErr w:type="spellStart"/>
             <w:r>
               <w:rPr>
                 <w:i/>
@@ -6120,6 +6490,7 @@
               </w:rPr>
               <w:t>cameraDisponibile</w:t>
             </w:r>
+            <w:proofErr w:type="spellEnd"/>
           </w:p>
         </w:tc>
       </w:tr>
@@ -6304,7 +6675,7 @@
     </w:p>
     <w:tbl>
       <w:tblPr>
-        <w:tblStyle w:val="GridTable4-Accent1"/>
+        <w:tblStyle w:val="Tabellagriglia4-colore1"/>
         <w:tblW w:w="0" w:type="auto"/>
         <w:tblBorders>
           <w:top w:val="single" w:sz="4" w:space="0" w:color="auto"/>
@@ -6550,6 +6921,7 @@
                 <w:bCs w:val="0"/>
               </w:rPr>
             </w:pPr>
+            <w:proofErr w:type="spellStart"/>
             <w:r>
               <w:rPr>
                 <w:b w:val="0"/>
@@ -6557,6 +6929,7 @@
               </w:rPr>
               <w:t>dataCheckIn</w:t>
             </w:r>
+            <w:proofErr w:type="spellEnd"/>
           </w:p>
         </w:tc>
         <w:tc>
@@ -6572,12 +6945,21 @@
               </w:tabs>
               <w:cnfStyle w:val="000000100000" w:firstRow="0" w:lastRow="0" w:firstColumn="0" w:lastColumn="0" w:oddVBand="0" w:evenVBand="0" w:oddHBand="1" w:evenHBand="0" w:firstRowFirstColumn="0" w:firstRowLastColumn="0" w:lastRowFirstColumn="0" w:lastRowLastColumn="0"/>
             </w:pPr>
+            <w:proofErr w:type="spellStart"/>
             <w:r>
               <w:rPr>
                 <w:i/>
                 <w:iCs/>
               </w:rPr>
-              <w:t xml:space="preserve">currentDay </w:t>
+              <w:t>currentDay</w:t>
+            </w:r>
+            <w:proofErr w:type="spellEnd"/>
+            <w:r>
+              <w:rPr>
+                <w:i/>
+                <w:iCs/>
+              </w:rPr>
+              <w:t xml:space="preserve"> </w:t>
             </w:r>
             <w:r>
               <w:t>+ 5</w:t>
@@ -6606,6 +6988,7 @@
                 <w:bCs w:val="0"/>
               </w:rPr>
             </w:pPr>
+            <w:proofErr w:type="spellStart"/>
             <w:r>
               <w:rPr>
                 <w:b w:val="0"/>
@@ -6613,6 +6996,7 @@
               </w:rPr>
               <w:t>dataCheckOut</w:t>
             </w:r>
+            <w:proofErr w:type="spellEnd"/>
           </w:p>
         </w:tc>
         <w:tc>
@@ -6628,6 +7012,7 @@
               </w:tabs>
               <w:cnfStyle w:val="000000000000" w:firstRow="0" w:lastRow="0" w:firstColumn="0" w:lastColumn="0" w:oddVBand="0" w:evenVBand="0" w:oddHBand="0" w:evenHBand="0" w:firstRowFirstColumn="0" w:firstRowLastColumn="0" w:lastRowFirstColumn="0" w:lastRowLastColumn="0"/>
             </w:pPr>
+            <w:proofErr w:type="spellStart"/>
             <w:r>
               <w:rPr>
                 <w:i/>
@@ -6635,6 +7020,7 @@
               </w:rPr>
               <w:t>currentDay</w:t>
             </w:r>
+            <w:proofErr w:type="spellEnd"/>
             <w:r>
               <w:t xml:space="preserve"> + </w:t>
             </w:r>
@@ -6666,6 +7052,7 @@
                 <w:bCs w:val="0"/>
               </w:rPr>
             </w:pPr>
+            <w:proofErr w:type="spellStart"/>
             <w:r>
               <w:rPr>
                 <w:b w:val="0"/>
@@ -6673,6 +7060,7 @@
               </w:rPr>
               <w:t>numeroOspiti</w:t>
             </w:r>
+            <w:proofErr w:type="spellEnd"/>
           </w:p>
         </w:tc>
         <w:tc>
@@ -6737,6 +7125,7 @@
               </w:tabs>
               <w:cnfStyle w:val="000000000000" w:firstRow="0" w:lastRow="0" w:firstColumn="0" w:lastColumn="0" w:oddVBand="0" w:evenVBand="0" w:oddHBand="0" w:evenHBand="0" w:firstRowFirstColumn="0" w:firstRowLastColumn="0" w:lastRowFirstColumn="0" w:lastRowLastColumn="0"/>
             </w:pPr>
+            <w:proofErr w:type="spellStart"/>
             <w:r>
               <w:rPr>
                 <w:i/>
@@ -6744,6 +7133,7 @@
               </w:rPr>
               <w:t>cameraDisponibile</w:t>
             </w:r>
+            <w:proofErr w:type="spellEnd"/>
           </w:p>
         </w:tc>
       </w:tr>
@@ -6921,7 +7311,7 @@
     </w:p>
     <w:tbl>
       <w:tblPr>
-        <w:tblStyle w:val="GridTable4-Accent1"/>
+        <w:tblStyle w:val="Tabellagriglia4-colore1"/>
         <w:tblW w:w="0" w:type="auto"/>
         <w:tblBorders>
           <w:top w:val="single" w:sz="4" w:space="0" w:color="auto"/>
@@ -7167,6 +7557,7 @@
                 <w:bCs w:val="0"/>
               </w:rPr>
             </w:pPr>
+            <w:proofErr w:type="spellStart"/>
             <w:r>
               <w:rPr>
                 <w:b w:val="0"/>
@@ -7174,6 +7565,7 @@
               </w:rPr>
               <w:t>dataCheckIn</w:t>
             </w:r>
+            <w:proofErr w:type="spellEnd"/>
           </w:p>
         </w:tc>
         <w:tc>
@@ -7189,12 +7581,21 @@
               </w:tabs>
               <w:cnfStyle w:val="000000100000" w:firstRow="0" w:lastRow="0" w:firstColumn="0" w:lastColumn="0" w:oddVBand="0" w:evenVBand="0" w:oddHBand="1" w:evenHBand="0" w:firstRowFirstColumn="0" w:firstRowLastColumn="0" w:lastRowFirstColumn="0" w:lastRowLastColumn="0"/>
             </w:pPr>
+            <w:proofErr w:type="spellStart"/>
             <w:r>
               <w:rPr>
                 <w:i/>
                 <w:iCs/>
               </w:rPr>
-              <w:t xml:space="preserve">currentDay </w:t>
+              <w:t>currentDay</w:t>
+            </w:r>
+            <w:proofErr w:type="spellEnd"/>
+            <w:r>
+              <w:rPr>
+                <w:i/>
+                <w:iCs/>
+              </w:rPr>
+              <w:t xml:space="preserve"> </w:t>
             </w:r>
             <w:r>
               <w:t>+ 5</w:t>
@@ -7223,6 +7624,7 @@
                 <w:bCs w:val="0"/>
               </w:rPr>
             </w:pPr>
+            <w:proofErr w:type="spellStart"/>
             <w:r>
               <w:rPr>
                 <w:b w:val="0"/>
@@ -7230,6 +7632,7 @@
               </w:rPr>
               <w:t>dataCheckOut</w:t>
             </w:r>
+            <w:proofErr w:type="spellEnd"/>
           </w:p>
         </w:tc>
         <w:tc>
@@ -7245,6 +7648,7 @@
               </w:tabs>
               <w:cnfStyle w:val="000000000000" w:firstRow="0" w:lastRow="0" w:firstColumn="0" w:lastColumn="0" w:oddVBand="0" w:evenVBand="0" w:oddHBand="0" w:evenHBand="0" w:firstRowFirstColumn="0" w:firstRowLastColumn="0" w:lastRowFirstColumn="0" w:lastRowLastColumn="0"/>
             </w:pPr>
+            <w:proofErr w:type="spellStart"/>
             <w:r>
               <w:rPr>
                 <w:i/>
@@ -7252,6 +7656,7 @@
               </w:rPr>
               <w:t>currentDay</w:t>
             </w:r>
+            <w:proofErr w:type="spellEnd"/>
             <w:r>
               <w:t xml:space="preserve"> + 10</w:t>
             </w:r>
@@ -7280,6 +7685,7 @@
                 <w:bCs w:val="0"/>
               </w:rPr>
             </w:pPr>
+            <w:proofErr w:type="spellStart"/>
             <w:r>
               <w:rPr>
                 <w:b w:val="0"/>
@@ -7287,6 +7693,7 @@
               </w:rPr>
               <w:t>numeroOspiti</w:t>
             </w:r>
+            <w:proofErr w:type="spellEnd"/>
           </w:p>
         </w:tc>
         <w:tc>
@@ -7351,6 +7758,7 @@
               </w:tabs>
               <w:cnfStyle w:val="000000000000" w:firstRow="0" w:lastRow="0" w:firstColumn="0" w:lastColumn="0" w:oddVBand="0" w:evenVBand="0" w:oddHBand="0" w:evenHBand="0" w:firstRowFirstColumn="0" w:firstRowLastColumn="0" w:lastRowFirstColumn="0" w:lastRowLastColumn="0"/>
             </w:pPr>
+            <w:proofErr w:type="spellStart"/>
             <w:r>
               <w:rPr>
                 <w:i/>
@@ -7358,6 +7766,7 @@
               </w:rPr>
               <w:t>cameraDisponibile</w:t>
             </w:r>
+            <w:proofErr w:type="spellEnd"/>
           </w:p>
         </w:tc>
       </w:tr>
@@ -7388,6 +7797,7 @@
                 <w:b w:val="0"/>
                 <w:bCs w:val="0"/>
               </w:rPr>
+              <w:lastRenderedPageBreak/>
               <w:t>servizi</w:t>
             </w:r>
           </w:p>
@@ -7535,7 +7945,7 @@
     </w:p>
     <w:tbl>
       <w:tblPr>
-        <w:tblStyle w:val="GridTable4-Accent1"/>
+        <w:tblStyle w:val="Tabellagriglia4-colore1"/>
         <w:tblW w:w="0" w:type="auto"/>
         <w:tblBorders>
           <w:top w:val="single" w:sz="4" w:space="0" w:color="auto"/>
@@ -7781,6 +8191,7 @@
                 <w:bCs w:val="0"/>
               </w:rPr>
             </w:pPr>
+            <w:proofErr w:type="spellStart"/>
             <w:r>
               <w:rPr>
                 <w:b w:val="0"/>
@@ -7788,6 +8199,7 @@
               </w:rPr>
               <w:t>dataCheckIn</w:t>
             </w:r>
+            <w:proofErr w:type="spellEnd"/>
           </w:p>
         </w:tc>
         <w:tc>
@@ -7803,12 +8215,21 @@
               </w:tabs>
               <w:cnfStyle w:val="000000100000" w:firstRow="0" w:lastRow="0" w:firstColumn="0" w:lastColumn="0" w:oddVBand="0" w:evenVBand="0" w:oddHBand="1" w:evenHBand="0" w:firstRowFirstColumn="0" w:firstRowLastColumn="0" w:lastRowFirstColumn="0" w:lastRowLastColumn="0"/>
             </w:pPr>
+            <w:proofErr w:type="spellStart"/>
             <w:r>
               <w:rPr>
                 <w:i/>
                 <w:iCs/>
               </w:rPr>
-              <w:t xml:space="preserve">currentDay </w:t>
+              <w:t>currentDay</w:t>
+            </w:r>
+            <w:proofErr w:type="spellEnd"/>
+            <w:r>
+              <w:rPr>
+                <w:i/>
+                <w:iCs/>
+              </w:rPr>
+              <w:t xml:space="preserve"> </w:t>
             </w:r>
             <w:r>
               <w:t>+ 5</w:t>
@@ -7837,6 +8258,7 @@
                 <w:bCs w:val="0"/>
               </w:rPr>
             </w:pPr>
+            <w:proofErr w:type="spellStart"/>
             <w:r>
               <w:rPr>
                 <w:b w:val="0"/>
@@ -7844,6 +8266,7 @@
               </w:rPr>
               <w:t>dataCheckOut</w:t>
             </w:r>
+            <w:proofErr w:type="spellEnd"/>
           </w:p>
         </w:tc>
         <w:tc>
@@ -7859,6 +8282,7 @@
               </w:tabs>
               <w:cnfStyle w:val="000000000000" w:firstRow="0" w:lastRow="0" w:firstColumn="0" w:lastColumn="0" w:oddVBand="0" w:evenVBand="0" w:oddHBand="0" w:evenHBand="0" w:firstRowFirstColumn="0" w:firstRowLastColumn="0" w:lastRowFirstColumn="0" w:lastRowLastColumn="0"/>
             </w:pPr>
+            <w:proofErr w:type="spellStart"/>
             <w:r>
               <w:rPr>
                 <w:i/>
@@ -7866,6 +8290,7 @@
               </w:rPr>
               <w:t>currentDay</w:t>
             </w:r>
+            <w:proofErr w:type="spellEnd"/>
             <w:r>
               <w:t xml:space="preserve"> + </w:t>
             </w:r>
@@ -7897,6 +8322,7 @@
                 <w:bCs w:val="0"/>
               </w:rPr>
             </w:pPr>
+            <w:proofErr w:type="spellStart"/>
             <w:r>
               <w:rPr>
                 <w:b w:val="0"/>
@@ -7904,6 +8330,7 @@
               </w:rPr>
               <w:t>numeroOspiti</w:t>
             </w:r>
+            <w:proofErr w:type="spellEnd"/>
           </w:p>
         </w:tc>
         <w:tc>
@@ -7968,6 +8395,7 @@
               </w:tabs>
               <w:cnfStyle w:val="000000000000" w:firstRow="0" w:lastRow="0" w:firstColumn="0" w:lastColumn="0" w:oddVBand="0" w:evenVBand="0" w:oddHBand="0" w:evenHBand="0" w:firstRowFirstColumn="0" w:firstRowLastColumn="0" w:lastRowFirstColumn="0" w:lastRowLastColumn="0"/>
             </w:pPr>
+            <w:proofErr w:type="spellStart"/>
             <w:r>
               <w:rPr>
                 <w:i/>
@@ -7975,6 +8403,7 @@
               </w:rPr>
               <w:t>cameraDisponibile</w:t>
             </w:r>
+            <w:proofErr w:type="spellEnd"/>
           </w:p>
         </w:tc>
       </w:tr>
@@ -8152,7 +8581,7 @@
     </w:p>
     <w:tbl>
       <w:tblPr>
-        <w:tblStyle w:val="GridTable4-Accent1"/>
+        <w:tblStyle w:val="Tabellagriglia4-colore1"/>
         <w:tblW w:w="0" w:type="auto"/>
         <w:tblBorders>
           <w:top w:val="single" w:sz="4" w:space="0" w:color="auto"/>
@@ -8398,6 +8827,7 @@
                 <w:bCs w:val="0"/>
               </w:rPr>
             </w:pPr>
+            <w:proofErr w:type="spellStart"/>
             <w:r>
               <w:rPr>
                 <w:b w:val="0"/>
@@ -8405,6 +8835,7 @@
               </w:rPr>
               <w:t>dataCheckIn</w:t>
             </w:r>
+            <w:proofErr w:type="spellEnd"/>
           </w:p>
         </w:tc>
         <w:tc>
@@ -8420,12 +8851,21 @@
               </w:tabs>
               <w:cnfStyle w:val="000000100000" w:firstRow="0" w:lastRow="0" w:firstColumn="0" w:lastColumn="0" w:oddVBand="0" w:evenVBand="0" w:oddHBand="1" w:evenHBand="0" w:firstRowFirstColumn="0" w:firstRowLastColumn="0" w:lastRowFirstColumn="0" w:lastRowLastColumn="0"/>
             </w:pPr>
+            <w:proofErr w:type="spellStart"/>
             <w:r>
               <w:rPr>
                 <w:i/>
                 <w:iCs/>
               </w:rPr>
-              <w:t xml:space="preserve">currentDay </w:t>
+              <w:t>currentDay</w:t>
+            </w:r>
+            <w:proofErr w:type="spellEnd"/>
+            <w:r>
+              <w:rPr>
+                <w:i/>
+                <w:iCs/>
+              </w:rPr>
+              <w:t xml:space="preserve"> </w:t>
             </w:r>
             <w:r>
               <w:t>+ 5</w:t>
@@ -8454,6 +8894,7 @@
                 <w:bCs w:val="0"/>
               </w:rPr>
             </w:pPr>
+            <w:proofErr w:type="spellStart"/>
             <w:r>
               <w:rPr>
                 <w:b w:val="0"/>
@@ -8461,6 +8902,7 @@
               </w:rPr>
               <w:t>dataCheckOut</w:t>
             </w:r>
+            <w:proofErr w:type="spellEnd"/>
           </w:p>
         </w:tc>
         <w:tc>
@@ -8476,6 +8918,7 @@
               </w:tabs>
               <w:cnfStyle w:val="000000000000" w:firstRow="0" w:lastRow="0" w:firstColumn="0" w:lastColumn="0" w:oddVBand="0" w:evenVBand="0" w:oddHBand="0" w:evenHBand="0" w:firstRowFirstColumn="0" w:firstRowLastColumn="0" w:lastRowFirstColumn="0" w:lastRowLastColumn="0"/>
             </w:pPr>
+            <w:proofErr w:type="spellStart"/>
             <w:r>
               <w:rPr>
                 <w:i/>
@@ -8483,6 +8926,7 @@
               </w:rPr>
               <w:t>currentDay</w:t>
             </w:r>
+            <w:proofErr w:type="spellEnd"/>
             <w:r>
               <w:t xml:space="preserve"> + </w:t>
             </w:r>
@@ -8514,6 +8958,7 @@
                 <w:bCs w:val="0"/>
               </w:rPr>
             </w:pPr>
+            <w:proofErr w:type="spellStart"/>
             <w:r>
               <w:rPr>
                 <w:b w:val="0"/>
@@ -8521,6 +8966,7 @@
               </w:rPr>
               <w:t>numeroOspiti</w:t>
             </w:r>
+            <w:proofErr w:type="spellEnd"/>
           </w:p>
         </w:tc>
         <w:tc>
@@ -8585,6 +9031,7 @@
               </w:tabs>
               <w:cnfStyle w:val="000000000000" w:firstRow="0" w:lastRow="0" w:firstColumn="0" w:lastColumn="0" w:oddVBand="0" w:evenVBand="0" w:oddHBand="0" w:evenHBand="0" w:firstRowFirstColumn="0" w:firstRowLastColumn="0" w:lastRowFirstColumn="0" w:lastRowLastColumn="0"/>
             </w:pPr>
+            <w:proofErr w:type="spellStart"/>
             <w:r>
               <w:rPr>
                 <w:i/>
@@ -8592,6 +9039,7 @@
               </w:rPr>
               <w:t>null</w:t>
             </w:r>
+            <w:proofErr w:type="spellEnd"/>
           </w:p>
         </w:tc>
       </w:tr>
@@ -8769,7 +9217,7 @@
     </w:p>
     <w:tbl>
       <w:tblPr>
-        <w:tblStyle w:val="GridTable4-Accent1"/>
+        <w:tblStyle w:val="Tabellagriglia4-colore1"/>
         <w:tblW w:w="0" w:type="auto"/>
         <w:tblBorders>
           <w:top w:val="single" w:sz="4" w:space="0" w:color="auto"/>
@@ -9015,6 +9463,7 @@
                 <w:bCs w:val="0"/>
               </w:rPr>
             </w:pPr>
+            <w:proofErr w:type="spellStart"/>
             <w:r>
               <w:rPr>
                 <w:b w:val="0"/>
@@ -9022,6 +9471,7 @@
               </w:rPr>
               <w:t>dataCheckIn</w:t>
             </w:r>
+            <w:proofErr w:type="spellEnd"/>
           </w:p>
         </w:tc>
         <w:tc>
@@ -9037,12 +9487,21 @@
               </w:tabs>
               <w:cnfStyle w:val="000000100000" w:firstRow="0" w:lastRow="0" w:firstColumn="0" w:lastColumn="0" w:oddVBand="0" w:evenVBand="0" w:oddHBand="1" w:evenHBand="0" w:firstRowFirstColumn="0" w:firstRowLastColumn="0" w:lastRowFirstColumn="0" w:lastRowLastColumn="0"/>
             </w:pPr>
+            <w:proofErr w:type="spellStart"/>
             <w:r>
               <w:rPr>
                 <w:i/>
                 <w:iCs/>
               </w:rPr>
-              <w:t xml:space="preserve">currentDay </w:t>
+              <w:t>currentDay</w:t>
+            </w:r>
+            <w:proofErr w:type="spellEnd"/>
+            <w:r>
+              <w:rPr>
+                <w:i/>
+                <w:iCs/>
+              </w:rPr>
+              <w:t xml:space="preserve"> </w:t>
             </w:r>
             <w:r>
               <w:t>+ 5</w:t>
@@ -9071,6 +9530,7 @@
                 <w:bCs w:val="0"/>
               </w:rPr>
             </w:pPr>
+            <w:proofErr w:type="spellStart"/>
             <w:r>
               <w:rPr>
                 <w:b w:val="0"/>
@@ -9078,6 +9538,7 @@
               </w:rPr>
               <w:t>dataCheckOut</w:t>
             </w:r>
+            <w:proofErr w:type="spellEnd"/>
           </w:p>
         </w:tc>
         <w:tc>
@@ -9093,6 +9554,7 @@
               </w:tabs>
               <w:cnfStyle w:val="000000000000" w:firstRow="0" w:lastRow="0" w:firstColumn="0" w:lastColumn="0" w:oddVBand="0" w:evenVBand="0" w:oddHBand="0" w:evenHBand="0" w:firstRowFirstColumn="0" w:firstRowLastColumn="0" w:lastRowFirstColumn="0" w:lastRowLastColumn="0"/>
             </w:pPr>
+            <w:proofErr w:type="spellStart"/>
             <w:r>
               <w:rPr>
                 <w:i/>
@@ -9100,6 +9562,7 @@
               </w:rPr>
               <w:t>currentDay</w:t>
             </w:r>
+            <w:proofErr w:type="spellEnd"/>
             <w:r>
               <w:t xml:space="preserve"> + </w:t>
             </w:r>
@@ -9131,6 +9594,7 @@
                 <w:bCs w:val="0"/>
               </w:rPr>
             </w:pPr>
+            <w:proofErr w:type="spellStart"/>
             <w:r>
               <w:rPr>
                 <w:b w:val="0"/>
@@ -9138,6 +9602,7 @@
               </w:rPr>
               <w:t>numeroOspiti</w:t>
             </w:r>
+            <w:proofErr w:type="spellEnd"/>
           </w:p>
         </w:tc>
         <w:tc>
@@ -9202,6 +9667,7 @@
               </w:tabs>
               <w:cnfStyle w:val="000000000000" w:firstRow="0" w:lastRow="0" w:firstColumn="0" w:lastColumn="0" w:oddVBand="0" w:evenVBand="0" w:oddHBand="0" w:evenHBand="0" w:firstRowFirstColumn="0" w:firstRowLastColumn="0" w:lastRowFirstColumn="0" w:lastRowLastColumn="0"/>
             </w:pPr>
+            <w:proofErr w:type="spellStart"/>
             <w:r>
               <w:rPr>
                 <w:i/>
@@ -9223,6 +9689,7 @@
               </w:rPr>
               <w:t>Disponibile</w:t>
             </w:r>
+            <w:proofErr w:type="spellEnd"/>
           </w:p>
         </w:tc>
       </w:tr>
@@ -9385,6 +9852,7 @@
                 <w:bCs w:val="0"/>
                 <w:color w:val="000000"/>
               </w:rPr>
+              <w:lastRenderedPageBreak/>
               <w:t>Prenotazione non effettuata: camera non disponibile</w:t>
             </w:r>
           </w:p>
@@ -9400,7 +9868,7 @@
     </w:p>
     <w:tbl>
       <w:tblPr>
-        <w:tblStyle w:val="GridTable4-Accent1"/>
+        <w:tblStyle w:val="Tabellagriglia4-colore1"/>
         <w:tblW w:w="0" w:type="auto"/>
         <w:tblBorders>
           <w:top w:val="single" w:sz="4" w:space="0" w:color="auto"/>
@@ -9646,6 +10114,7 @@
                 <w:bCs w:val="0"/>
               </w:rPr>
             </w:pPr>
+            <w:proofErr w:type="spellStart"/>
             <w:r>
               <w:rPr>
                 <w:b w:val="0"/>
@@ -9653,6 +10122,7 @@
               </w:rPr>
               <w:t>dataCheckIn</w:t>
             </w:r>
+            <w:proofErr w:type="spellEnd"/>
           </w:p>
         </w:tc>
         <w:tc>
@@ -9668,12 +10138,21 @@
               </w:tabs>
               <w:cnfStyle w:val="000000100000" w:firstRow="0" w:lastRow="0" w:firstColumn="0" w:lastColumn="0" w:oddVBand="0" w:evenVBand="0" w:oddHBand="1" w:evenHBand="0" w:firstRowFirstColumn="0" w:firstRowLastColumn="0" w:lastRowFirstColumn="0" w:lastRowLastColumn="0"/>
             </w:pPr>
+            <w:proofErr w:type="spellStart"/>
             <w:r>
               <w:rPr>
                 <w:i/>
                 <w:iCs/>
               </w:rPr>
-              <w:t xml:space="preserve">currentDay </w:t>
+              <w:t>currentDay</w:t>
+            </w:r>
+            <w:proofErr w:type="spellEnd"/>
+            <w:r>
+              <w:rPr>
+                <w:i/>
+                <w:iCs/>
+              </w:rPr>
+              <w:t xml:space="preserve"> </w:t>
             </w:r>
             <w:r>
               <w:t>+ 5</w:t>
@@ -9702,6 +10181,7 @@
                 <w:bCs w:val="0"/>
               </w:rPr>
             </w:pPr>
+            <w:proofErr w:type="spellStart"/>
             <w:r>
               <w:rPr>
                 <w:b w:val="0"/>
@@ -9709,6 +10189,7 @@
               </w:rPr>
               <w:t>dataCheckOut</w:t>
             </w:r>
+            <w:proofErr w:type="spellEnd"/>
           </w:p>
         </w:tc>
         <w:tc>
@@ -9724,6 +10205,7 @@
               </w:tabs>
               <w:cnfStyle w:val="000000000000" w:firstRow="0" w:lastRow="0" w:firstColumn="0" w:lastColumn="0" w:oddVBand="0" w:evenVBand="0" w:oddHBand="0" w:evenHBand="0" w:firstRowFirstColumn="0" w:firstRowLastColumn="0" w:lastRowFirstColumn="0" w:lastRowLastColumn="0"/>
             </w:pPr>
+            <w:proofErr w:type="spellStart"/>
             <w:r>
               <w:rPr>
                 <w:i/>
@@ -9731,6 +10213,7 @@
               </w:rPr>
               <w:t>currentDay</w:t>
             </w:r>
+            <w:proofErr w:type="spellEnd"/>
             <w:r>
               <w:t xml:space="preserve"> + </w:t>
             </w:r>
@@ -9762,6 +10245,7 @@
                 <w:bCs w:val="0"/>
               </w:rPr>
             </w:pPr>
+            <w:proofErr w:type="spellStart"/>
             <w:r>
               <w:rPr>
                 <w:b w:val="0"/>
@@ -9769,6 +10253,7 @@
               </w:rPr>
               <w:t>numeroOspiti</w:t>
             </w:r>
+            <w:proofErr w:type="spellEnd"/>
           </w:p>
         </w:tc>
         <w:tc>
@@ -9833,6 +10318,7 @@
               </w:tabs>
               <w:cnfStyle w:val="000000000000" w:firstRow="0" w:lastRow="0" w:firstColumn="0" w:lastColumn="0" w:oddVBand="0" w:evenVBand="0" w:oddHBand="0" w:evenHBand="0" w:firstRowFirstColumn="0" w:firstRowLastColumn="0" w:lastRowFirstColumn="0" w:lastRowLastColumn="0"/>
             </w:pPr>
+            <w:proofErr w:type="spellStart"/>
             <w:r>
               <w:rPr>
                 <w:i/>
@@ -9840,6 +10326,7 @@
               </w:rPr>
               <w:t>cameraDisponibile</w:t>
             </w:r>
+            <w:proofErr w:type="spellEnd"/>
           </w:p>
         </w:tc>
       </w:tr>
@@ -10005,13 +10492,23 @@
                 <w:kern w:val="2"/>
               </w:rPr>
             </w:pPr>
+            <w:proofErr w:type="spellStart"/>
             <w:r>
               <w:rPr>
                 <w:b w:val="0"/>
                 <w:bCs w:val="0"/>
                 <w:color w:val="000000"/>
               </w:rPr>
-              <w:t>Prenotazion non effettuata: numero di servizi maggiore del numero di ospiti</w:t>
+              <w:t>Prenotazion</w:t>
+            </w:r>
+            <w:proofErr w:type="spellEnd"/>
+            <w:r>
+              <w:rPr>
+                <w:b w:val="0"/>
+                <w:bCs w:val="0"/>
+                <w:color w:val="000000"/>
+              </w:rPr>
+              <w:t xml:space="preserve"> non effettuata: numero di servizi maggiore del numero di ospiti</w:t>
             </w:r>
           </w:p>
         </w:tc>
@@ -10026,7 +10523,7 @@
     </w:p>
     <w:tbl>
       <w:tblPr>
-        <w:tblStyle w:val="GridTable4-Accent1"/>
+        <w:tblStyle w:val="Tabellagriglia4-colore1"/>
         <w:tblW w:w="0" w:type="auto"/>
         <w:tblBorders>
           <w:top w:val="single" w:sz="4" w:space="0" w:color="auto"/>
@@ -10293,6 +10790,7 @@
                 <w:bCs w:val="0"/>
               </w:rPr>
             </w:pPr>
+            <w:proofErr w:type="spellStart"/>
             <w:r>
               <w:rPr>
                 <w:b w:val="0"/>
@@ -10300,6 +10798,7 @@
               </w:rPr>
               <w:t>dataCheckIn</w:t>
             </w:r>
+            <w:proofErr w:type="spellEnd"/>
           </w:p>
         </w:tc>
         <w:tc>
@@ -10315,12 +10814,21 @@
               </w:tabs>
               <w:cnfStyle w:val="000000100000" w:firstRow="0" w:lastRow="0" w:firstColumn="0" w:lastColumn="0" w:oddVBand="0" w:evenVBand="0" w:oddHBand="1" w:evenHBand="0" w:firstRowFirstColumn="0" w:firstRowLastColumn="0" w:lastRowFirstColumn="0" w:lastRowLastColumn="0"/>
             </w:pPr>
+            <w:proofErr w:type="spellStart"/>
             <w:r>
               <w:rPr>
                 <w:i/>
                 <w:iCs/>
               </w:rPr>
-              <w:t xml:space="preserve">currentDay </w:t>
+              <w:t>currentDay</w:t>
+            </w:r>
+            <w:proofErr w:type="spellEnd"/>
+            <w:r>
+              <w:rPr>
+                <w:i/>
+                <w:iCs/>
+              </w:rPr>
+              <w:t xml:space="preserve"> </w:t>
             </w:r>
             <w:r>
               <w:t>+ 5</w:t>
@@ -10349,6 +10857,7 @@
                 <w:bCs w:val="0"/>
               </w:rPr>
             </w:pPr>
+            <w:proofErr w:type="spellStart"/>
             <w:r>
               <w:rPr>
                 <w:b w:val="0"/>
@@ -10356,6 +10865,7 @@
               </w:rPr>
               <w:t>dataCheckOut</w:t>
             </w:r>
+            <w:proofErr w:type="spellEnd"/>
           </w:p>
         </w:tc>
         <w:tc>
@@ -10371,6 +10881,7 @@
               </w:tabs>
               <w:cnfStyle w:val="000000000000" w:firstRow="0" w:lastRow="0" w:firstColumn="0" w:lastColumn="0" w:oddVBand="0" w:evenVBand="0" w:oddHBand="0" w:evenHBand="0" w:firstRowFirstColumn="0" w:firstRowLastColumn="0" w:lastRowFirstColumn="0" w:lastRowLastColumn="0"/>
             </w:pPr>
+            <w:proofErr w:type="spellStart"/>
             <w:r>
               <w:rPr>
                 <w:i/>
@@ -10378,6 +10889,7 @@
               </w:rPr>
               <w:t>currentDay</w:t>
             </w:r>
+            <w:proofErr w:type="spellEnd"/>
             <w:r>
               <w:t xml:space="preserve"> + 10</w:t>
             </w:r>
@@ -10406,6 +10918,7 @@
                 <w:bCs w:val="0"/>
               </w:rPr>
             </w:pPr>
+            <w:proofErr w:type="spellStart"/>
             <w:r>
               <w:rPr>
                 <w:b w:val="0"/>
@@ -10413,6 +10926,7 @@
               </w:rPr>
               <w:t>numeroOspiti</w:t>
             </w:r>
+            <w:proofErr w:type="spellEnd"/>
           </w:p>
         </w:tc>
         <w:tc>
@@ -10477,6 +10991,7 @@
               </w:tabs>
               <w:cnfStyle w:val="000000000000" w:firstRow="0" w:lastRow="0" w:firstColumn="0" w:lastColumn="0" w:oddVBand="0" w:evenVBand="0" w:oddHBand="0" w:evenHBand="0" w:firstRowFirstColumn="0" w:firstRowLastColumn="0" w:lastRowFirstColumn="0" w:lastRowLastColumn="0"/>
             </w:pPr>
+            <w:proofErr w:type="spellStart"/>
             <w:r>
               <w:rPr>
                 <w:i/>
@@ -10484,6 +10999,7 @@
               </w:rPr>
               <w:t>cameraDisponibile</w:t>
             </w:r>
+            <w:proofErr w:type="spellEnd"/>
           </w:p>
         </w:tc>
       </w:tr>
@@ -10583,6 +11099,7 @@
               </w:tabs>
               <w:cnfStyle w:val="000000000000" w:firstRow="0" w:lastRow="0" w:firstColumn="0" w:lastColumn="0" w:oddVBand="0" w:evenVBand="0" w:oddHBand="0" w:evenHBand="0" w:firstRowFirstColumn="0" w:firstRowLastColumn="0" w:lastRowFirstColumn="0" w:lastRowLastColumn="0"/>
             </w:pPr>
+            <w:proofErr w:type="spellStart"/>
             <w:r>
               <w:rPr>
                 <w:i/>
@@ -10590,6 +11107,7 @@
               </w:rPr>
               <w:t>null</w:t>
             </w:r>
+            <w:proofErr w:type="spellEnd"/>
           </w:p>
         </w:tc>
       </w:tr>
@@ -10664,7 +11182,7 @@
     </w:p>
     <w:tbl>
       <w:tblPr>
-        <w:tblStyle w:val="GridTable4-Accent1"/>
+        <w:tblStyle w:val="Tabellagriglia4-colore1"/>
         <w:tblW w:w="0" w:type="auto"/>
         <w:tblBorders>
           <w:top w:val="single" w:sz="4" w:space="0" w:color="auto"/>
@@ -10945,6 +11463,7 @@
                 <w:bCs w:val="0"/>
               </w:rPr>
             </w:pPr>
+            <w:proofErr w:type="spellStart"/>
             <w:r>
               <w:rPr>
                 <w:b w:val="0"/>
@@ -10952,6 +11471,7 @@
               </w:rPr>
               <w:t>dataCheckIn</w:t>
             </w:r>
+            <w:proofErr w:type="spellEnd"/>
           </w:p>
         </w:tc>
         <w:tc>
@@ -10967,6 +11487,7 @@
               </w:tabs>
               <w:cnfStyle w:val="000000100000" w:firstRow="0" w:lastRow="0" w:firstColumn="0" w:lastColumn="0" w:oddVBand="0" w:evenVBand="0" w:oddHBand="1" w:evenHBand="0" w:firstRowFirstColumn="0" w:firstRowLastColumn="0" w:lastRowFirstColumn="0" w:lastRowLastColumn="0"/>
             </w:pPr>
+            <w:proofErr w:type="spellStart"/>
             <w:r>
               <w:rPr>
                 <w:i/>
@@ -10974,6 +11495,7 @@
               </w:rPr>
               <w:t>currentDay</w:t>
             </w:r>
+            <w:proofErr w:type="spellEnd"/>
           </w:p>
         </w:tc>
       </w:tr>
@@ -10998,6 +11520,7 @@
                 <w:bCs w:val="0"/>
               </w:rPr>
             </w:pPr>
+            <w:proofErr w:type="spellStart"/>
             <w:r>
               <w:rPr>
                 <w:b w:val="0"/>
@@ -11005,6 +11528,7 @@
               </w:rPr>
               <w:t>dataCheckOut</w:t>
             </w:r>
+            <w:proofErr w:type="spellEnd"/>
           </w:p>
         </w:tc>
         <w:tc>
@@ -11020,6 +11544,7 @@
               </w:tabs>
               <w:cnfStyle w:val="000000000000" w:firstRow="0" w:lastRow="0" w:firstColumn="0" w:lastColumn="0" w:oddVBand="0" w:evenVBand="0" w:oddHBand="0" w:evenHBand="0" w:firstRowFirstColumn="0" w:firstRowLastColumn="0" w:lastRowFirstColumn="0" w:lastRowLastColumn="0"/>
             </w:pPr>
+            <w:proofErr w:type="spellStart"/>
             <w:r>
               <w:rPr>
                 <w:i/>
@@ -11027,6 +11552,7 @@
               </w:rPr>
               <w:t>currentDay</w:t>
             </w:r>
+            <w:proofErr w:type="spellEnd"/>
             <w:r>
               <w:t xml:space="preserve"> + 10</w:t>
             </w:r>
@@ -11055,6 +11581,7 @@
                 <w:bCs w:val="0"/>
               </w:rPr>
             </w:pPr>
+            <w:proofErr w:type="spellStart"/>
             <w:r>
               <w:rPr>
                 <w:b w:val="0"/>
@@ -11062,6 +11589,7 @@
               </w:rPr>
               <w:t>numeroOspiti</w:t>
             </w:r>
+            <w:proofErr w:type="spellEnd"/>
           </w:p>
         </w:tc>
         <w:tc>
@@ -11126,6 +11654,7 @@
               </w:tabs>
               <w:cnfStyle w:val="000000000000" w:firstRow="0" w:lastRow="0" w:firstColumn="0" w:lastColumn="0" w:oddVBand="0" w:evenVBand="0" w:oddHBand="0" w:evenHBand="0" w:firstRowFirstColumn="0" w:firstRowLastColumn="0" w:lastRowFirstColumn="0" w:lastRowLastColumn="0"/>
             </w:pPr>
+            <w:proofErr w:type="spellStart"/>
             <w:r>
               <w:rPr>
                 <w:i/>
@@ -11133,6 +11662,7 @@
               </w:rPr>
               <w:t>cameraDisponibile</w:t>
             </w:r>
+            <w:proofErr w:type="spellEnd"/>
           </w:p>
         </w:tc>
       </w:tr>
@@ -11321,7 +11851,7 @@
     </w:p>
     <w:tbl>
       <w:tblPr>
-        <w:tblStyle w:val="GridTable4-Accent1"/>
+        <w:tblStyle w:val="Tabellagriglia4-colore1"/>
         <w:tblW w:w="0" w:type="auto"/>
         <w:tblBorders>
           <w:top w:val="single" w:sz="4" w:space="0" w:color="auto"/>
@@ -11365,6 +11895,7 @@
               <w:jc w:val="center"/>
             </w:pPr>
             <w:r>
+              <w:lastRenderedPageBreak/>
               <w:t>Test Case ID</w:t>
             </w:r>
           </w:p>
@@ -11595,6 +12126,7 @@
                 <w:bCs w:val="0"/>
               </w:rPr>
             </w:pPr>
+            <w:proofErr w:type="spellStart"/>
             <w:r>
               <w:rPr>
                 <w:b w:val="0"/>
@@ -11602,6 +12134,7 @@
               </w:rPr>
               <w:t>dataCheckIn</w:t>
             </w:r>
+            <w:proofErr w:type="spellEnd"/>
           </w:p>
         </w:tc>
         <w:tc>
@@ -11617,12 +12150,21 @@
               </w:tabs>
               <w:cnfStyle w:val="000000100000" w:firstRow="0" w:lastRow="0" w:firstColumn="0" w:lastColumn="0" w:oddVBand="0" w:evenVBand="0" w:oddHBand="1" w:evenHBand="0" w:firstRowFirstColumn="0" w:firstRowLastColumn="0" w:lastRowFirstColumn="0" w:lastRowLastColumn="0"/>
             </w:pPr>
+            <w:proofErr w:type="spellStart"/>
             <w:r>
               <w:rPr>
                 <w:i/>
                 <w:iCs/>
               </w:rPr>
-              <w:t xml:space="preserve">currentDay </w:t>
+              <w:t>currentDay</w:t>
+            </w:r>
+            <w:proofErr w:type="spellEnd"/>
+            <w:r>
+              <w:rPr>
+                <w:i/>
+                <w:iCs/>
+              </w:rPr>
+              <w:t xml:space="preserve"> </w:t>
             </w:r>
             <w:r>
               <w:t>+ 5</w:t>
@@ -11651,6 +12193,7 @@
                 <w:bCs w:val="0"/>
               </w:rPr>
             </w:pPr>
+            <w:proofErr w:type="spellStart"/>
             <w:r>
               <w:rPr>
                 <w:b w:val="0"/>
@@ -11658,6 +12201,7 @@
               </w:rPr>
               <w:t>dataCheckOut</w:t>
             </w:r>
+            <w:proofErr w:type="spellEnd"/>
           </w:p>
         </w:tc>
         <w:tc>
@@ -11673,6 +12217,7 @@
               </w:tabs>
               <w:cnfStyle w:val="000000000000" w:firstRow="0" w:lastRow="0" w:firstColumn="0" w:lastColumn="0" w:oddVBand="0" w:evenVBand="0" w:oddHBand="0" w:evenHBand="0" w:firstRowFirstColumn="0" w:firstRowLastColumn="0" w:lastRowFirstColumn="0" w:lastRowLastColumn="0"/>
             </w:pPr>
+            <w:proofErr w:type="spellStart"/>
             <w:r>
               <w:rPr>
                 <w:i/>
@@ -11680,6 +12225,7 @@
               </w:rPr>
               <w:t>currentDay</w:t>
             </w:r>
+            <w:proofErr w:type="spellEnd"/>
             <w:r>
               <w:t xml:space="preserve"> + 10</w:t>
             </w:r>
@@ -11708,6 +12254,7 @@
                 <w:bCs w:val="0"/>
               </w:rPr>
             </w:pPr>
+            <w:proofErr w:type="spellStart"/>
             <w:r>
               <w:rPr>
                 <w:b w:val="0"/>
@@ -11715,6 +12262,7 @@
               </w:rPr>
               <w:t>numeroOspiti</w:t>
             </w:r>
+            <w:proofErr w:type="spellEnd"/>
           </w:p>
         </w:tc>
         <w:tc>
@@ -11779,6 +12327,7 @@
               </w:tabs>
               <w:cnfStyle w:val="000000000000" w:firstRow="0" w:lastRow="0" w:firstColumn="0" w:lastColumn="0" w:oddVBand="0" w:evenVBand="0" w:oddHBand="0" w:evenHBand="0" w:firstRowFirstColumn="0" w:firstRowLastColumn="0" w:lastRowFirstColumn="0" w:lastRowLastColumn="0"/>
             </w:pPr>
+            <w:proofErr w:type="spellStart"/>
             <w:r>
               <w:rPr>
                 <w:i/>
@@ -11786,6 +12335,7 @@
               </w:rPr>
               <w:t>cameraDisponibile</w:t>
             </w:r>
+            <w:proofErr w:type="spellEnd"/>
           </w:p>
         </w:tc>
       </w:tr>
@@ -11963,7 +12513,7 @@
     </w:p>
     <w:tbl>
       <w:tblPr>
-        <w:tblStyle w:val="GridTable4-Accent1"/>
+        <w:tblStyle w:val="Tabellagriglia4-colore1"/>
         <w:tblW w:w="0" w:type="auto"/>
         <w:tblBorders>
           <w:top w:val="single" w:sz="4" w:space="0" w:color="auto"/>
@@ -12237,6 +12787,7 @@
                 <w:bCs w:val="0"/>
               </w:rPr>
             </w:pPr>
+            <w:proofErr w:type="spellStart"/>
             <w:r>
               <w:rPr>
                 <w:b w:val="0"/>
@@ -12244,6 +12795,7 @@
               </w:rPr>
               <w:t>dataCheckIn</w:t>
             </w:r>
+            <w:proofErr w:type="spellEnd"/>
           </w:p>
         </w:tc>
         <w:tc>
@@ -12259,12 +12811,21 @@
               </w:tabs>
               <w:cnfStyle w:val="000000100000" w:firstRow="0" w:lastRow="0" w:firstColumn="0" w:lastColumn="0" w:oddVBand="0" w:evenVBand="0" w:oddHBand="1" w:evenHBand="0" w:firstRowFirstColumn="0" w:firstRowLastColumn="0" w:lastRowFirstColumn="0" w:lastRowLastColumn="0"/>
             </w:pPr>
+            <w:proofErr w:type="spellStart"/>
             <w:r>
               <w:rPr>
                 <w:i/>
                 <w:iCs/>
               </w:rPr>
-              <w:t xml:space="preserve">currentDay </w:t>
+              <w:t>currentDay</w:t>
+            </w:r>
+            <w:proofErr w:type="spellEnd"/>
+            <w:r>
+              <w:rPr>
+                <w:i/>
+                <w:iCs/>
+              </w:rPr>
+              <w:t xml:space="preserve"> </w:t>
             </w:r>
             <w:r>
               <w:t>+ 5</w:t>
@@ -12293,6 +12854,7 @@
                 <w:bCs w:val="0"/>
               </w:rPr>
             </w:pPr>
+            <w:proofErr w:type="spellStart"/>
             <w:r>
               <w:rPr>
                 <w:b w:val="0"/>
@@ -12300,6 +12862,7 @@
               </w:rPr>
               <w:t>dataCheckOut</w:t>
             </w:r>
+            <w:proofErr w:type="spellEnd"/>
           </w:p>
         </w:tc>
         <w:tc>
@@ -12315,6 +12878,7 @@
               </w:tabs>
               <w:cnfStyle w:val="000000000000" w:firstRow="0" w:lastRow="0" w:firstColumn="0" w:lastColumn="0" w:oddVBand="0" w:evenVBand="0" w:oddHBand="0" w:evenHBand="0" w:firstRowFirstColumn="0" w:firstRowLastColumn="0" w:lastRowFirstColumn="0" w:lastRowLastColumn="0"/>
             </w:pPr>
+            <w:proofErr w:type="spellStart"/>
             <w:r>
               <w:rPr>
                 <w:i/>
@@ -12322,6 +12886,7 @@
               </w:rPr>
               <w:t>currentDay</w:t>
             </w:r>
+            <w:proofErr w:type="spellEnd"/>
             <w:r>
               <w:t xml:space="preserve"> + 10</w:t>
             </w:r>
@@ -12350,6 +12915,7 @@
                 <w:bCs w:val="0"/>
               </w:rPr>
             </w:pPr>
+            <w:proofErr w:type="spellStart"/>
             <w:r>
               <w:rPr>
                 <w:b w:val="0"/>
@@ -12357,6 +12923,7 @@
               </w:rPr>
               <w:t>numeroOspiti</w:t>
             </w:r>
+            <w:proofErr w:type="spellEnd"/>
           </w:p>
         </w:tc>
         <w:tc>
@@ -12421,6 +12988,7 @@
               </w:tabs>
               <w:cnfStyle w:val="000000000000" w:firstRow="0" w:lastRow="0" w:firstColumn="0" w:lastColumn="0" w:oddVBand="0" w:evenVBand="0" w:oddHBand="0" w:evenHBand="0" w:firstRowFirstColumn="0" w:firstRowLastColumn="0" w:lastRowFirstColumn="0" w:lastRowLastColumn="0"/>
             </w:pPr>
+            <w:proofErr w:type="spellStart"/>
             <w:r>
               <w:rPr>
                 <w:i/>
@@ -12428,6 +12996,7 @@
               </w:rPr>
               <w:t>cameraDisponibile</w:t>
             </w:r>
+            <w:proofErr w:type="spellEnd"/>
           </w:p>
         </w:tc>
       </w:tr>
@@ -12615,7 +13184,7 @@
     </w:p>
     <w:tbl>
       <w:tblPr>
-        <w:tblStyle w:val="GridTable4-Accent1"/>
+        <w:tblStyle w:val="Tabellagriglia4-colore1"/>
         <w:tblW w:w="0" w:type="auto"/>
         <w:tblBorders>
           <w:top w:val="single" w:sz="4" w:space="0" w:color="auto"/>
@@ -12903,6 +13472,7 @@
                 <w:bCs w:val="0"/>
               </w:rPr>
             </w:pPr>
+            <w:proofErr w:type="spellStart"/>
             <w:r>
               <w:rPr>
                 <w:b w:val="0"/>
@@ -12910,6 +13480,7 @@
               </w:rPr>
               <w:t>dataCheckIn</w:t>
             </w:r>
+            <w:proofErr w:type="spellEnd"/>
           </w:p>
         </w:tc>
         <w:tc>
@@ -12925,6 +13496,7 @@
               </w:tabs>
               <w:cnfStyle w:val="000000100000" w:firstRow="0" w:lastRow="0" w:firstColumn="0" w:lastColumn="0" w:oddVBand="0" w:evenVBand="0" w:oddHBand="1" w:evenHBand="0" w:firstRowFirstColumn="0" w:firstRowLastColumn="0" w:lastRowFirstColumn="0" w:lastRowLastColumn="0"/>
             </w:pPr>
+            <w:proofErr w:type="spellStart"/>
             <w:r>
               <w:rPr>
                 <w:i/>
@@ -12932,6 +13504,7 @@
               </w:rPr>
               <w:t>currentDay</w:t>
             </w:r>
+            <w:proofErr w:type="spellEnd"/>
           </w:p>
         </w:tc>
       </w:tr>
@@ -12956,6 +13529,7 @@
                 <w:bCs w:val="0"/>
               </w:rPr>
             </w:pPr>
+            <w:proofErr w:type="spellStart"/>
             <w:r>
               <w:rPr>
                 <w:b w:val="0"/>
@@ -12963,6 +13537,7 @@
               </w:rPr>
               <w:t>dataCheckOut</w:t>
             </w:r>
+            <w:proofErr w:type="spellEnd"/>
           </w:p>
         </w:tc>
         <w:tc>
@@ -12978,6 +13553,7 @@
               </w:tabs>
               <w:cnfStyle w:val="000000000000" w:firstRow="0" w:lastRow="0" w:firstColumn="0" w:lastColumn="0" w:oddVBand="0" w:evenVBand="0" w:oddHBand="0" w:evenHBand="0" w:firstRowFirstColumn="0" w:firstRowLastColumn="0" w:lastRowFirstColumn="0" w:lastRowLastColumn="0"/>
             </w:pPr>
+            <w:proofErr w:type="spellStart"/>
             <w:r>
               <w:rPr>
                 <w:i/>
@@ -12985,6 +13561,7 @@
               </w:rPr>
               <w:t>currentDay</w:t>
             </w:r>
+            <w:proofErr w:type="spellEnd"/>
             <w:r>
               <w:t xml:space="preserve"> + 10</w:t>
             </w:r>
@@ -13013,6 +13590,7 @@
                 <w:bCs w:val="0"/>
               </w:rPr>
             </w:pPr>
+            <w:proofErr w:type="spellStart"/>
             <w:r>
               <w:rPr>
                 <w:b w:val="0"/>
@@ -13020,6 +13598,7 @@
               </w:rPr>
               <w:t>numeroOspiti</w:t>
             </w:r>
+            <w:proofErr w:type="spellEnd"/>
           </w:p>
         </w:tc>
         <w:tc>
@@ -13084,6 +13663,7 @@
               </w:tabs>
               <w:cnfStyle w:val="000000000000" w:firstRow="0" w:lastRow="0" w:firstColumn="0" w:lastColumn="0" w:oddVBand="0" w:evenVBand="0" w:oddHBand="0" w:evenHBand="0" w:firstRowFirstColumn="0" w:firstRowLastColumn="0" w:lastRowFirstColumn="0" w:lastRowLastColumn="0"/>
             </w:pPr>
+            <w:proofErr w:type="spellStart"/>
             <w:r>
               <w:rPr>
                 <w:i/>
@@ -13091,6 +13671,7 @@
               </w:rPr>
               <w:t>cameraDisponibile</w:t>
             </w:r>
+            <w:proofErr w:type="spellEnd"/>
           </w:p>
         </w:tc>
       </w:tr>
@@ -13276,9 +13857,10 @@
     </w:p>
     <w:p>
       <w:pPr>
-        <w:pStyle w:val="Heading2"/>
+        <w:pStyle w:val="Titolo2"/>
       </w:pPr>
       <w:r>
+        <w:lastRenderedPageBreak/>
         <w:t xml:space="preserve"> </w:t>
       </w:r>
       <w:bookmarkStart w:id="4" w:name="_Toc185256965"/>
@@ -13323,7 +13905,7 @@
     </w:p>
     <w:p>
       <w:pPr>
-        <w:pStyle w:val="ListParagraph"/>
+        <w:pStyle w:val="Paragrafoelenco"/>
         <w:numPr>
           <w:ilvl w:val="0"/>
           <w:numId w:val="18"/>
@@ -13341,7 +13923,7 @@
       <w:hyperlink r:id="rId15" w:history="1">
         <w:r>
           <w:rPr>
-            <w:rStyle w:val="Hyperlink"/>
+            <w:rStyle w:val="Collegamentoipertestuale"/>
             <w:lang w:val="en-GB"/>
           </w:rPr>
           <w:t>mariorossi@gmail.com</w:t>
@@ -13351,7 +13933,21 @@
         <w:rPr>
           <w:lang w:val="en-GB"/>
         </w:rPr>
-        <w:t>, passoword: “</w:t>
+        <w:t xml:space="preserve">, </w:t>
+      </w:r>
+      <w:proofErr w:type="spellStart"/>
+      <w:r>
+        <w:rPr>
+          <w:lang w:val="en-GB"/>
+        </w:rPr>
+        <w:t>passoword</w:t>
+      </w:r>
+      <w:proofErr w:type="spellEnd"/>
+      <w:r>
+        <w:rPr>
+          <w:lang w:val="en-GB"/>
+        </w:rPr>
+        <w:t>: “</w:t>
       </w:r>
       <w:r>
         <w:rPr>
@@ -13396,9 +13992,11 @@
         </w:tabs>
         <w:ind w:left="1287"/>
       </w:pPr>
+      <w:proofErr w:type="gramStart"/>
       <w:r>
         <w:t>email</w:t>
       </w:r>
+      <w:proofErr w:type="gramEnd"/>
       <w:r>
         <w:t xml:space="preserve"> (E)</w:t>
       </w:r>
@@ -13469,9 +14067,11 @@
         </w:numPr>
         <w:ind w:left="1287"/>
       </w:pPr>
+      <w:proofErr w:type="gramStart"/>
       <w:r>
         <w:t>email</w:t>
       </w:r>
+      <w:proofErr w:type="gramEnd"/>
     </w:p>
     <w:p>
       <w:pPr>
@@ -13480,8 +14080,13 @@
           <w:numId w:val="17"/>
         </w:numPr>
       </w:pPr>
+      <w:proofErr w:type="gramStart"/>
       <w:r>
-        <w:t xml:space="preserve">email </w:t>
+        <w:t>email</w:t>
+      </w:r>
+      <w:proofErr w:type="gramEnd"/>
+      <w:r>
+        <w:t xml:space="preserve"> </w:t>
       </w:r>
       <w:r>
         <w:t>presente nel database</w:t>
@@ -13489,9 +14094,11 @@
       <w:r>
         <w:t xml:space="preserve"> [</w:t>
       </w:r>
+      <w:proofErr w:type="spellStart"/>
       <w:r>
         <w:t>email_presente</w:t>
       </w:r>
+      <w:proofErr w:type="spellEnd"/>
       <w:r>
         <w:t>]</w:t>
       </w:r>
@@ -13503,8 +14110,13 @@
           <w:numId w:val="17"/>
         </w:numPr>
       </w:pPr>
+      <w:proofErr w:type="gramStart"/>
       <w:r>
-        <w:t>email non presente nel database</w:t>
+        <w:t>email</w:t>
+      </w:r>
+      <w:proofErr w:type="gramEnd"/>
+      <w:r>
+        <w:t xml:space="preserve"> non presente nel database</w:t>
       </w:r>
     </w:p>
     <w:p>
@@ -13527,10 +14139,34 @@
         </w:numPr>
       </w:pPr>
       <w:r>
-        <w:t xml:space="preserve">password associata ad email nel database </w:t>
+        <w:t xml:space="preserve">password associata ad </w:t>
+      </w:r>
+      <w:proofErr w:type="gramStart"/>
+      <w:r>
+        <w:t>email</w:t>
+      </w:r>
+      <w:proofErr w:type="gramEnd"/>
+      <w:r>
+        <w:t xml:space="preserve"> nel database </w:t>
       </w:r>
       <w:r>
-        <w:t>[if email_presente]</w:t>
+        <w:t>[</w:t>
+      </w:r>
+      <w:proofErr w:type="spellStart"/>
+      <w:r>
+        <w:t>if</w:t>
+      </w:r>
+      <w:proofErr w:type="spellEnd"/>
+      <w:r>
+        <w:t xml:space="preserve"> </w:t>
+      </w:r>
+      <w:proofErr w:type="spellStart"/>
+      <w:r>
+        <w:t>email_presente</w:t>
+      </w:r>
+      <w:proofErr w:type="spellEnd"/>
+      <w:r>
+        <w:t>]</w:t>
       </w:r>
     </w:p>
     <w:p>
@@ -13541,7 +14177,15 @@
         </w:numPr>
       </w:pPr>
       <w:r>
-        <w:t xml:space="preserve">password non associata ad email nel database </w:t>
+        <w:t xml:space="preserve">password non associata ad </w:t>
+      </w:r>
+      <w:proofErr w:type="gramStart"/>
+      <w:r>
+        <w:t>email</w:t>
+      </w:r>
+      <w:proofErr w:type="gramEnd"/>
+      <w:r>
+        <w:t xml:space="preserve"> nel database </w:t>
       </w:r>
     </w:p>
     <w:p>
@@ -13551,7 +14195,7 @@
     </w:p>
     <w:tbl>
       <w:tblPr>
-        <w:tblStyle w:val="GridTable5Dark-Accent1"/>
+        <w:tblStyle w:val="Tabellagriglia5scura-colore1"/>
         <w:tblW w:w="0" w:type="auto"/>
         <w:tblBorders>
           <w:top w:val="single" w:sz="4" w:space="0" w:color="auto"/>
@@ -13855,7 +14499,7 @@
     </w:p>
     <w:tbl>
       <w:tblPr>
-        <w:tblStyle w:val="GridTable4-Accent1"/>
+        <w:tblStyle w:val="Tabellagriglia4-colore1"/>
         <w:tblW w:w="0" w:type="auto"/>
         <w:tblBorders>
           <w:top w:val="single" w:sz="4" w:space="0" w:color="auto"/>
@@ -14101,6 +14745,7 @@
                 <w:bCs w:val="0"/>
               </w:rPr>
             </w:pPr>
+            <w:proofErr w:type="gramStart"/>
             <w:r>
               <w:rPr>
                 <w:b w:val="0"/>
@@ -14108,6 +14753,7 @@
               </w:rPr>
               <w:t>email</w:t>
             </w:r>
+            <w:proofErr w:type="gramEnd"/>
           </w:p>
         </w:tc>
         <w:tc>
@@ -14246,7 +14892,7 @@
     </w:p>
     <w:tbl>
       <w:tblPr>
-        <w:tblStyle w:val="GridTable4-Accent1"/>
+        <w:tblStyle w:val="Tabellagriglia4-colore1"/>
         <w:tblW w:w="0" w:type="auto"/>
         <w:tblBorders>
           <w:top w:val="single" w:sz="4" w:space="0" w:color="auto"/>
@@ -14499,6 +15145,7 @@
                 <w:bCs w:val="0"/>
               </w:rPr>
             </w:pPr>
+            <w:proofErr w:type="gramStart"/>
             <w:r>
               <w:rPr>
                 <w:b w:val="0"/>
@@ -14506,6 +15153,7 @@
               </w:rPr>
               <w:t>email</w:t>
             </w:r>
+            <w:proofErr w:type="gramEnd"/>
           </w:p>
         </w:tc>
         <w:tc>
@@ -14553,6 +15201,7 @@
                 <w:b w:val="0"/>
                 <w:bCs w:val="0"/>
               </w:rPr>
+              <w:lastRenderedPageBreak/>
               <w:t>password</w:t>
             </w:r>
           </w:p>
@@ -14650,7 +15299,7 @@
     </w:p>
     <w:tbl>
       <w:tblPr>
-        <w:tblStyle w:val="GridTable4-Accent1"/>
+        <w:tblStyle w:val="Tabellagriglia4-colore1"/>
         <w:tblW w:w="0" w:type="auto"/>
         <w:tblBorders>
           <w:top w:val="single" w:sz="4" w:space="0" w:color="auto"/>
@@ -14927,6 +15576,7 @@
                 <w:bCs w:val="0"/>
               </w:rPr>
             </w:pPr>
+            <w:proofErr w:type="gramStart"/>
             <w:r>
               <w:rPr>
                 <w:b w:val="0"/>
@@ -14934,6 +15584,7 @@
               </w:rPr>
               <w:t>email</w:t>
             </w:r>
+            <w:proofErr w:type="gramEnd"/>
           </w:p>
         </w:tc>
         <w:tc>
@@ -15120,7 +15771,7 @@
 </file>
 
 <file path=word/endnotes.xml><?xml version="1.0" encoding="utf-8"?>
-<w:endnotes xmlns:wpc="http://schemas.microsoft.com/office/word/2010/wordprocessingCanvas" xmlns:cx="http://schemas.microsoft.com/office/drawing/2014/chartex" xmlns:cx1="http://schemas.microsoft.com/office/drawing/2015/9/8/chartex" xmlns:cx2="http://schemas.microsoft.com/office/drawing/2015/10/21/chartex" xmlns:cx3="http://schemas.microsoft.com/office/drawing/2016/5/9/chartex" xmlns:cx4="http://schemas.microsoft.com/office/drawing/2016/5/10/chartex" xmlns:cx5="http://schemas.microsoft.com/office/drawing/2016/5/11/chartex" xmlns:cx6="http://schemas.microsoft.com/office/drawing/2016/5/12/chartex" xmlns:cx7="http://schemas.microsoft.com/office/drawing/2016/5/13/chartex" xmlns:cx8="http://schemas.microsoft.com/office/drawing/2016/5/14/chartex" xmlns:mc="http://schemas.openxmlformats.org/markup-compatibility/2006" xmlns:aink="http://schemas.microsoft.com/office/drawing/2016/ink" xmlns:am3d="http://schemas.microsoft.com/office/drawing/2017/model3d" xmlns:o="urn:schemas-microsoft-com:office:office" xmlns:oel="http://schemas.microsoft.com/office/2019/extlst" xmlns:r="http://schemas.openxmlformats.org/officeDocument/2006/relationships" xmlns:m="http://schemas.openxmlformats.org/officeDocument/2006/math" xmlns:v="urn:schemas-microsoft-com:vml" xmlns:wp14="http://schemas.microsoft.com/office/word/2010/wordprocessingDrawing" xmlns:wp="http://schemas.openxmlformats.org/drawingml/2006/wordprocessingDrawing" xmlns:w10="urn:schemas-microsoft-com:office:word" xmlns:w="http://schemas.openxmlformats.org/wordprocessingml/2006/main" xmlns:w14="http://schemas.microsoft.com/office/word/2010/wordml" xmlns:w15="http://schemas.microsoft.com/office/word/2012/wordml" xmlns:w16cex="http://schemas.microsoft.com/office/word/2018/wordml/cex" xmlns:w16cid="http://schemas.microsoft.com/office/word/2016/wordml/cid" xmlns:w16="http://schemas.microsoft.com/office/word/2018/wordml" xmlns:w16du="http://schemas.microsoft.com/office/word/2023/wordml/word16du" xmlns:w16sdtdh="http://schemas.microsoft.com/office/word/2020/wordml/sdtdatahash" xmlns:w16se="http://schemas.microsoft.com/office/word/2015/wordml/symex" xmlns:wpg="http://schemas.microsoft.com/office/word/2010/wordprocessingGroup" xmlns:wpi="http://schemas.microsoft.com/office/word/2010/wordprocessingInk" xmlns:wne="http://schemas.microsoft.com/office/word/2006/wordml" xmlns:wps="http://schemas.microsoft.com/office/word/2010/wordprocessingShape" mc:Ignorable="w14 w15 w16se w16cid w16 w16cex w16sdtdh w16du wp14">
+<w:endnotes xmlns:wpc="http://schemas.microsoft.com/office/word/2010/wordprocessingCanvas" xmlns:cx="http://schemas.microsoft.com/office/drawing/2014/chartex" xmlns:cx1="http://schemas.microsoft.com/office/drawing/2015/9/8/chartex" xmlns:cx2="http://schemas.microsoft.com/office/drawing/2015/10/21/chartex" xmlns:cx3="http://schemas.microsoft.com/office/drawing/2016/5/9/chartex" xmlns:cx4="http://schemas.microsoft.com/office/drawing/2016/5/10/chartex" xmlns:cx5="http://schemas.microsoft.com/office/drawing/2016/5/11/chartex" xmlns:cx6="http://schemas.microsoft.com/office/drawing/2016/5/12/chartex" xmlns:cx7="http://schemas.microsoft.com/office/drawing/2016/5/13/chartex" xmlns:cx8="http://schemas.microsoft.com/office/drawing/2016/5/14/chartex" xmlns:mc="http://schemas.openxmlformats.org/markup-compatibility/2006" xmlns:aink="http://schemas.microsoft.com/office/drawing/2016/ink" xmlns:am3d="http://schemas.microsoft.com/office/drawing/2017/model3d" xmlns:o="urn:schemas-microsoft-com:office:office" xmlns:oel="http://schemas.microsoft.com/office/2019/extlst" xmlns:r="http://schemas.openxmlformats.org/officeDocument/2006/relationships" xmlns:m="http://schemas.openxmlformats.org/officeDocument/2006/math" xmlns:v="urn:schemas-microsoft-com:vml" xmlns:wp14="http://schemas.microsoft.com/office/word/2010/wordprocessingDrawing" xmlns:wp="http://schemas.openxmlformats.org/drawingml/2006/wordprocessingDrawing" xmlns:w10="urn:schemas-microsoft-com:office:word" xmlns:w="http://schemas.openxmlformats.org/wordprocessingml/2006/main" xmlns:w14="http://schemas.microsoft.com/office/word/2010/wordml" xmlns:w15="http://schemas.microsoft.com/office/word/2012/wordml" xmlns:w16cex="http://schemas.microsoft.com/office/word/2018/wordml/cex" xmlns:w16cid="http://schemas.microsoft.com/office/word/2016/wordml/cid" xmlns:w16="http://schemas.microsoft.com/office/word/2018/wordml" xmlns:w16du="http://schemas.microsoft.com/office/word/2023/wordml/word16du" xmlns:w16sdtdh="http://schemas.microsoft.com/office/word/2020/wordml/sdtdatahash" xmlns:w16sdtfl="http://schemas.microsoft.com/office/word/2024/wordml/sdtformatlock" xmlns:w16se="http://schemas.microsoft.com/office/word/2015/wordml/symex" xmlns:wpg="http://schemas.microsoft.com/office/word/2010/wordprocessingGroup" xmlns:wpi="http://schemas.microsoft.com/office/word/2010/wordprocessingInk" xmlns:wne="http://schemas.microsoft.com/office/word/2006/wordml" xmlns:wps="http://schemas.microsoft.com/office/word/2010/wordprocessingShape" mc:Ignorable="w14 w15 w16se w16cid w16 w16cex w16sdtdh w16sdtfl w16du wp14">
   <w:endnote w:type="separator" w:id="-1">
     <w:p>
       <w:r>
@@ -15142,16 +15793,16 @@
 </file>
 
 <file path=word/footer1.xml><?xml version="1.0" encoding="utf-8"?>
-<w:ftr xmlns:wpc="http://schemas.microsoft.com/office/word/2010/wordprocessingCanvas" xmlns:cx="http://schemas.microsoft.com/office/drawing/2014/chartex" xmlns:cx1="http://schemas.microsoft.com/office/drawing/2015/9/8/chartex" xmlns:cx2="http://schemas.microsoft.com/office/drawing/2015/10/21/chartex" xmlns:cx3="http://schemas.microsoft.com/office/drawing/2016/5/9/chartex" xmlns:cx4="http://schemas.microsoft.com/office/drawing/2016/5/10/chartex" xmlns:cx5="http://schemas.microsoft.com/office/drawing/2016/5/11/chartex" xmlns:cx6="http://schemas.microsoft.com/office/drawing/2016/5/12/chartex" xmlns:cx7="http://schemas.microsoft.com/office/drawing/2016/5/13/chartex" xmlns:cx8="http://schemas.microsoft.com/office/drawing/2016/5/14/chartex" xmlns:mc="http://schemas.openxmlformats.org/markup-compatibility/2006" xmlns:aink="http://schemas.microsoft.com/office/drawing/2016/ink" xmlns:am3d="http://schemas.microsoft.com/office/drawing/2017/model3d" xmlns:o="urn:schemas-microsoft-com:office:office" xmlns:oel="http://schemas.microsoft.com/office/2019/extlst" xmlns:r="http://schemas.openxmlformats.org/officeDocument/2006/relationships" xmlns:m="http://schemas.openxmlformats.org/officeDocument/2006/math" xmlns:v="urn:schemas-microsoft-com:vml" xmlns:wp14="http://schemas.microsoft.com/office/word/2010/wordprocessingDrawing" xmlns:wp="http://schemas.openxmlformats.org/drawingml/2006/wordprocessingDrawing" xmlns:w10="urn:schemas-microsoft-com:office:word" xmlns:w="http://schemas.openxmlformats.org/wordprocessingml/2006/main" xmlns:w14="http://schemas.microsoft.com/office/word/2010/wordml" xmlns:w15="http://schemas.microsoft.com/office/word/2012/wordml" xmlns:w16cex="http://schemas.microsoft.com/office/word/2018/wordml/cex" xmlns:w16cid="http://schemas.microsoft.com/office/word/2016/wordml/cid" xmlns:w16="http://schemas.microsoft.com/office/word/2018/wordml" xmlns:w16du="http://schemas.microsoft.com/office/word/2023/wordml/word16du" xmlns:w16sdtdh="http://schemas.microsoft.com/office/word/2020/wordml/sdtdatahash" xmlns:w16se="http://schemas.microsoft.com/office/word/2015/wordml/symex" xmlns:wpg="http://schemas.microsoft.com/office/word/2010/wordprocessingGroup" xmlns:wpi="http://schemas.microsoft.com/office/word/2010/wordprocessingInk" xmlns:wne="http://schemas.microsoft.com/office/word/2006/wordml" xmlns:wps="http://schemas.microsoft.com/office/word/2010/wordprocessingShape" mc:Ignorable="w14 w15 w16se w16cid w16 w16cex w16sdtdh w16du wp14">
+<w:ftr xmlns:wpc="http://schemas.microsoft.com/office/word/2010/wordprocessingCanvas" xmlns:cx="http://schemas.microsoft.com/office/drawing/2014/chartex" xmlns:cx1="http://schemas.microsoft.com/office/drawing/2015/9/8/chartex" xmlns:cx2="http://schemas.microsoft.com/office/drawing/2015/10/21/chartex" xmlns:cx3="http://schemas.microsoft.com/office/drawing/2016/5/9/chartex" xmlns:cx4="http://schemas.microsoft.com/office/drawing/2016/5/10/chartex" xmlns:cx5="http://schemas.microsoft.com/office/drawing/2016/5/11/chartex" xmlns:cx6="http://schemas.microsoft.com/office/drawing/2016/5/12/chartex" xmlns:cx7="http://schemas.microsoft.com/office/drawing/2016/5/13/chartex" xmlns:cx8="http://schemas.microsoft.com/office/drawing/2016/5/14/chartex" xmlns:mc="http://schemas.openxmlformats.org/markup-compatibility/2006" xmlns:aink="http://schemas.microsoft.com/office/drawing/2016/ink" xmlns:am3d="http://schemas.microsoft.com/office/drawing/2017/model3d" xmlns:o="urn:schemas-microsoft-com:office:office" xmlns:oel="http://schemas.microsoft.com/office/2019/extlst" xmlns:r="http://schemas.openxmlformats.org/officeDocument/2006/relationships" xmlns:m="http://schemas.openxmlformats.org/officeDocument/2006/math" xmlns:v="urn:schemas-microsoft-com:vml" xmlns:wp14="http://schemas.microsoft.com/office/word/2010/wordprocessingDrawing" xmlns:wp="http://schemas.openxmlformats.org/drawingml/2006/wordprocessingDrawing" xmlns:w10="urn:schemas-microsoft-com:office:word" xmlns:w="http://schemas.openxmlformats.org/wordprocessingml/2006/main" xmlns:w14="http://schemas.microsoft.com/office/word/2010/wordml" xmlns:w15="http://schemas.microsoft.com/office/word/2012/wordml" xmlns:w16cex="http://schemas.microsoft.com/office/word/2018/wordml/cex" xmlns:w16cid="http://schemas.microsoft.com/office/word/2016/wordml/cid" xmlns:w16="http://schemas.microsoft.com/office/word/2018/wordml" xmlns:w16du="http://schemas.microsoft.com/office/word/2023/wordml/word16du" xmlns:w16sdtdh="http://schemas.microsoft.com/office/word/2020/wordml/sdtdatahash" xmlns:w16sdtfl="http://schemas.microsoft.com/office/word/2024/wordml/sdtformatlock" xmlns:w16se="http://schemas.microsoft.com/office/word/2015/wordml/symex" xmlns:wpg="http://schemas.microsoft.com/office/word/2010/wordprocessingGroup" xmlns:wpi="http://schemas.microsoft.com/office/word/2010/wordprocessingInk" xmlns:wne="http://schemas.microsoft.com/office/word/2006/wordml" xmlns:wps="http://schemas.microsoft.com/office/word/2010/wordprocessingShape" mc:Ignorable="w14 w15 w16se w16cid w16 w16cex w16sdtdh w16sdtfl w16du wp14">
   <w:p/>
 </w:ftr>
 </file>
 
 <file path=word/footer2.xml><?xml version="1.0" encoding="utf-8"?>
-<w:ftr xmlns:wpc="http://schemas.microsoft.com/office/word/2010/wordprocessingCanvas" xmlns:cx="http://schemas.microsoft.com/office/drawing/2014/chartex" xmlns:cx1="http://schemas.microsoft.com/office/drawing/2015/9/8/chartex" xmlns:cx2="http://schemas.microsoft.com/office/drawing/2015/10/21/chartex" xmlns:cx3="http://schemas.microsoft.com/office/drawing/2016/5/9/chartex" xmlns:cx4="http://schemas.microsoft.com/office/drawing/2016/5/10/chartex" xmlns:cx5="http://schemas.microsoft.com/office/drawing/2016/5/11/chartex" xmlns:cx6="http://schemas.microsoft.com/office/drawing/2016/5/12/chartex" xmlns:cx7="http://schemas.microsoft.com/office/drawing/2016/5/13/chartex" xmlns:cx8="http://schemas.microsoft.com/office/drawing/2016/5/14/chartex" xmlns:mc="http://schemas.openxmlformats.org/markup-compatibility/2006" xmlns:aink="http://schemas.microsoft.com/office/drawing/2016/ink" xmlns:am3d="http://schemas.microsoft.com/office/drawing/2017/model3d" xmlns:o="urn:schemas-microsoft-com:office:office" xmlns:oel="http://schemas.microsoft.com/office/2019/extlst" xmlns:r="http://schemas.openxmlformats.org/officeDocument/2006/relationships" xmlns:m="http://schemas.openxmlformats.org/officeDocument/2006/math" xmlns:v="urn:schemas-microsoft-com:vml" xmlns:wp14="http://schemas.microsoft.com/office/word/2010/wordprocessingDrawing" xmlns:wp="http://schemas.openxmlformats.org/drawingml/2006/wordprocessingDrawing" xmlns:w10="urn:schemas-microsoft-com:office:word" xmlns:w="http://schemas.openxmlformats.org/wordprocessingml/2006/main" xmlns:w14="http://schemas.microsoft.com/office/word/2010/wordml" xmlns:w15="http://schemas.microsoft.com/office/word/2012/wordml" xmlns:w16cex="http://schemas.microsoft.com/office/word/2018/wordml/cex" xmlns:w16cid="http://schemas.microsoft.com/office/word/2016/wordml/cid" xmlns:w16="http://schemas.microsoft.com/office/word/2018/wordml" xmlns:w16du="http://schemas.microsoft.com/office/word/2023/wordml/word16du" xmlns:w16sdtdh="http://schemas.microsoft.com/office/word/2020/wordml/sdtdatahash" xmlns:w16se="http://schemas.microsoft.com/office/word/2015/wordml/symex" xmlns:wpg="http://schemas.microsoft.com/office/word/2010/wordprocessingGroup" xmlns:wpi="http://schemas.microsoft.com/office/word/2010/wordprocessingInk" xmlns:wne="http://schemas.microsoft.com/office/word/2006/wordml" xmlns:wps="http://schemas.microsoft.com/office/word/2010/wordprocessingShape" mc:Ignorable="w14 w15 w16se w16cid w16 w16cex w16sdtdh w16du wp14">
+<w:ftr xmlns:wpc="http://schemas.microsoft.com/office/word/2010/wordprocessingCanvas" xmlns:cx="http://schemas.microsoft.com/office/drawing/2014/chartex" xmlns:cx1="http://schemas.microsoft.com/office/drawing/2015/9/8/chartex" xmlns:cx2="http://schemas.microsoft.com/office/drawing/2015/10/21/chartex" xmlns:cx3="http://schemas.microsoft.com/office/drawing/2016/5/9/chartex" xmlns:cx4="http://schemas.microsoft.com/office/drawing/2016/5/10/chartex" xmlns:cx5="http://schemas.microsoft.com/office/drawing/2016/5/11/chartex" xmlns:cx6="http://schemas.microsoft.com/office/drawing/2016/5/12/chartex" xmlns:cx7="http://schemas.microsoft.com/office/drawing/2016/5/13/chartex" xmlns:cx8="http://schemas.microsoft.com/office/drawing/2016/5/14/chartex" xmlns:mc="http://schemas.openxmlformats.org/markup-compatibility/2006" xmlns:aink="http://schemas.microsoft.com/office/drawing/2016/ink" xmlns:am3d="http://schemas.microsoft.com/office/drawing/2017/model3d" xmlns:o="urn:schemas-microsoft-com:office:office" xmlns:oel="http://schemas.microsoft.com/office/2019/extlst" xmlns:r="http://schemas.openxmlformats.org/officeDocument/2006/relationships" xmlns:m="http://schemas.openxmlformats.org/officeDocument/2006/math" xmlns:v="urn:schemas-microsoft-com:vml" xmlns:wp14="http://schemas.microsoft.com/office/word/2010/wordprocessingDrawing" xmlns:wp="http://schemas.openxmlformats.org/drawingml/2006/wordprocessingDrawing" xmlns:w10="urn:schemas-microsoft-com:office:word" xmlns:w="http://schemas.openxmlformats.org/wordprocessingml/2006/main" xmlns:w14="http://schemas.microsoft.com/office/word/2010/wordml" xmlns:w15="http://schemas.microsoft.com/office/word/2012/wordml" xmlns:w16cex="http://schemas.microsoft.com/office/word/2018/wordml/cex" xmlns:w16cid="http://schemas.microsoft.com/office/word/2016/wordml/cid" xmlns:w16="http://schemas.microsoft.com/office/word/2018/wordml" xmlns:w16du="http://schemas.microsoft.com/office/word/2023/wordml/word16du" xmlns:w16sdtdh="http://schemas.microsoft.com/office/word/2020/wordml/sdtdatahash" xmlns:w16sdtfl="http://schemas.microsoft.com/office/word/2024/wordml/sdtformatlock" xmlns:w16se="http://schemas.microsoft.com/office/word/2015/wordml/symex" xmlns:wpg="http://schemas.microsoft.com/office/word/2010/wordprocessingGroup" xmlns:wpi="http://schemas.microsoft.com/office/word/2010/wordprocessingInk" xmlns:wne="http://schemas.microsoft.com/office/word/2006/wordml" xmlns:wps="http://schemas.microsoft.com/office/word/2010/wordprocessingShape" mc:Ignorable="w14 w15 w16se w16cid w16 w16cex w16sdtdh w16sdtfl w16du wp14">
   <w:p>
     <w:pPr>
-      <w:pStyle w:val="Footer"/>
+      <w:pStyle w:val="Pidipagina"/>
       <w:jc w:val="right"/>
     </w:pPr>
     <w:r>
@@ -15175,13 +15826,13 @@
 </file>
 
 <file path=word/footer3.xml><?xml version="1.0" encoding="utf-8"?>
-<w:ftr xmlns:wpc="http://schemas.microsoft.com/office/word/2010/wordprocessingCanvas" xmlns:cx="http://schemas.microsoft.com/office/drawing/2014/chartex" xmlns:cx1="http://schemas.microsoft.com/office/drawing/2015/9/8/chartex" xmlns:cx2="http://schemas.microsoft.com/office/drawing/2015/10/21/chartex" xmlns:cx3="http://schemas.microsoft.com/office/drawing/2016/5/9/chartex" xmlns:cx4="http://schemas.microsoft.com/office/drawing/2016/5/10/chartex" xmlns:cx5="http://schemas.microsoft.com/office/drawing/2016/5/11/chartex" xmlns:cx6="http://schemas.microsoft.com/office/drawing/2016/5/12/chartex" xmlns:cx7="http://schemas.microsoft.com/office/drawing/2016/5/13/chartex" xmlns:cx8="http://schemas.microsoft.com/office/drawing/2016/5/14/chartex" xmlns:mc="http://schemas.openxmlformats.org/markup-compatibility/2006" xmlns:aink="http://schemas.microsoft.com/office/drawing/2016/ink" xmlns:am3d="http://schemas.microsoft.com/office/drawing/2017/model3d" xmlns:o="urn:schemas-microsoft-com:office:office" xmlns:oel="http://schemas.microsoft.com/office/2019/extlst" xmlns:r="http://schemas.openxmlformats.org/officeDocument/2006/relationships" xmlns:m="http://schemas.openxmlformats.org/officeDocument/2006/math" xmlns:v="urn:schemas-microsoft-com:vml" xmlns:wp14="http://schemas.microsoft.com/office/word/2010/wordprocessingDrawing" xmlns:wp="http://schemas.openxmlformats.org/drawingml/2006/wordprocessingDrawing" xmlns:w10="urn:schemas-microsoft-com:office:word" xmlns:w="http://schemas.openxmlformats.org/wordprocessingml/2006/main" xmlns:w14="http://schemas.microsoft.com/office/word/2010/wordml" xmlns:w15="http://schemas.microsoft.com/office/word/2012/wordml" xmlns:w16cex="http://schemas.microsoft.com/office/word/2018/wordml/cex" xmlns:w16cid="http://schemas.microsoft.com/office/word/2016/wordml/cid" xmlns:w16="http://schemas.microsoft.com/office/word/2018/wordml" xmlns:w16du="http://schemas.microsoft.com/office/word/2023/wordml/word16du" xmlns:w16sdtdh="http://schemas.microsoft.com/office/word/2020/wordml/sdtdatahash" xmlns:w16se="http://schemas.microsoft.com/office/word/2015/wordml/symex" xmlns:wpg="http://schemas.microsoft.com/office/word/2010/wordprocessingGroup" xmlns:wpi="http://schemas.microsoft.com/office/word/2010/wordprocessingInk" xmlns:wne="http://schemas.microsoft.com/office/word/2006/wordml" xmlns:wps="http://schemas.microsoft.com/office/word/2010/wordprocessingShape" mc:Ignorable="w14 w15 w16se w16cid w16 w16cex w16sdtdh w16du wp14">
+<w:ftr xmlns:wpc="http://schemas.microsoft.com/office/word/2010/wordprocessingCanvas" xmlns:cx="http://schemas.microsoft.com/office/drawing/2014/chartex" xmlns:cx1="http://schemas.microsoft.com/office/drawing/2015/9/8/chartex" xmlns:cx2="http://schemas.microsoft.com/office/drawing/2015/10/21/chartex" xmlns:cx3="http://schemas.microsoft.com/office/drawing/2016/5/9/chartex" xmlns:cx4="http://schemas.microsoft.com/office/drawing/2016/5/10/chartex" xmlns:cx5="http://schemas.microsoft.com/office/drawing/2016/5/11/chartex" xmlns:cx6="http://schemas.microsoft.com/office/drawing/2016/5/12/chartex" xmlns:cx7="http://schemas.microsoft.com/office/drawing/2016/5/13/chartex" xmlns:cx8="http://schemas.microsoft.com/office/drawing/2016/5/14/chartex" xmlns:mc="http://schemas.openxmlformats.org/markup-compatibility/2006" xmlns:aink="http://schemas.microsoft.com/office/drawing/2016/ink" xmlns:am3d="http://schemas.microsoft.com/office/drawing/2017/model3d" xmlns:o="urn:schemas-microsoft-com:office:office" xmlns:oel="http://schemas.microsoft.com/office/2019/extlst" xmlns:r="http://schemas.openxmlformats.org/officeDocument/2006/relationships" xmlns:m="http://schemas.openxmlformats.org/officeDocument/2006/math" xmlns:v="urn:schemas-microsoft-com:vml" xmlns:wp14="http://schemas.microsoft.com/office/word/2010/wordprocessingDrawing" xmlns:wp="http://schemas.openxmlformats.org/drawingml/2006/wordprocessingDrawing" xmlns:w10="urn:schemas-microsoft-com:office:word" xmlns:w="http://schemas.openxmlformats.org/wordprocessingml/2006/main" xmlns:w14="http://schemas.microsoft.com/office/word/2010/wordml" xmlns:w15="http://schemas.microsoft.com/office/word/2012/wordml" xmlns:w16cex="http://schemas.microsoft.com/office/word/2018/wordml/cex" xmlns:w16cid="http://schemas.microsoft.com/office/word/2016/wordml/cid" xmlns:w16="http://schemas.microsoft.com/office/word/2018/wordml" xmlns:w16du="http://schemas.microsoft.com/office/word/2023/wordml/word16du" xmlns:w16sdtdh="http://schemas.microsoft.com/office/word/2020/wordml/sdtdatahash" xmlns:w16sdtfl="http://schemas.microsoft.com/office/word/2024/wordml/sdtformatlock" xmlns:w16se="http://schemas.microsoft.com/office/word/2015/wordml/symex" xmlns:wpg="http://schemas.microsoft.com/office/word/2010/wordprocessingGroup" xmlns:wpi="http://schemas.microsoft.com/office/word/2010/wordprocessingInk" xmlns:wne="http://schemas.microsoft.com/office/word/2006/wordml" xmlns:wps="http://schemas.microsoft.com/office/word/2010/wordprocessingShape" mc:Ignorable="w14 w15 w16se w16cid w16 w16cex w16sdtdh w16sdtfl w16du wp14">
   <w:p/>
 </w:ftr>
 </file>
 
 <file path=word/footnotes.xml><?xml version="1.0" encoding="utf-8"?>
-<w:footnotes xmlns:wpc="http://schemas.microsoft.com/office/word/2010/wordprocessingCanvas" xmlns:cx="http://schemas.microsoft.com/office/drawing/2014/chartex" xmlns:cx1="http://schemas.microsoft.com/office/drawing/2015/9/8/chartex" xmlns:cx2="http://schemas.microsoft.com/office/drawing/2015/10/21/chartex" xmlns:cx3="http://schemas.microsoft.com/office/drawing/2016/5/9/chartex" xmlns:cx4="http://schemas.microsoft.com/office/drawing/2016/5/10/chartex" xmlns:cx5="http://schemas.microsoft.com/office/drawing/2016/5/11/chartex" xmlns:cx6="http://schemas.microsoft.com/office/drawing/2016/5/12/chartex" xmlns:cx7="http://schemas.microsoft.com/office/drawing/2016/5/13/chartex" xmlns:cx8="http://schemas.microsoft.com/office/drawing/2016/5/14/chartex" xmlns:mc="http://schemas.openxmlformats.org/markup-compatibility/2006" xmlns:aink="http://schemas.microsoft.com/office/drawing/2016/ink" xmlns:am3d="http://schemas.microsoft.com/office/drawing/2017/model3d" xmlns:o="urn:schemas-microsoft-com:office:office" xmlns:oel="http://schemas.microsoft.com/office/2019/extlst" xmlns:r="http://schemas.openxmlformats.org/officeDocument/2006/relationships" xmlns:m="http://schemas.openxmlformats.org/officeDocument/2006/math" xmlns:v="urn:schemas-microsoft-com:vml" xmlns:wp14="http://schemas.microsoft.com/office/word/2010/wordprocessingDrawing" xmlns:wp="http://schemas.openxmlformats.org/drawingml/2006/wordprocessingDrawing" xmlns:w10="urn:schemas-microsoft-com:office:word" xmlns:w="http://schemas.openxmlformats.org/wordprocessingml/2006/main" xmlns:w14="http://schemas.microsoft.com/office/word/2010/wordml" xmlns:w15="http://schemas.microsoft.com/office/word/2012/wordml" xmlns:w16cex="http://schemas.microsoft.com/office/word/2018/wordml/cex" xmlns:w16cid="http://schemas.microsoft.com/office/word/2016/wordml/cid" xmlns:w16="http://schemas.microsoft.com/office/word/2018/wordml" xmlns:w16du="http://schemas.microsoft.com/office/word/2023/wordml/word16du" xmlns:w16sdtdh="http://schemas.microsoft.com/office/word/2020/wordml/sdtdatahash" xmlns:w16se="http://schemas.microsoft.com/office/word/2015/wordml/symex" xmlns:wpg="http://schemas.microsoft.com/office/word/2010/wordprocessingGroup" xmlns:wpi="http://schemas.microsoft.com/office/word/2010/wordprocessingInk" xmlns:wne="http://schemas.microsoft.com/office/word/2006/wordml" xmlns:wps="http://schemas.microsoft.com/office/word/2010/wordprocessingShape" mc:Ignorable="w14 w15 w16se w16cid w16 w16cex w16sdtdh w16du wp14">
+<w:footnotes xmlns:wpc="http://schemas.microsoft.com/office/word/2010/wordprocessingCanvas" xmlns:cx="http://schemas.microsoft.com/office/drawing/2014/chartex" xmlns:cx1="http://schemas.microsoft.com/office/drawing/2015/9/8/chartex" xmlns:cx2="http://schemas.microsoft.com/office/drawing/2015/10/21/chartex" xmlns:cx3="http://schemas.microsoft.com/office/drawing/2016/5/9/chartex" xmlns:cx4="http://schemas.microsoft.com/office/drawing/2016/5/10/chartex" xmlns:cx5="http://schemas.microsoft.com/office/drawing/2016/5/11/chartex" xmlns:cx6="http://schemas.microsoft.com/office/drawing/2016/5/12/chartex" xmlns:cx7="http://schemas.microsoft.com/office/drawing/2016/5/13/chartex" xmlns:cx8="http://schemas.microsoft.com/office/drawing/2016/5/14/chartex" xmlns:mc="http://schemas.openxmlformats.org/markup-compatibility/2006" xmlns:aink="http://schemas.microsoft.com/office/drawing/2016/ink" xmlns:am3d="http://schemas.microsoft.com/office/drawing/2017/model3d" xmlns:o="urn:schemas-microsoft-com:office:office" xmlns:oel="http://schemas.microsoft.com/office/2019/extlst" xmlns:r="http://schemas.openxmlformats.org/officeDocument/2006/relationships" xmlns:m="http://schemas.openxmlformats.org/officeDocument/2006/math" xmlns:v="urn:schemas-microsoft-com:vml" xmlns:wp14="http://schemas.microsoft.com/office/word/2010/wordprocessingDrawing" xmlns:wp="http://schemas.openxmlformats.org/drawingml/2006/wordprocessingDrawing" xmlns:w10="urn:schemas-microsoft-com:office:word" xmlns:w="http://schemas.openxmlformats.org/wordprocessingml/2006/main" xmlns:w14="http://schemas.microsoft.com/office/word/2010/wordml" xmlns:w15="http://schemas.microsoft.com/office/word/2012/wordml" xmlns:w16cex="http://schemas.microsoft.com/office/word/2018/wordml/cex" xmlns:w16cid="http://schemas.microsoft.com/office/word/2016/wordml/cid" xmlns:w16="http://schemas.microsoft.com/office/word/2018/wordml" xmlns:w16du="http://schemas.microsoft.com/office/word/2023/wordml/word16du" xmlns:w16sdtdh="http://schemas.microsoft.com/office/word/2020/wordml/sdtdatahash" xmlns:w16sdtfl="http://schemas.microsoft.com/office/word/2024/wordml/sdtformatlock" xmlns:w16se="http://schemas.microsoft.com/office/word/2015/wordml/symex" xmlns:wpg="http://schemas.microsoft.com/office/word/2010/wordprocessingGroup" xmlns:wpi="http://schemas.microsoft.com/office/word/2010/wordprocessingInk" xmlns:wne="http://schemas.microsoft.com/office/word/2006/wordml" xmlns:wps="http://schemas.microsoft.com/office/word/2010/wordprocessingShape" mc:Ignorable="w14 w15 w16se w16cid w16 w16cex w16sdtdh w16sdtfl w16du wp14">
   <w:footnote w:type="separator" w:id="-1">
     <w:p>
       <w:r>
@@ -15203,25 +15854,25 @@
 </file>
 
 <file path=word/header1.xml><?xml version="1.0" encoding="utf-8"?>
-<w:hdr xmlns:wpc="http://schemas.microsoft.com/office/word/2010/wordprocessingCanvas" xmlns:cx="http://schemas.microsoft.com/office/drawing/2014/chartex" xmlns:cx1="http://schemas.microsoft.com/office/drawing/2015/9/8/chartex" xmlns:cx2="http://schemas.microsoft.com/office/drawing/2015/10/21/chartex" xmlns:cx3="http://schemas.microsoft.com/office/drawing/2016/5/9/chartex" xmlns:cx4="http://schemas.microsoft.com/office/drawing/2016/5/10/chartex" xmlns:cx5="http://schemas.microsoft.com/office/drawing/2016/5/11/chartex" xmlns:cx6="http://schemas.microsoft.com/office/drawing/2016/5/12/chartex" xmlns:cx7="http://schemas.microsoft.com/office/drawing/2016/5/13/chartex" xmlns:cx8="http://schemas.microsoft.com/office/drawing/2016/5/14/chartex" xmlns:mc="http://schemas.openxmlformats.org/markup-compatibility/2006" xmlns:aink="http://schemas.microsoft.com/office/drawing/2016/ink" xmlns:am3d="http://schemas.microsoft.com/office/drawing/2017/model3d" xmlns:o="urn:schemas-microsoft-com:office:office" xmlns:oel="http://schemas.microsoft.com/office/2019/extlst" xmlns:r="http://schemas.openxmlformats.org/officeDocument/2006/relationships" xmlns:m="http://schemas.openxmlformats.org/officeDocument/2006/math" xmlns:v="urn:schemas-microsoft-com:vml" xmlns:wp14="http://schemas.microsoft.com/office/word/2010/wordprocessingDrawing" xmlns:wp="http://schemas.openxmlformats.org/drawingml/2006/wordprocessingDrawing" xmlns:w10="urn:schemas-microsoft-com:office:word" xmlns:w="http://schemas.openxmlformats.org/wordprocessingml/2006/main" xmlns:w14="http://schemas.microsoft.com/office/word/2010/wordml" xmlns:w15="http://schemas.microsoft.com/office/word/2012/wordml" xmlns:w16cex="http://schemas.microsoft.com/office/word/2018/wordml/cex" xmlns:w16cid="http://schemas.microsoft.com/office/word/2016/wordml/cid" xmlns:w16="http://schemas.microsoft.com/office/word/2018/wordml" xmlns:w16du="http://schemas.microsoft.com/office/word/2023/wordml/word16du" xmlns:w16sdtdh="http://schemas.microsoft.com/office/word/2020/wordml/sdtdatahash" xmlns:w16se="http://schemas.microsoft.com/office/word/2015/wordml/symex" xmlns:wpg="http://schemas.microsoft.com/office/word/2010/wordprocessingGroup" xmlns:wpi="http://schemas.microsoft.com/office/word/2010/wordprocessingInk" xmlns:wne="http://schemas.microsoft.com/office/word/2006/wordml" xmlns:wps="http://schemas.microsoft.com/office/word/2010/wordprocessingShape" mc:Ignorable="w14 w15 w16se w16cid w16 w16cex w16sdtdh w16du wp14">
+<w:hdr xmlns:wpc="http://schemas.microsoft.com/office/word/2010/wordprocessingCanvas" xmlns:cx="http://schemas.microsoft.com/office/drawing/2014/chartex" xmlns:cx1="http://schemas.microsoft.com/office/drawing/2015/9/8/chartex" xmlns:cx2="http://schemas.microsoft.com/office/drawing/2015/10/21/chartex" xmlns:cx3="http://schemas.microsoft.com/office/drawing/2016/5/9/chartex" xmlns:cx4="http://schemas.microsoft.com/office/drawing/2016/5/10/chartex" xmlns:cx5="http://schemas.microsoft.com/office/drawing/2016/5/11/chartex" xmlns:cx6="http://schemas.microsoft.com/office/drawing/2016/5/12/chartex" xmlns:cx7="http://schemas.microsoft.com/office/drawing/2016/5/13/chartex" xmlns:cx8="http://schemas.microsoft.com/office/drawing/2016/5/14/chartex" xmlns:mc="http://schemas.openxmlformats.org/markup-compatibility/2006" xmlns:aink="http://schemas.microsoft.com/office/drawing/2016/ink" xmlns:am3d="http://schemas.microsoft.com/office/drawing/2017/model3d" xmlns:o="urn:schemas-microsoft-com:office:office" xmlns:oel="http://schemas.microsoft.com/office/2019/extlst" xmlns:r="http://schemas.openxmlformats.org/officeDocument/2006/relationships" xmlns:m="http://schemas.openxmlformats.org/officeDocument/2006/math" xmlns:v="urn:schemas-microsoft-com:vml" xmlns:wp14="http://schemas.microsoft.com/office/word/2010/wordprocessingDrawing" xmlns:wp="http://schemas.openxmlformats.org/drawingml/2006/wordprocessingDrawing" xmlns:w10="urn:schemas-microsoft-com:office:word" xmlns:w="http://schemas.openxmlformats.org/wordprocessingml/2006/main" xmlns:w14="http://schemas.microsoft.com/office/word/2010/wordml" xmlns:w15="http://schemas.microsoft.com/office/word/2012/wordml" xmlns:w16cex="http://schemas.microsoft.com/office/word/2018/wordml/cex" xmlns:w16cid="http://schemas.microsoft.com/office/word/2016/wordml/cid" xmlns:w16="http://schemas.microsoft.com/office/word/2018/wordml" xmlns:w16du="http://schemas.microsoft.com/office/word/2023/wordml/word16du" xmlns:w16sdtdh="http://schemas.microsoft.com/office/word/2020/wordml/sdtdatahash" xmlns:w16sdtfl="http://schemas.microsoft.com/office/word/2024/wordml/sdtformatlock" xmlns:w16se="http://schemas.microsoft.com/office/word/2015/wordml/symex" xmlns:wpg="http://schemas.microsoft.com/office/word/2010/wordprocessingGroup" xmlns:wpi="http://schemas.microsoft.com/office/word/2010/wordprocessingInk" xmlns:wne="http://schemas.microsoft.com/office/word/2006/wordml" xmlns:wps="http://schemas.microsoft.com/office/word/2010/wordprocessingShape" mc:Ignorable="w14 w15 w16se w16cid w16 w16cex w16sdtdh w16sdtfl w16du wp14">
   <w:p/>
 </w:hdr>
 </file>
 
 <file path=word/header2.xml><?xml version="1.0" encoding="utf-8"?>
-<w:hdr xmlns:wpc="http://schemas.microsoft.com/office/word/2010/wordprocessingCanvas" xmlns:cx="http://schemas.microsoft.com/office/drawing/2014/chartex" xmlns:cx1="http://schemas.microsoft.com/office/drawing/2015/9/8/chartex" xmlns:cx2="http://schemas.microsoft.com/office/drawing/2015/10/21/chartex" xmlns:cx3="http://schemas.microsoft.com/office/drawing/2016/5/9/chartex" xmlns:cx4="http://schemas.microsoft.com/office/drawing/2016/5/10/chartex" xmlns:cx5="http://schemas.microsoft.com/office/drawing/2016/5/11/chartex" xmlns:cx6="http://schemas.microsoft.com/office/drawing/2016/5/12/chartex" xmlns:cx7="http://schemas.microsoft.com/office/drawing/2016/5/13/chartex" xmlns:cx8="http://schemas.microsoft.com/office/drawing/2016/5/14/chartex" xmlns:mc="http://schemas.openxmlformats.org/markup-compatibility/2006" xmlns:aink="http://schemas.microsoft.com/office/drawing/2016/ink" xmlns:am3d="http://schemas.microsoft.com/office/drawing/2017/model3d" xmlns:o="urn:schemas-microsoft-com:office:office" xmlns:oel="http://schemas.microsoft.com/office/2019/extlst" xmlns:r="http://schemas.openxmlformats.org/officeDocument/2006/relationships" xmlns:m="http://schemas.openxmlformats.org/officeDocument/2006/math" xmlns:v="urn:schemas-microsoft-com:vml" xmlns:wp14="http://schemas.microsoft.com/office/word/2010/wordprocessingDrawing" xmlns:wp="http://schemas.openxmlformats.org/drawingml/2006/wordprocessingDrawing" xmlns:w10="urn:schemas-microsoft-com:office:word" xmlns:w="http://schemas.openxmlformats.org/wordprocessingml/2006/main" xmlns:w14="http://schemas.microsoft.com/office/word/2010/wordml" xmlns:w15="http://schemas.microsoft.com/office/word/2012/wordml" xmlns:w16cex="http://schemas.microsoft.com/office/word/2018/wordml/cex" xmlns:w16cid="http://schemas.microsoft.com/office/word/2016/wordml/cid" xmlns:w16="http://schemas.microsoft.com/office/word/2018/wordml" xmlns:w16du="http://schemas.microsoft.com/office/word/2023/wordml/word16du" xmlns:w16sdtdh="http://schemas.microsoft.com/office/word/2020/wordml/sdtdatahash" xmlns:w16se="http://schemas.microsoft.com/office/word/2015/wordml/symex" xmlns:wpg="http://schemas.microsoft.com/office/word/2010/wordprocessingGroup" xmlns:wpi="http://schemas.microsoft.com/office/word/2010/wordprocessingInk" xmlns:wne="http://schemas.microsoft.com/office/word/2006/wordml" xmlns:wps="http://schemas.microsoft.com/office/word/2010/wordprocessingShape" mc:Ignorable="w14 w15 w16se w16cid w16 w16cex w16sdtdh w16du wp14">
+<w:hdr xmlns:wpc="http://schemas.microsoft.com/office/word/2010/wordprocessingCanvas" xmlns:cx="http://schemas.microsoft.com/office/drawing/2014/chartex" xmlns:cx1="http://schemas.microsoft.com/office/drawing/2015/9/8/chartex" xmlns:cx2="http://schemas.microsoft.com/office/drawing/2015/10/21/chartex" xmlns:cx3="http://schemas.microsoft.com/office/drawing/2016/5/9/chartex" xmlns:cx4="http://schemas.microsoft.com/office/drawing/2016/5/10/chartex" xmlns:cx5="http://schemas.microsoft.com/office/drawing/2016/5/11/chartex" xmlns:cx6="http://schemas.microsoft.com/office/drawing/2016/5/12/chartex" xmlns:cx7="http://schemas.microsoft.com/office/drawing/2016/5/13/chartex" xmlns:cx8="http://schemas.microsoft.com/office/drawing/2016/5/14/chartex" xmlns:mc="http://schemas.openxmlformats.org/markup-compatibility/2006" xmlns:aink="http://schemas.microsoft.com/office/drawing/2016/ink" xmlns:am3d="http://schemas.microsoft.com/office/drawing/2017/model3d" xmlns:o="urn:schemas-microsoft-com:office:office" xmlns:oel="http://schemas.microsoft.com/office/2019/extlst" xmlns:r="http://schemas.openxmlformats.org/officeDocument/2006/relationships" xmlns:m="http://schemas.openxmlformats.org/officeDocument/2006/math" xmlns:v="urn:schemas-microsoft-com:vml" xmlns:wp14="http://schemas.microsoft.com/office/word/2010/wordprocessingDrawing" xmlns:wp="http://schemas.openxmlformats.org/drawingml/2006/wordprocessingDrawing" xmlns:w10="urn:schemas-microsoft-com:office:word" xmlns:w="http://schemas.openxmlformats.org/wordprocessingml/2006/main" xmlns:w14="http://schemas.microsoft.com/office/word/2010/wordml" xmlns:w15="http://schemas.microsoft.com/office/word/2012/wordml" xmlns:w16cex="http://schemas.microsoft.com/office/word/2018/wordml/cex" xmlns:w16cid="http://schemas.microsoft.com/office/word/2016/wordml/cid" xmlns:w16="http://schemas.microsoft.com/office/word/2018/wordml" xmlns:w16du="http://schemas.microsoft.com/office/word/2023/wordml/word16du" xmlns:w16sdtdh="http://schemas.microsoft.com/office/word/2020/wordml/sdtdatahash" xmlns:w16sdtfl="http://schemas.microsoft.com/office/word/2024/wordml/sdtformatlock" xmlns:w16se="http://schemas.microsoft.com/office/word/2015/wordml/symex" xmlns:wpg="http://schemas.microsoft.com/office/word/2010/wordprocessingGroup" xmlns:wpi="http://schemas.microsoft.com/office/word/2010/wordprocessingInk" xmlns:wne="http://schemas.microsoft.com/office/word/2006/wordml" xmlns:wps="http://schemas.microsoft.com/office/word/2010/wordprocessingShape" mc:Ignorable="w14 w15 w16se w16cid w16 w16cex w16sdtdh w16sdtfl w16du wp14">
   <w:p/>
 </w:hdr>
 </file>
 
 <file path=word/header3.xml><?xml version="1.0" encoding="utf-8"?>
-<w:hdr xmlns:wpc="http://schemas.microsoft.com/office/word/2010/wordprocessingCanvas" xmlns:cx="http://schemas.microsoft.com/office/drawing/2014/chartex" xmlns:cx1="http://schemas.microsoft.com/office/drawing/2015/9/8/chartex" xmlns:cx2="http://schemas.microsoft.com/office/drawing/2015/10/21/chartex" xmlns:cx3="http://schemas.microsoft.com/office/drawing/2016/5/9/chartex" xmlns:cx4="http://schemas.microsoft.com/office/drawing/2016/5/10/chartex" xmlns:cx5="http://schemas.microsoft.com/office/drawing/2016/5/11/chartex" xmlns:cx6="http://schemas.microsoft.com/office/drawing/2016/5/12/chartex" xmlns:cx7="http://schemas.microsoft.com/office/drawing/2016/5/13/chartex" xmlns:cx8="http://schemas.microsoft.com/office/drawing/2016/5/14/chartex" xmlns:mc="http://schemas.openxmlformats.org/markup-compatibility/2006" xmlns:aink="http://schemas.microsoft.com/office/drawing/2016/ink" xmlns:am3d="http://schemas.microsoft.com/office/drawing/2017/model3d" xmlns:o="urn:schemas-microsoft-com:office:office" xmlns:oel="http://schemas.microsoft.com/office/2019/extlst" xmlns:r="http://schemas.openxmlformats.org/officeDocument/2006/relationships" xmlns:m="http://schemas.openxmlformats.org/officeDocument/2006/math" xmlns:v="urn:schemas-microsoft-com:vml" xmlns:wp14="http://schemas.microsoft.com/office/word/2010/wordprocessingDrawing" xmlns:wp="http://schemas.openxmlformats.org/drawingml/2006/wordprocessingDrawing" xmlns:w10="urn:schemas-microsoft-com:office:word" xmlns:w="http://schemas.openxmlformats.org/wordprocessingml/2006/main" xmlns:w14="http://schemas.microsoft.com/office/word/2010/wordml" xmlns:w15="http://schemas.microsoft.com/office/word/2012/wordml" xmlns:w16cex="http://schemas.microsoft.com/office/word/2018/wordml/cex" xmlns:w16cid="http://schemas.microsoft.com/office/word/2016/wordml/cid" xmlns:w16="http://schemas.microsoft.com/office/word/2018/wordml" xmlns:w16du="http://schemas.microsoft.com/office/word/2023/wordml/word16du" xmlns:w16sdtdh="http://schemas.microsoft.com/office/word/2020/wordml/sdtdatahash" xmlns:w16se="http://schemas.microsoft.com/office/word/2015/wordml/symex" xmlns:wpg="http://schemas.microsoft.com/office/word/2010/wordprocessingGroup" xmlns:wpi="http://schemas.microsoft.com/office/word/2010/wordprocessingInk" xmlns:wne="http://schemas.microsoft.com/office/word/2006/wordml" xmlns:wps="http://schemas.microsoft.com/office/word/2010/wordprocessingShape" mc:Ignorable="w14 w15 w16se w16cid w16 w16cex w16sdtdh w16du wp14">
+<w:hdr xmlns:wpc="http://schemas.microsoft.com/office/word/2010/wordprocessingCanvas" xmlns:cx="http://schemas.microsoft.com/office/drawing/2014/chartex" xmlns:cx1="http://schemas.microsoft.com/office/drawing/2015/9/8/chartex" xmlns:cx2="http://schemas.microsoft.com/office/drawing/2015/10/21/chartex" xmlns:cx3="http://schemas.microsoft.com/office/drawing/2016/5/9/chartex" xmlns:cx4="http://schemas.microsoft.com/office/drawing/2016/5/10/chartex" xmlns:cx5="http://schemas.microsoft.com/office/drawing/2016/5/11/chartex" xmlns:cx6="http://schemas.microsoft.com/office/drawing/2016/5/12/chartex" xmlns:cx7="http://schemas.microsoft.com/office/drawing/2016/5/13/chartex" xmlns:cx8="http://schemas.microsoft.com/office/drawing/2016/5/14/chartex" xmlns:mc="http://schemas.openxmlformats.org/markup-compatibility/2006" xmlns:aink="http://schemas.microsoft.com/office/drawing/2016/ink" xmlns:am3d="http://schemas.microsoft.com/office/drawing/2017/model3d" xmlns:o="urn:schemas-microsoft-com:office:office" xmlns:oel="http://schemas.microsoft.com/office/2019/extlst" xmlns:r="http://schemas.openxmlformats.org/officeDocument/2006/relationships" xmlns:m="http://schemas.openxmlformats.org/officeDocument/2006/math" xmlns:v="urn:schemas-microsoft-com:vml" xmlns:wp14="http://schemas.microsoft.com/office/word/2010/wordprocessingDrawing" xmlns:wp="http://schemas.openxmlformats.org/drawingml/2006/wordprocessingDrawing" xmlns:w10="urn:schemas-microsoft-com:office:word" xmlns:w="http://schemas.openxmlformats.org/wordprocessingml/2006/main" xmlns:w14="http://schemas.microsoft.com/office/word/2010/wordml" xmlns:w15="http://schemas.microsoft.com/office/word/2012/wordml" xmlns:w16cex="http://schemas.microsoft.com/office/word/2018/wordml/cex" xmlns:w16cid="http://schemas.microsoft.com/office/word/2016/wordml/cid" xmlns:w16="http://schemas.microsoft.com/office/word/2018/wordml" xmlns:w16du="http://schemas.microsoft.com/office/word/2023/wordml/word16du" xmlns:w16sdtdh="http://schemas.microsoft.com/office/word/2020/wordml/sdtdatahash" xmlns:w16sdtfl="http://schemas.microsoft.com/office/word/2024/wordml/sdtformatlock" xmlns:w16se="http://schemas.microsoft.com/office/word/2015/wordml/symex" xmlns:wpg="http://schemas.microsoft.com/office/word/2010/wordprocessingGroup" xmlns:wpi="http://schemas.microsoft.com/office/word/2010/wordprocessingInk" xmlns:wne="http://schemas.microsoft.com/office/word/2006/wordml" xmlns:wps="http://schemas.microsoft.com/office/word/2010/wordprocessingShape" mc:Ignorable="w14 w15 w16se w16cid w16 w16cex w16sdtdh w16sdtfl w16du wp14">
   <w:p/>
 </w:hdr>
 </file>
 
 <file path=word/numbering.xml><?xml version="1.0" encoding="utf-8"?>
-<w:numbering xmlns:wpc="http://schemas.microsoft.com/office/word/2010/wordprocessingCanvas" xmlns:cx="http://schemas.microsoft.com/office/drawing/2014/chartex" xmlns:cx1="http://schemas.microsoft.com/office/drawing/2015/9/8/chartex" xmlns:cx2="http://schemas.microsoft.com/office/drawing/2015/10/21/chartex" xmlns:cx3="http://schemas.microsoft.com/office/drawing/2016/5/9/chartex" xmlns:cx4="http://schemas.microsoft.com/office/drawing/2016/5/10/chartex" xmlns:cx5="http://schemas.microsoft.com/office/drawing/2016/5/11/chartex" xmlns:cx6="http://schemas.microsoft.com/office/drawing/2016/5/12/chartex" xmlns:cx7="http://schemas.microsoft.com/office/drawing/2016/5/13/chartex" xmlns:cx8="http://schemas.microsoft.com/office/drawing/2016/5/14/chartex" xmlns:mc="http://schemas.openxmlformats.org/markup-compatibility/2006" xmlns:aink="http://schemas.microsoft.com/office/drawing/2016/ink" xmlns:am3d="http://schemas.microsoft.com/office/drawing/2017/model3d" xmlns:o="urn:schemas-microsoft-com:office:office" xmlns:oel="http://schemas.microsoft.com/office/2019/extlst" xmlns:r="http://schemas.openxmlformats.org/officeDocument/2006/relationships" xmlns:m="http://schemas.openxmlformats.org/officeDocument/2006/math" xmlns:v="urn:schemas-microsoft-com:vml" xmlns:wp14="http://schemas.microsoft.com/office/word/2010/wordprocessingDrawing" xmlns:wp="http://schemas.openxmlformats.org/drawingml/2006/wordprocessingDrawing" xmlns:w10="urn:schemas-microsoft-com:office:word" xmlns:w="http://schemas.openxmlformats.org/wordprocessingml/2006/main" xmlns:w14="http://schemas.microsoft.com/office/word/2010/wordml" xmlns:w15="http://schemas.microsoft.com/office/word/2012/wordml" xmlns:w16cex="http://schemas.microsoft.com/office/word/2018/wordml/cex" xmlns:w16cid="http://schemas.microsoft.com/office/word/2016/wordml/cid" xmlns:w16="http://schemas.microsoft.com/office/word/2018/wordml" xmlns:w16du="http://schemas.microsoft.com/office/word/2023/wordml/word16du" xmlns:w16sdtdh="http://schemas.microsoft.com/office/word/2020/wordml/sdtdatahash" xmlns:w16se="http://schemas.microsoft.com/office/word/2015/wordml/symex" xmlns:wpg="http://schemas.microsoft.com/office/word/2010/wordprocessingGroup" xmlns:wpi="http://schemas.microsoft.com/office/word/2010/wordprocessingInk" xmlns:wne="http://schemas.microsoft.com/office/word/2006/wordml" xmlns:wps="http://schemas.microsoft.com/office/word/2010/wordprocessingShape" mc:Ignorable="w14 w15 w16se w16cid w16 w16cex w16sdtdh w16du wp14">
+<w:numbering xmlns:wpc="http://schemas.microsoft.com/office/word/2010/wordprocessingCanvas" xmlns:cx="http://schemas.microsoft.com/office/drawing/2014/chartex" xmlns:cx1="http://schemas.microsoft.com/office/drawing/2015/9/8/chartex" xmlns:cx2="http://schemas.microsoft.com/office/drawing/2015/10/21/chartex" xmlns:cx3="http://schemas.microsoft.com/office/drawing/2016/5/9/chartex" xmlns:cx4="http://schemas.microsoft.com/office/drawing/2016/5/10/chartex" xmlns:cx5="http://schemas.microsoft.com/office/drawing/2016/5/11/chartex" xmlns:cx6="http://schemas.microsoft.com/office/drawing/2016/5/12/chartex" xmlns:cx7="http://schemas.microsoft.com/office/drawing/2016/5/13/chartex" xmlns:cx8="http://schemas.microsoft.com/office/drawing/2016/5/14/chartex" xmlns:mc="http://schemas.openxmlformats.org/markup-compatibility/2006" xmlns:aink="http://schemas.microsoft.com/office/drawing/2016/ink" xmlns:am3d="http://schemas.microsoft.com/office/drawing/2017/model3d" xmlns:o="urn:schemas-microsoft-com:office:office" xmlns:oel="http://schemas.microsoft.com/office/2019/extlst" xmlns:r="http://schemas.openxmlformats.org/officeDocument/2006/relationships" xmlns:m="http://schemas.openxmlformats.org/officeDocument/2006/math" xmlns:v="urn:schemas-microsoft-com:vml" xmlns:wp14="http://schemas.microsoft.com/office/word/2010/wordprocessingDrawing" xmlns:wp="http://schemas.openxmlformats.org/drawingml/2006/wordprocessingDrawing" xmlns:w10="urn:schemas-microsoft-com:office:word" xmlns:w="http://schemas.openxmlformats.org/wordprocessingml/2006/main" xmlns:w14="http://schemas.microsoft.com/office/word/2010/wordml" xmlns:w15="http://schemas.microsoft.com/office/word/2012/wordml" xmlns:w16cex="http://schemas.microsoft.com/office/word/2018/wordml/cex" xmlns:w16cid="http://schemas.microsoft.com/office/word/2016/wordml/cid" xmlns:w16="http://schemas.microsoft.com/office/word/2018/wordml" xmlns:w16du="http://schemas.microsoft.com/office/word/2023/wordml/word16du" xmlns:w16sdtdh="http://schemas.microsoft.com/office/word/2020/wordml/sdtdatahash" xmlns:w16sdtfl="http://schemas.microsoft.com/office/word/2024/wordml/sdtformatlock" xmlns:w16se="http://schemas.microsoft.com/office/word/2015/wordml/symex" xmlns:wpg="http://schemas.microsoft.com/office/word/2010/wordprocessingGroup" xmlns:wpi="http://schemas.microsoft.com/office/word/2010/wordprocessingInk" xmlns:wne="http://schemas.microsoft.com/office/word/2006/wordml" xmlns:wps="http://schemas.microsoft.com/office/word/2010/wordprocessingShape" mc:Ignorable="w14 w15 w16se w16cid w16 w16cex w16sdtdh w16sdtfl w16du wp14">
   <w:abstractNum w:abstractNumId="0" w15:restartNumberingAfterBreak="0">
     <w:nsid w:val="00000002"/>
     <w:multiLevelType w:val="singleLevel"/>
@@ -15688,7 +16339,7 @@
     <w:lvl w:ilvl="1">
       <w:start w:val="1"/>
       <w:numFmt w:val="decimal"/>
-      <w:pStyle w:val="Heading2"/>
+      <w:pStyle w:val="Titolo2"/>
       <w:lvlText w:val="%1.%2."/>
       <w:lvlJc w:val="left"/>
       <w:pPr>
@@ -15698,7 +16349,7 @@
     <w:lvl w:ilvl="2">
       <w:start w:val="1"/>
       <w:numFmt w:val="decimal"/>
-      <w:pStyle w:val="Heading3"/>
+      <w:pStyle w:val="Titolo3"/>
       <w:lvlText w:val="%1.%2.%3."/>
       <w:lvlJc w:val="left"/>
       <w:pPr>
@@ -17210,7 +17861,7 @@
 </file>
 
 <file path=word/styles.xml><?xml version="1.0" encoding="utf-8"?>
-<w:styles xmlns:mc="http://schemas.openxmlformats.org/markup-compatibility/2006" xmlns:r="http://schemas.openxmlformats.org/officeDocument/2006/relationships" xmlns:w="http://schemas.openxmlformats.org/wordprocessingml/2006/main" xmlns:w14="http://schemas.microsoft.com/office/word/2010/wordml" xmlns:w15="http://schemas.microsoft.com/office/word/2012/wordml" xmlns:w16cex="http://schemas.microsoft.com/office/word/2018/wordml/cex" xmlns:w16cid="http://schemas.microsoft.com/office/word/2016/wordml/cid" xmlns:w16="http://schemas.microsoft.com/office/word/2018/wordml" xmlns:w16du="http://schemas.microsoft.com/office/word/2023/wordml/word16du" xmlns:w16sdtdh="http://schemas.microsoft.com/office/word/2020/wordml/sdtdatahash" xmlns:w16se="http://schemas.microsoft.com/office/word/2015/wordml/symex" mc:Ignorable="w14 w15 w16se w16cid w16 w16cex w16sdtdh w16du">
+<w:styles xmlns:mc="http://schemas.openxmlformats.org/markup-compatibility/2006" xmlns:r="http://schemas.openxmlformats.org/officeDocument/2006/relationships" xmlns:w="http://schemas.openxmlformats.org/wordprocessingml/2006/main" xmlns:w14="http://schemas.microsoft.com/office/word/2010/wordml" xmlns:w15="http://schemas.microsoft.com/office/word/2012/wordml" xmlns:w16cex="http://schemas.microsoft.com/office/word/2018/wordml/cex" xmlns:w16cid="http://schemas.microsoft.com/office/word/2016/wordml/cid" xmlns:w16="http://schemas.microsoft.com/office/word/2018/wordml" xmlns:w16du="http://schemas.microsoft.com/office/word/2023/wordml/word16du" xmlns:w16sdtdh="http://schemas.microsoft.com/office/word/2020/wordml/sdtdatahash" xmlns:w16sdtfl="http://schemas.microsoft.com/office/word/2024/wordml/sdtformatlock" xmlns:w16se="http://schemas.microsoft.com/office/word/2015/wordml/symex" mc:Ignorable="w14 w15 w16se w16cid w16 w16cex w16sdtdh w16sdtfl w16du">
   <w:docDefaults>
     <w:rPrDefault>
       <w:rPr>
@@ -17598,7 +18249,7 @@
     <w:lsdException w:name="Unresolved Mention" w:semiHidden="1" w:unhideWhenUsed="1"/>
     <w:lsdException w:name="Smart Link" w:semiHidden="1" w:unhideWhenUsed="1"/>
   </w:latentStyles>
-  <w:style w:type="paragraph" w:default="1" w:styleId="Normal">
+  <w:style w:type="paragraph" w:default="1" w:styleId="Normale">
     <w:name w:val="Normal"/>
     <w:qFormat/>
     <w:rsid w:val="00A93258"/>
@@ -17613,11 +18264,11 @@
       <w:szCs w:val="24"/>
     </w:rPr>
   </w:style>
-  <w:style w:type="paragraph" w:styleId="Heading1">
+  <w:style w:type="paragraph" w:styleId="Titolo1">
     <w:name w:val="heading 1"/>
-    <w:basedOn w:val="Normal"/>
-    <w:next w:val="Normal"/>
-    <w:link w:val="Heading1Char"/>
+    <w:basedOn w:val="Normale"/>
+    <w:next w:val="Normale"/>
+    <w:link w:val="Titolo1Carattere"/>
     <w:uiPriority w:val="9"/>
     <w:qFormat/>
     <w:rsid w:val="00384B6C"/>
@@ -17634,10 +18285,10 @@
       <w:szCs w:val="32"/>
     </w:rPr>
   </w:style>
-  <w:style w:type="paragraph" w:styleId="Heading2">
+  <w:style w:type="paragraph" w:styleId="Titolo2">
     <w:name w:val="heading 2"/>
-    <w:basedOn w:val="Normal"/>
-    <w:next w:val="Normal"/>
+    <w:basedOn w:val="Normale"/>
+    <w:next w:val="Normale"/>
     <w:qFormat/>
     <w:rsid w:val="006D2F17"/>
     <w:pPr>
@@ -17656,11 +18307,11 @@
       <w:szCs w:val="28"/>
     </w:rPr>
   </w:style>
-  <w:style w:type="paragraph" w:styleId="Heading3">
+  <w:style w:type="paragraph" w:styleId="Titolo3">
     <w:name w:val="heading 3"/>
-    <w:basedOn w:val="Normal"/>
-    <w:next w:val="Normal"/>
-    <w:link w:val="Heading3Char"/>
+    <w:basedOn w:val="Normale"/>
+    <w:next w:val="Normale"/>
+    <w:link w:val="Titolo3Carattere"/>
     <w:uiPriority w:val="9"/>
     <w:qFormat/>
     <w:rsid w:val="006D2F17"/>
@@ -17681,12 +18332,12 @@
       <w:szCs w:val="26"/>
     </w:rPr>
   </w:style>
-  <w:style w:type="character" w:default="1" w:styleId="DefaultParagraphFont">
+  <w:style w:type="character" w:default="1" w:styleId="Carpredefinitoparagrafo">
     <w:name w:val="Default Paragraph Font"/>
     <w:uiPriority w:val="1"/>
     <w:unhideWhenUsed/>
   </w:style>
-  <w:style w:type="table" w:default="1" w:styleId="TableNormal">
+  <w:style w:type="table" w:default="1" w:styleId="Tabellanormale">
     <w:name w:val="Normal Table"/>
     <w:uiPriority w:val="99"/>
     <w:semiHidden/>
@@ -17701,7 +18352,7 @@
       </w:tblCellMar>
     </w:tblPr>
   </w:style>
-  <w:style w:type="numbering" w:default="1" w:styleId="NoList">
+  <w:style w:type="numbering" w:default="1" w:styleId="Nessunelenco">
     <w:name w:val="No List"/>
     <w:uiPriority w:val="99"/>
     <w:semiHidden/>
@@ -19139,8 +19790,8 @@
   </w:style>
   <w:style w:type="paragraph" w:customStyle="1" w:styleId="Intestazione2">
     <w:name w:val="Intestazione2"/>
-    <w:basedOn w:val="Normal"/>
-    <w:next w:val="BodyText"/>
+    <w:basedOn w:val="Normale"/>
+    <w:next w:val="Corpotesto"/>
     <w:pPr>
       <w:keepNext/>
       <w:spacing w:before="240" w:after="120"/>
@@ -19151,17 +19802,17 @@
       <w:szCs w:val="28"/>
     </w:rPr>
   </w:style>
-  <w:style w:type="paragraph" w:styleId="BodyText">
+  <w:style w:type="paragraph" w:styleId="Corpotesto">
     <w:name w:val="Body Text"/>
-    <w:basedOn w:val="Normal"/>
+    <w:basedOn w:val="Normale"/>
     <w:semiHidden/>
     <w:pPr>
       <w:spacing w:after="120"/>
     </w:pPr>
   </w:style>
-  <w:style w:type="paragraph" w:styleId="List">
+  <w:style w:type="paragraph" w:styleId="Elenco">
     <w:name w:val="List"/>
-    <w:basedOn w:val="BodyText"/>
+    <w:basedOn w:val="Corpotesto"/>
     <w:semiHidden/>
     <w:rPr>
       <w:rFonts w:cs="Tahoma"/>
@@ -19169,7 +19820,7 @@
   </w:style>
   <w:style w:type="paragraph" w:customStyle="1" w:styleId="Didascalia2">
     <w:name w:val="Didascalia2"/>
-    <w:basedOn w:val="Normal"/>
+    <w:basedOn w:val="Normale"/>
     <w:pPr>
       <w:suppressLineNumbers/>
       <w:spacing w:before="120" w:after="120"/>
@@ -19182,7 +19833,7 @@
   </w:style>
   <w:style w:type="paragraph" w:customStyle="1" w:styleId="Indice">
     <w:name w:val="Indice"/>
-    <w:basedOn w:val="Normal"/>
+    <w:basedOn w:val="Normale"/>
     <w:pPr>
       <w:suppressLineNumbers/>
     </w:pPr>
@@ -19192,7 +19843,7 @@
   </w:style>
   <w:style w:type="paragraph" w:customStyle="1" w:styleId="Contenutotabella">
     <w:name w:val="Contenuto tabella"/>
-    <w:basedOn w:val="Normal"/>
+    <w:basedOn w:val="Normale"/>
     <w:pPr>
       <w:suppressLineNumbers/>
     </w:pPr>
@@ -19221,9 +19872,9 @@
       <w:szCs w:val="32"/>
     </w:rPr>
   </w:style>
-  <w:style w:type="paragraph" w:styleId="Header">
+  <w:style w:type="paragraph" w:styleId="Intestazione">
     <w:name w:val="header"/>
-    <w:basedOn w:val="Normal"/>
+    <w:basedOn w:val="Normale"/>
     <w:semiHidden/>
     <w:pPr>
       <w:suppressLineNumbers/>
@@ -19233,10 +19884,10 @@
       </w:tabs>
     </w:pPr>
   </w:style>
-  <w:style w:type="paragraph" w:styleId="Footer">
+  <w:style w:type="paragraph" w:styleId="Pidipagina">
     <w:name w:val="footer"/>
-    <w:basedOn w:val="Normal"/>
-    <w:link w:val="FooterChar"/>
+    <w:basedOn w:val="Normale"/>
+    <w:link w:val="PidipaginaCarattere"/>
     <w:uiPriority w:val="99"/>
     <w:pPr>
       <w:suppressLineNumbers/>
@@ -19248,8 +19899,8 @@
   </w:style>
   <w:style w:type="paragraph" w:customStyle="1" w:styleId="Intestazione1">
     <w:name w:val="Intestazione1"/>
-    <w:basedOn w:val="Normal"/>
-    <w:next w:val="BodyText"/>
+    <w:basedOn w:val="Normale"/>
+    <w:next w:val="Corpotesto"/>
     <w:pPr>
       <w:keepNext/>
       <w:widowControl/>
@@ -19263,7 +19914,7 @@
   </w:style>
   <w:style w:type="paragraph" w:customStyle="1" w:styleId="Didascalia1">
     <w:name w:val="Didascalia1"/>
-    <w:basedOn w:val="Normal"/>
+    <w:basedOn w:val="Normale"/>
     <w:pPr>
       <w:widowControl/>
       <w:suppressLineNumbers/>
@@ -19275,9 +19926,9 @@
       <w:iCs/>
     </w:rPr>
   </w:style>
-  <w:style w:type="paragraph" w:styleId="BalloonText">
+  <w:style w:type="paragraph" w:styleId="Testofumetto">
     <w:name w:val="Balloon Text"/>
-    <w:basedOn w:val="Normal"/>
+    <w:basedOn w:val="Normale"/>
     <w:pPr>
       <w:widowControl/>
     </w:pPr>
@@ -19302,7 +19953,7 @@
   </w:style>
   <w:style w:type="paragraph" w:customStyle="1" w:styleId="Elencoacolori-Colore11">
     <w:name w:val="Elenco a colori - Colore 11"/>
-    <w:basedOn w:val="Normal"/>
+    <w:basedOn w:val="Normale"/>
     <w:qFormat/>
     <w:pPr>
       <w:widowControl/>
@@ -19316,7 +19967,7 @@
       <w:szCs w:val="22"/>
     </w:rPr>
   </w:style>
-  <w:style w:type="paragraph" w:styleId="TOC1">
+  <w:style w:type="paragraph" w:styleId="Sommario1">
     <w:name w:val="toc 1"/>
     <w:basedOn w:val="Indice"/>
     <w:uiPriority w:val="39"/>
@@ -19326,7 +19977,7 @@
       </w:tabs>
     </w:pPr>
   </w:style>
-  <w:style w:type="paragraph" w:styleId="TOC2">
+  <w:style w:type="paragraph" w:styleId="Sommario2">
     <w:name w:val="toc 2"/>
     <w:basedOn w:val="Indice"/>
     <w:uiPriority w:val="39"/>
@@ -19337,7 +19988,7 @@
       <w:ind w:left="283"/>
     </w:pPr>
   </w:style>
-  <w:style w:type="paragraph" w:styleId="TOC3">
+  <w:style w:type="paragraph" w:styleId="Sommario3">
     <w:name w:val="toc 3"/>
     <w:basedOn w:val="Indice"/>
     <w:uiPriority w:val="39"/>
@@ -19348,7 +19999,7 @@
       <w:ind w:left="566"/>
     </w:pPr>
   </w:style>
-  <w:style w:type="paragraph" w:styleId="TOC4">
+  <w:style w:type="paragraph" w:styleId="Sommario4">
     <w:name w:val="toc 4"/>
     <w:basedOn w:val="Indice"/>
     <w:semiHidden/>
@@ -19359,7 +20010,7 @@
       <w:ind w:left="849"/>
     </w:pPr>
   </w:style>
-  <w:style w:type="paragraph" w:styleId="TOC5">
+  <w:style w:type="paragraph" w:styleId="Sommario5">
     <w:name w:val="toc 5"/>
     <w:basedOn w:val="Indice"/>
     <w:semiHidden/>
@@ -19370,10 +20021,10 @@
       <w:ind w:left="1132"/>
     </w:pPr>
   </w:style>
-  <w:style w:type="paragraph" w:styleId="Index1">
+  <w:style w:type="paragraph" w:styleId="Indice1">
     <w:name w:val="index 1"/>
-    <w:basedOn w:val="Normal"/>
-    <w:next w:val="Normal"/>
+    <w:basedOn w:val="Normale"/>
+    <w:next w:val="Normale"/>
     <w:autoRedefine/>
     <w:uiPriority w:val="99"/>
     <w:unhideWhenUsed/>
@@ -19382,11 +20033,11 @@
       <w:ind w:left="240" w:hanging="240"/>
     </w:pPr>
   </w:style>
-  <w:style w:type="paragraph" w:styleId="Title">
+  <w:style w:type="paragraph" w:styleId="Titolo">
     <w:name w:val="Title"/>
-    <w:basedOn w:val="Normal"/>
-    <w:next w:val="Normal"/>
-    <w:link w:val="TitleChar"/>
+    <w:basedOn w:val="Normale"/>
+    <w:next w:val="Normale"/>
+    <w:link w:val="TitoloCarattere"/>
     <w:uiPriority w:val="10"/>
     <w:qFormat/>
     <w:rsid w:val="00CE2CD2"/>
@@ -19403,9 +20054,9 @@
       <w:szCs w:val="32"/>
     </w:rPr>
   </w:style>
-  <w:style w:type="character" w:customStyle="1" w:styleId="TitleChar">
-    <w:name w:val="Title Char"/>
-    <w:link w:val="Title"/>
+  <w:style w:type="character" w:customStyle="1" w:styleId="TitoloCarattere">
+    <w:name w:val="Titolo Carattere"/>
+    <w:link w:val="Titolo"/>
     <w:uiPriority w:val="10"/>
     <w:rsid w:val="00CE2CD2"/>
     <w:rPr>
@@ -19417,9 +20068,9 @@
       <w:szCs w:val="32"/>
     </w:rPr>
   </w:style>
-  <w:style w:type="character" w:customStyle="1" w:styleId="Heading3Char">
-    <w:name w:val="Heading 3 Char"/>
-    <w:link w:val="Heading3"/>
+  <w:style w:type="character" w:customStyle="1" w:styleId="Titolo3Carattere">
+    <w:name w:val="Titolo 3 Carattere"/>
+    <w:link w:val="Titolo3"/>
     <w:uiPriority w:val="9"/>
     <w:rsid w:val="006D2F17"/>
     <w:rPr>
@@ -19431,10 +20082,10 @@
       <w:szCs w:val="26"/>
     </w:rPr>
   </w:style>
-  <w:style w:type="paragraph" w:styleId="Index2">
+  <w:style w:type="paragraph" w:styleId="Indice2">
     <w:name w:val="index 2"/>
-    <w:basedOn w:val="Normal"/>
-    <w:next w:val="Normal"/>
+    <w:basedOn w:val="Normale"/>
+    <w:next w:val="Normale"/>
     <w:autoRedefine/>
     <w:uiPriority w:val="99"/>
     <w:unhideWhenUsed/>
@@ -19443,10 +20094,10 @@
       <w:ind w:left="480" w:hanging="240"/>
     </w:pPr>
   </w:style>
-  <w:style w:type="paragraph" w:styleId="Index3">
+  <w:style w:type="paragraph" w:styleId="Indice3">
     <w:name w:val="index 3"/>
-    <w:basedOn w:val="Normal"/>
-    <w:next w:val="Normal"/>
+    <w:basedOn w:val="Normale"/>
+    <w:next w:val="Normale"/>
     <w:autoRedefine/>
     <w:uiPriority w:val="99"/>
     <w:unhideWhenUsed/>
@@ -19455,10 +20106,10 @@
       <w:ind w:left="720" w:hanging="240"/>
     </w:pPr>
   </w:style>
-  <w:style w:type="paragraph" w:styleId="Index4">
+  <w:style w:type="paragraph" w:styleId="Indice4">
     <w:name w:val="index 4"/>
-    <w:basedOn w:val="Normal"/>
-    <w:next w:val="Normal"/>
+    <w:basedOn w:val="Normale"/>
+    <w:next w:val="Normale"/>
     <w:autoRedefine/>
     <w:uiPriority w:val="99"/>
     <w:unhideWhenUsed/>
@@ -19467,10 +20118,10 @@
       <w:ind w:left="960" w:hanging="240"/>
     </w:pPr>
   </w:style>
-  <w:style w:type="paragraph" w:styleId="Index5">
+  <w:style w:type="paragraph" w:styleId="Indice5">
     <w:name w:val="index 5"/>
-    <w:basedOn w:val="Normal"/>
-    <w:next w:val="Normal"/>
+    <w:basedOn w:val="Normale"/>
+    <w:next w:val="Normale"/>
     <w:autoRedefine/>
     <w:uiPriority w:val="99"/>
     <w:unhideWhenUsed/>
@@ -19479,10 +20130,10 @@
       <w:ind w:left="1200" w:hanging="240"/>
     </w:pPr>
   </w:style>
-  <w:style w:type="paragraph" w:styleId="Index6">
+  <w:style w:type="paragraph" w:styleId="Indice6">
     <w:name w:val="index 6"/>
-    <w:basedOn w:val="Normal"/>
-    <w:next w:val="Normal"/>
+    <w:basedOn w:val="Normale"/>
+    <w:next w:val="Normale"/>
     <w:autoRedefine/>
     <w:uiPriority w:val="99"/>
     <w:unhideWhenUsed/>
@@ -19491,10 +20142,10 @@
       <w:ind w:left="1440" w:hanging="240"/>
     </w:pPr>
   </w:style>
-  <w:style w:type="paragraph" w:styleId="Index7">
+  <w:style w:type="paragraph" w:styleId="Indice7">
     <w:name w:val="index 7"/>
-    <w:basedOn w:val="Normal"/>
-    <w:next w:val="Normal"/>
+    <w:basedOn w:val="Normale"/>
+    <w:next w:val="Normale"/>
     <w:autoRedefine/>
     <w:uiPriority w:val="99"/>
     <w:unhideWhenUsed/>
@@ -19503,10 +20154,10 @@
       <w:ind w:left="1680" w:hanging="240"/>
     </w:pPr>
   </w:style>
-  <w:style w:type="paragraph" w:styleId="Index8">
+  <w:style w:type="paragraph" w:styleId="Indice8">
     <w:name w:val="index 8"/>
-    <w:basedOn w:val="Normal"/>
-    <w:next w:val="Normal"/>
+    <w:basedOn w:val="Normale"/>
+    <w:next w:val="Normale"/>
     <w:autoRedefine/>
     <w:uiPriority w:val="99"/>
     <w:unhideWhenUsed/>
@@ -19515,10 +20166,10 @@
       <w:ind w:left="1920" w:hanging="240"/>
     </w:pPr>
   </w:style>
-  <w:style w:type="paragraph" w:styleId="Index9">
+  <w:style w:type="paragraph" w:styleId="Indice9">
     <w:name w:val="index 9"/>
-    <w:basedOn w:val="Normal"/>
-    <w:next w:val="Normal"/>
+    <w:basedOn w:val="Normale"/>
+    <w:next w:val="Normale"/>
     <w:autoRedefine/>
     <w:uiPriority w:val="99"/>
     <w:unhideWhenUsed/>
@@ -19527,18 +20178,18 @@
       <w:ind w:left="2160" w:hanging="240"/>
     </w:pPr>
   </w:style>
-  <w:style w:type="paragraph" w:styleId="IndexHeading">
+  <w:style w:type="paragraph" w:styleId="Titoloindice">
     <w:name w:val="index heading"/>
-    <w:basedOn w:val="Normal"/>
-    <w:next w:val="Index1"/>
+    <w:basedOn w:val="Normale"/>
+    <w:next w:val="Indice1"/>
     <w:uiPriority w:val="99"/>
     <w:unhideWhenUsed/>
     <w:rsid w:val="00B51734"/>
   </w:style>
-  <w:style w:type="paragraph" w:styleId="TOC6">
+  <w:style w:type="paragraph" w:styleId="Sommario6">
     <w:name w:val="toc 6"/>
-    <w:basedOn w:val="Normal"/>
-    <w:next w:val="Normal"/>
+    <w:basedOn w:val="Normale"/>
+    <w:next w:val="Normale"/>
     <w:autoRedefine/>
     <w:uiPriority w:val="39"/>
     <w:unhideWhenUsed/>
@@ -19547,10 +20198,10 @@
       <w:ind w:left="1200"/>
     </w:pPr>
   </w:style>
-  <w:style w:type="paragraph" w:styleId="TOC7">
+  <w:style w:type="paragraph" w:styleId="Sommario7">
     <w:name w:val="toc 7"/>
-    <w:basedOn w:val="Normal"/>
-    <w:next w:val="Normal"/>
+    <w:basedOn w:val="Normale"/>
+    <w:next w:val="Normale"/>
     <w:autoRedefine/>
     <w:uiPriority w:val="39"/>
     <w:unhideWhenUsed/>
@@ -19559,10 +20210,10 @@
       <w:ind w:left="1440"/>
     </w:pPr>
   </w:style>
-  <w:style w:type="paragraph" w:styleId="TOC8">
+  <w:style w:type="paragraph" w:styleId="Sommario8">
     <w:name w:val="toc 8"/>
-    <w:basedOn w:val="Normal"/>
-    <w:next w:val="Normal"/>
+    <w:basedOn w:val="Normale"/>
+    <w:next w:val="Normale"/>
     <w:autoRedefine/>
     <w:uiPriority w:val="39"/>
     <w:unhideWhenUsed/>
@@ -19571,10 +20222,10 @@
       <w:ind w:left="1680"/>
     </w:pPr>
   </w:style>
-  <w:style w:type="paragraph" w:styleId="TOC9">
+  <w:style w:type="paragraph" w:styleId="Sommario9">
     <w:name w:val="toc 9"/>
-    <w:basedOn w:val="Normal"/>
-    <w:next w:val="Normal"/>
+    <w:basedOn w:val="Normale"/>
+    <w:next w:val="Normale"/>
     <w:autoRedefine/>
     <w:uiPriority w:val="39"/>
     <w:unhideWhenUsed/>
@@ -19583,9 +20234,9 @@
       <w:ind w:left="1920"/>
     </w:pPr>
   </w:style>
-  <w:style w:type="character" w:customStyle="1" w:styleId="FooterChar">
-    <w:name w:val="Footer Char"/>
-    <w:link w:val="Footer"/>
+  <w:style w:type="character" w:customStyle="1" w:styleId="PidipaginaCarattere">
+    <w:name w:val="Piè di pagina Carattere"/>
+    <w:link w:val="Pidipagina"/>
     <w:uiPriority w:val="99"/>
     <w:rsid w:val="006D2F17"/>
     <w:rPr>
@@ -19595,9 +20246,9 @@
       <w:szCs w:val="24"/>
     </w:rPr>
   </w:style>
-  <w:style w:type="table" w:styleId="TableGrid">
+  <w:style w:type="table" w:styleId="Grigliatabella">
     <w:name w:val="Table Grid"/>
-    <w:basedOn w:val="TableNormal"/>
+    <w:basedOn w:val="Tabellanormale"/>
     <w:uiPriority w:val="59"/>
     <w:rsid w:val="00CE2CD2"/>
     <w:tblPr>
@@ -19613,13 +20264,13 @@
   </w:style>
   <w:style w:type="paragraph" w:customStyle="1" w:styleId="1Titolo">
     <w:name w:val="1 Titolo"/>
-    <w:basedOn w:val="Title"/>
+    <w:basedOn w:val="Titolo"/>
     <w:qFormat/>
     <w:rsid w:val="00CE2CD2"/>
   </w:style>
-  <w:style w:type="paragraph" w:styleId="ListParagraph">
+  <w:style w:type="paragraph" w:styleId="Paragrafoelenco">
     <w:name w:val="List Paragraph"/>
-    <w:basedOn w:val="Normal"/>
+    <w:basedOn w:val="Normale"/>
     <w:uiPriority w:val="72"/>
     <w:qFormat/>
     <w:rsid w:val="0049736E"/>
@@ -19627,9 +20278,9 @@
       <w:ind w:left="708"/>
     </w:pPr>
   </w:style>
-  <w:style w:type="character" w:styleId="Hyperlink">
+  <w:style w:type="character" w:styleId="Collegamentoipertestuale">
     <w:name w:val="Hyperlink"/>
-    <w:basedOn w:val="DefaultParagraphFont"/>
+    <w:basedOn w:val="Carpredefinitoparagrafo"/>
     <w:uiPriority w:val="99"/>
     <w:unhideWhenUsed/>
     <w:rsid w:val="000C2419"/>
@@ -19638,9 +20289,9 @@
       <w:u w:val="single"/>
     </w:rPr>
   </w:style>
-  <w:style w:type="character" w:styleId="UnresolvedMention">
+  <w:style w:type="character" w:styleId="Menzionenonrisolta">
     <w:name w:val="Unresolved Mention"/>
-    <w:basedOn w:val="DefaultParagraphFont"/>
+    <w:basedOn w:val="Carpredefinitoparagrafo"/>
     <w:uiPriority w:val="99"/>
     <w:semiHidden/>
     <w:unhideWhenUsed/>
@@ -19650,10 +20301,10 @@
       <w:shd w:val="clear" w:color="auto" w:fill="E1DFDD"/>
     </w:rPr>
   </w:style>
-  <w:style w:type="character" w:customStyle="1" w:styleId="Heading1Char">
-    <w:name w:val="Heading 1 Char"/>
-    <w:basedOn w:val="DefaultParagraphFont"/>
-    <w:link w:val="Heading1"/>
+  <w:style w:type="character" w:customStyle="1" w:styleId="Titolo1Carattere">
+    <w:name w:val="Titolo 1 Carattere"/>
+    <w:basedOn w:val="Carpredefinitoparagrafo"/>
+    <w:link w:val="Titolo1"/>
     <w:uiPriority w:val="9"/>
     <w:rsid w:val="00384B6C"/>
     <w:rPr>
@@ -19664,17 +20315,17 @@
       <w:szCs w:val="32"/>
     </w:rPr>
   </w:style>
-  <w:style w:type="paragraph" w:styleId="NormalWeb">
+  <w:style w:type="paragraph" w:styleId="NormaleWeb">
     <w:name w:val="Normal (Web)"/>
-    <w:basedOn w:val="Normal"/>
+    <w:basedOn w:val="Normale"/>
     <w:uiPriority w:val="99"/>
     <w:semiHidden/>
     <w:unhideWhenUsed/>
     <w:rsid w:val="00846903"/>
   </w:style>
-  <w:style w:type="table" w:styleId="GridTable5Dark">
+  <w:style w:type="table" w:styleId="Tabellagriglia5scura">
     <w:name w:val="Grid Table 5 Dark"/>
-    <w:basedOn w:val="TableNormal"/>
+    <w:basedOn w:val="Tabellanormale"/>
     <w:uiPriority w:val="50"/>
     <w:rsid w:val="002428C5"/>
     <w:tblPr>
@@ -19775,9 +20426,9 @@
       </w:tcPr>
     </w:tblStylePr>
   </w:style>
-  <w:style w:type="table" w:styleId="GridTable5Dark-Accent1">
+  <w:style w:type="table" w:styleId="Tabellagriglia5scura-colore1">
     <w:name w:val="Grid Table 5 Dark Accent 1"/>
-    <w:basedOn w:val="TableNormal"/>
+    <w:basedOn w:val="Tabellanormale"/>
     <w:uiPriority w:val="50"/>
     <w:rsid w:val="002428C5"/>
     <w:tblPr>
@@ -19878,9 +20529,9 @@
       </w:tcPr>
     </w:tblStylePr>
   </w:style>
-  <w:style w:type="table" w:styleId="GridTable4-Accent1">
+  <w:style w:type="table" w:styleId="Tabellagriglia4-colore1">
     <w:name w:val="Grid Table 4 Accent 1"/>
-    <w:basedOn w:val="TableNormal"/>
+    <w:basedOn w:val="Tabellanormale"/>
     <w:uiPriority w:val="49"/>
     <w:rsid w:val="008402F1"/>
     <w:tblPr>
@@ -19953,7 +20604,7 @@
   </w:style>
   <w:style w:type="paragraph" w:customStyle="1" w:styleId="p1">
     <w:name w:val="p1"/>
-    <w:basedOn w:val="Normal"/>
+    <w:basedOn w:val="Normale"/>
     <w:rsid w:val="00CF3F50"/>
     <w:pPr>
       <w:widowControl/>
@@ -19969,7 +20620,7 @@
   </w:style>
   <w:style w:type="character" w:customStyle="1" w:styleId="apple-converted-space">
     <w:name w:val="apple-converted-space"/>
-    <w:basedOn w:val="DefaultParagraphFont"/>
+    <w:basedOn w:val="Carpredefinitoparagrafo"/>
     <w:rsid w:val="00CF3F50"/>
   </w:style>
 </w:styles>

</xml_diff>